<commit_message>
more research python re
</commit_message>
<xml_diff>
--- a/References.docx
+++ b/References.docx
@@ -53,21 +53,55 @@
         <w:ind w:left="360" w:hanging="360"/>
       </w:pPr>
     </w:p>
+    <w:p>
+      <w:pPr>
+        <w:pStyle w:val="ListBullet"/>
+        <w:numPr>
+          <w:ilvl w:val="0"/>
+          <w:numId w:val="0"/>
+        </w:numPr>
+        <w:ind w:left="360" w:hanging="360"/>
+        <w:rPr>
+          <w:b/>
+        </w:rPr>
+      </w:pPr>
+      <w:r>
+        <w:rPr>
+          <w:b/>
+        </w:rPr>
+        <w:t>Characters that have a special meaning when using the re library</w:t>
+      </w:r>
+    </w:p>
+    <w:p>
+      <w:pPr>
+        <w:pStyle w:val="ListBullet"/>
+        <w:numPr>
+          <w:ilvl w:val="0"/>
+          <w:numId w:val="0"/>
+        </w:numPr>
+        <w:ind w:left="360" w:hanging="360"/>
+        <w:rPr>
+          <w:b/>
+        </w:rPr>
+      </w:pPr>
+      <w:bookmarkStart w:id="0" w:name="_GoBack"/>
+      <w:bookmarkEnd w:id="0"/>
+    </w:p>
     <w:tbl>
       <w:tblPr>
         <w:tblStyle w:val="TableGrid"/>
-        <w:tblW w:w="0" w:type="auto"/>
+        <w:tblW w:w="7721" w:type="dxa"/>
         <w:tblInd w:w="360" w:type="dxa"/>
         <w:tblLook w:val="04A0" w:firstRow="1" w:lastRow="0" w:firstColumn="1" w:lastColumn="0" w:noHBand="0" w:noVBand="1"/>
       </w:tblPr>
       <w:tblGrid>
-        <w:gridCol w:w="1478"/>
-        <w:gridCol w:w="7178"/>
+        <w:gridCol w:w="2188"/>
+        <w:gridCol w:w="5533"/>
       </w:tblGrid>
       <w:tr>
         <w:tc>
           <w:tcPr>
-            <w:tcW w:w="1478" w:type="dxa"/>
+            <w:tcW w:w="2188" w:type="dxa"/>
           </w:tcPr>
           <w:p>
             <w:pPr>
@@ -90,7 +124,7 @@
         </w:tc>
         <w:tc>
           <w:tcPr>
-            <w:tcW w:w="7178" w:type="dxa"/>
+            <w:tcW w:w="5533" w:type="dxa"/>
           </w:tcPr>
           <w:p>
             <w:pPr>
@@ -109,7 +143,7 @@
       <w:tr>
         <w:tc>
           <w:tcPr>
-            <w:tcW w:w="1478" w:type="dxa"/>
+            <w:tcW w:w="2188" w:type="dxa"/>
           </w:tcPr>
           <w:p>
             <w:pPr>
@@ -132,7 +166,7 @@
         </w:tc>
         <w:tc>
           <w:tcPr>
-            <w:tcW w:w="7178" w:type="dxa"/>
+            <w:tcW w:w="5533" w:type="dxa"/>
           </w:tcPr>
           <w:p>
             <w:pPr>
@@ -151,7 +185,7 @@
       <w:tr>
         <w:tc>
           <w:tcPr>
-            <w:tcW w:w="1478" w:type="dxa"/>
+            <w:tcW w:w="2188" w:type="dxa"/>
           </w:tcPr>
           <w:p>
             <w:pPr>
@@ -174,7 +208,7 @@
         </w:tc>
         <w:tc>
           <w:tcPr>
-            <w:tcW w:w="7178" w:type="dxa"/>
+            <w:tcW w:w="5533" w:type="dxa"/>
           </w:tcPr>
           <w:p>
             <w:pPr>
@@ -193,7 +227,7 @@
       <w:tr>
         <w:tc>
           <w:tcPr>
-            <w:tcW w:w="1478" w:type="dxa"/>
+            <w:tcW w:w="2188" w:type="dxa"/>
           </w:tcPr>
           <w:p>
             <w:pPr>
@@ -216,7 +250,7 @@
         </w:tc>
         <w:tc>
           <w:tcPr>
-            <w:tcW w:w="7178" w:type="dxa"/>
+            <w:tcW w:w="5533" w:type="dxa"/>
           </w:tcPr>
           <w:p>
             <w:pPr>
@@ -247,7 +281,7 @@
       <w:tr>
         <w:tc>
           <w:tcPr>
-            <w:tcW w:w="1478" w:type="dxa"/>
+            <w:tcW w:w="2188" w:type="dxa"/>
           </w:tcPr>
           <w:p>
             <w:pPr>
@@ -270,7 +304,7 @@
         </w:tc>
         <w:tc>
           <w:tcPr>
-            <w:tcW w:w="7178" w:type="dxa"/>
+            <w:tcW w:w="5533" w:type="dxa"/>
           </w:tcPr>
           <w:p>
             <w:pPr>
@@ -298,7 +332,7 @@
       <w:tr>
         <w:tc>
           <w:tcPr>
-            <w:tcW w:w="1478" w:type="dxa"/>
+            <w:tcW w:w="2188" w:type="dxa"/>
           </w:tcPr>
           <w:p>
             <w:pPr>
@@ -321,7 +355,7 @@
         </w:tc>
         <w:tc>
           <w:tcPr>
-            <w:tcW w:w="7178" w:type="dxa"/>
+            <w:tcW w:w="5533" w:type="dxa"/>
           </w:tcPr>
           <w:p>
             <w:pPr>
@@ -345,6 +379,180 @@
             </w:r>
             <w:r>
               <w:t xml:space="preserve"> repetitions as possible of the RE</w:t>
+            </w:r>
+          </w:p>
+        </w:tc>
+      </w:tr>
+      <w:tr>
+        <w:tc>
+          <w:tcPr>
+            <w:tcW w:w="2188" w:type="dxa"/>
+          </w:tcPr>
+          <w:p>
+            <w:pPr>
+              <w:pStyle w:val="ListBullet"/>
+              <w:numPr>
+                <w:ilvl w:val="0"/>
+                <w:numId w:val="0"/>
+              </w:numPr>
+              <w:rPr>
+                <w:b/>
+              </w:rPr>
+            </w:pPr>
+            <w:r>
+              <w:rPr>
+                <w:b/>
+              </w:rPr>
+              <w:t>Square Brackets ([])</w:t>
+            </w:r>
+          </w:p>
+        </w:tc>
+        <w:tc>
+          <w:tcPr>
+            <w:tcW w:w="5533" w:type="dxa"/>
+          </w:tcPr>
+          <w:p>
+            <w:pPr>
+              <w:pStyle w:val="ListBullet"/>
+              <w:numPr>
+                <w:ilvl w:val="0"/>
+                <w:numId w:val="0"/>
+              </w:numPr>
+            </w:pPr>
+            <w:r>
+              <w:t>A set of characters</w:t>
+            </w:r>
+          </w:p>
+        </w:tc>
+      </w:tr>
+      <w:tr>
+        <w:tc>
+          <w:tcPr>
+            <w:tcW w:w="2188" w:type="dxa"/>
+          </w:tcPr>
+          <w:p>
+            <w:pPr>
+              <w:pStyle w:val="ListBullet"/>
+              <w:numPr>
+                <w:ilvl w:val="0"/>
+                <w:numId w:val="0"/>
+              </w:numPr>
+              <w:rPr>
+                <w:b/>
+              </w:rPr>
+            </w:pPr>
+            <w:r>
+              <w:rPr>
+                <w:b/>
+              </w:rPr>
+              <w:t>Pipe (|)</w:t>
+            </w:r>
+          </w:p>
+        </w:tc>
+        <w:tc>
+          <w:tcPr>
+            <w:tcW w:w="5533" w:type="dxa"/>
+          </w:tcPr>
+          <w:p>
+            <w:pPr>
+              <w:pStyle w:val="ListBullet"/>
+              <w:numPr>
+                <w:ilvl w:val="0"/>
+                <w:numId w:val="0"/>
+              </w:numPr>
+            </w:pPr>
+            <w:r>
+              <w:t xml:space="preserve">Either or </w:t>
+            </w:r>
+          </w:p>
+        </w:tc>
+      </w:tr>
+      <w:tr>
+        <w:tc>
+          <w:tcPr>
+            <w:tcW w:w="2188" w:type="dxa"/>
+          </w:tcPr>
+          <w:p>
+            <w:pPr>
+              <w:pStyle w:val="ListBullet"/>
+              <w:numPr>
+                <w:ilvl w:val="0"/>
+                <w:numId w:val="0"/>
+              </w:numPr>
+              <w:rPr>
+                <w:b/>
+              </w:rPr>
+            </w:pPr>
+            <w:r>
+              <w:rPr>
+                <w:b/>
+              </w:rPr>
+              <w:t>Back slash (\)</w:t>
+            </w:r>
+          </w:p>
+        </w:tc>
+        <w:tc>
+          <w:tcPr>
+            <w:tcW w:w="5533" w:type="dxa"/>
+          </w:tcPr>
+          <w:p>
+            <w:pPr>
+              <w:pStyle w:val="ListBullet"/>
+              <w:numPr>
+                <w:ilvl w:val="0"/>
+                <w:numId w:val="0"/>
+              </w:numPr>
+            </w:pPr>
+            <w:r>
+              <w:t>Special sequence</w:t>
+            </w:r>
+          </w:p>
+        </w:tc>
+      </w:tr>
+      <w:tr>
+        <w:tc>
+          <w:tcPr>
+            <w:tcW w:w="2188" w:type="dxa"/>
+          </w:tcPr>
+          <w:p>
+            <w:pPr>
+              <w:pStyle w:val="ListBullet"/>
+              <w:numPr>
+                <w:ilvl w:val="0"/>
+                <w:numId w:val="0"/>
+              </w:numPr>
+              <w:rPr>
+                <w:b/>
+              </w:rPr>
+            </w:pPr>
+            <w:r>
+              <w:rPr>
+                <w:b/>
+              </w:rPr>
+              <w:t>Round Brackets ()</w:t>
+            </w:r>
+          </w:p>
+        </w:tc>
+        <w:tc>
+          <w:tcPr>
+            <w:tcW w:w="5533" w:type="dxa"/>
+          </w:tcPr>
+          <w:p>
+            <w:pPr>
+              <w:pStyle w:val="ListBullet"/>
+              <w:numPr>
+                <w:ilvl w:val="0"/>
+                <w:numId w:val="0"/>
+              </w:numPr>
+            </w:pPr>
+            <w:r>
+              <w:t>A group</w:t>
+            </w:r>
+            <w:r>
+              <w:tab/>
+            </w:r>
+            <w:r>
+              <w:tab/>
             </w:r>
           </w:p>
         </w:tc>
@@ -362,8 +570,227 @@
           <w:b/>
         </w:rPr>
       </w:pPr>
-      <w:bookmarkStart w:id="0" w:name="_GoBack"/>
-      <w:bookmarkEnd w:id="0"/>
+    </w:p>
+    <w:p>
+      <w:pPr>
+        <w:pStyle w:val="ListBullet"/>
+        <w:numPr>
+          <w:ilvl w:val="0"/>
+          <w:numId w:val="0"/>
+        </w:numPr>
+        <w:ind w:left="360" w:hanging="360"/>
+        <w:rPr>
+          <w:b/>
+        </w:rPr>
+      </w:pPr>
+      <w:r>
+        <w:rPr>
+          <w:b/>
+        </w:rPr>
+        <w:t>Functions used in the re library</w:t>
+      </w:r>
+    </w:p>
+    <w:p>
+      <w:pPr>
+        <w:pStyle w:val="ListBullet"/>
+        <w:numPr>
+          <w:ilvl w:val="0"/>
+          <w:numId w:val="0"/>
+        </w:numPr>
+        <w:ind w:left="360" w:hanging="360"/>
+        <w:rPr>
+          <w:b/>
+        </w:rPr>
+      </w:pPr>
+    </w:p>
+    <w:tbl>
+      <w:tblPr>
+        <w:tblStyle w:val="TableGrid"/>
+        <w:tblW w:w="0" w:type="auto"/>
+        <w:tblInd w:w="360" w:type="dxa"/>
+        <w:tblLook w:val="04A0" w:firstRow="1" w:lastRow="0" w:firstColumn="1" w:lastColumn="0" w:noHBand="0" w:noVBand="1"/>
+      </w:tblPr>
+      <w:tblGrid>
+        <w:gridCol w:w="956"/>
+        <w:gridCol w:w="5483"/>
+      </w:tblGrid>
+      <w:tr>
+        <w:tc>
+          <w:tcPr>
+            <w:tcW w:w="956" w:type="dxa"/>
+          </w:tcPr>
+          <w:p>
+            <w:pPr>
+              <w:pStyle w:val="ListBullet"/>
+              <w:numPr>
+                <w:ilvl w:val="0"/>
+                <w:numId w:val="0"/>
+              </w:numPr>
+              <w:rPr>
+                <w:b/>
+              </w:rPr>
+            </w:pPr>
+            <w:proofErr w:type="spellStart"/>
+            <w:r>
+              <w:rPr>
+                <w:b/>
+              </w:rPr>
+              <w:t>findall</w:t>
+            </w:r>
+            <w:proofErr w:type="spellEnd"/>
+          </w:p>
+        </w:tc>
+        <w:tc>
+          <w:tcPr>
+            <w:tcW w:w="5483" w:type="dxa"/>
+          </w:tcPr>
+          <w:p>
+            <w:pPr>
+              <w:pStyle w:val="ListBullet"/>
+              <w:numPr>
+                <w:ilvl w:val="0"/>
+                <w:numId w:val="0"/>
+              </w:numPr>
+            </w:pPr>
+            <w:r>
+              <w:t>Returns list of all matches</w:t>
+            </w:r>
+          </w:p>
+        </w:tc>
+      </w:tr>
+      <w:tr>
+        <w:tc>
+          <w:tcPr>
+            <w:tcW w:w="956" w:type="dxa"/>
+          </w:tcPr>
+          <w:p>
+            <w:pPr>
+              <w:pStyle w:val="ListBullet"/>
+              <w:numPr>
+                <w:ilvl w:val="0"/>
+                <w:numId w:val="0"/>
+              </w:numPr>
+              <w:rPr>
+                <w:b/>
+              </w:rPr>
+            </w:pPr>
+            <w:r>
+              <w:rPr>
+                <w:b/>
+              </w:rPr>
+              <w:t>search</w:t>
+            </w:r>
+          </w:p>
+        </w:tc>
+        <w:tc>
+          <w:tcPr>
+            <w:tcW w:w="5483" w:type="dxa"/>
+          </w:tcPr>
+          <w:p>
+            <w:pPr>
+              <w:pStyle w:val="ListBullet"/>
+              <w:numPr>
+                <w:ilvl w:val="0"/>
+                <w:numId w:val="0"/>
+              </w:numPr>
+            </w:pPr>
+            <w:r>
+              <w:t>Returns an object that if there’s a match in the string</w:t>
+            </w:r>
+          </w:p>
+        </w:tc>
+      </w:tr>
+      <w:tr>
+        <w:tc>
+          <w:tcPr>
+            <w:tcW w:w="956" w:type="dxa"/>
+          </w:tcPr>
+          <w:p>
+            <w:pPr>
+              <w:pStyle w:val="ListBullet"/>
+              <w:numPr>
+                <w:ilvl w:val="0"/>
+                <w:numId w:val="0"/>
+              </w:numPr>
+              <w:rPr>
+                <w:b/>
+              </w:rPr>
+            </w:pPr>
+            <w:r>
+              <w:rPr>
+                <w:b/>
+              </w:rPr>
+              <w:t>split</w:t>
+            </w:r>
+          </w:p>
+        </w:tc>
+        <w:tc>
+          <w:tcPr>
+            <w:tcW w:w="5483" w:type="dxa"/>
+          </w:tcPr>
+          <w:p>
+            <w:pPr>
+              <w:pStyle w:val="ListBullet"/>
+              <w:numPr>
+                <w:ilvl w:val="0"/>
+                <w:numId w:val="0"/>
+              </w:numPr>
+            </w:pPr>
+          </w:p>
+        </w:tc>
+      </w:tr>
+      <w:tr>
+        <w:tc>
+          <w:tcPr>
+            <w:tcW w:w="956" w:type="dxa"/>
+          </w:tcPr>
+          <w:p>
+            <w:pPr>
+              <w:pStyle w:val="ListBullet"/>
+              <w:numPr>
+                <w:ilvl w:val="0"/>
+                <w:numId w:val="0"/>
+              </w:numPr>
+              <w:rPr>
+                <w:b/>
+              </w:rPr>
+            </w:pPr>
+            <w:r>
+              <w:rPr>
+                <w:b/>
+              </w:rPr>
+              <w:t>sub</w:t>
+            </w:r>
+          </w:p>
+        </w:tc>
+        <w:tc>
+          <w:tcPr>
+            <w:tcW w:w="5483" w:type="dxa"/>
+          </w:tcPr>
+          <w:p>
+            <w:pPr>
+              <w:pStyle w:val="ListBullet"/>
+              <w:numPr>
+                <w:ilvl w:val="0"/>
+                <w:numId w:val="0"/>
+              </w:numPr>
+            </w:pPr>
+          </w:p>
+        </w:tc>
+      </w:tr>
+    </w:tbl>
+    <w:p>
+      <w:pPr>
+        <w:pStyle w:val="ListBullet"/>
+        <w:numPr>
+          <w:ilvl w:val="0"/>
+          <w:numId w:val="0"/>
+        </w:numPr>
+        <w:ind w:left="360" w:hanging="360"/>
+      </w:pPr>
+      <w:r>
+        <w:tab/>
+      </w:r>
     </w:p>
     <w:sectPr>
       <w:pgSz w:w="11906" w:h="16838"/>

</xml_diff>

<commit_message>
looking into representing FA as a program
</commit_message>
<xml_diff>
--- a/References.docx
+++ b/References.docx
@@ -5,6 +5,7 @@
     <w:p>
       <w:pPr>
         <w:pStyle w:val="Heading1"/>
+        <w:jc w:val="center"/>
       </w:pPr>
       <w:r>
         <w:t>References/Research</w:t>
@@ -14,10 +15,57 @@
     <w:p>
       <w:pPr>
         <w:pStyle w:val="Heading2"/>
-      </w:pPr>
-      <w:r>
-        <w:t>https://docs.python.org/2/library/re.html</w:t>
-      </w:r>
+        <w:jc w:val="center"/>
+      </w:pPr>
+      <w:r>
+        <w:t>Regular Expressions</w:t>
+      </w:r>
+    </w:p>
+    <w:p/>
+    <w:p>
+      <w:pPr>
+        <w:pStyle w:val="Heading3"/>
+        <w:spacing w:after="120"/>
+      </w:pPr>
+      <w:hyperlink r:id="rId5" w:history="1">
+        <w:r>
+          <w:rPr>
+            <w:rStyle w:val="Hyperlink"/>
+          </w:rPr>
+          <w:t>https://en.wikipedia.org/wiki/Regular_expression</w:t>
+        </w:r>
+      </w:hyperlink>
+    </w:p>
+    <w:p>
+      <w:pPr>
+        <w:pStyle w:val="ListBullet"/>
+      </w:pPr>
+      <w:r>
+        <w:t>RE is a sequence of characters that define a search pattern</w:t>
+      </w:r>
+    </w:p>
+    <w:p>
+      <w:pPr>
+        <w:pStyle w:val="ListBullet"/>
+        <w:numPr>
+          <w:ilvl w:val="0"/>
+          <w:numId w:val="0"/>
+        </w:numPr>
+        <w:ind w:left="360" w:hanging="360"/>
+      </w:pPr>
+    </w:p>
+    <w:p>
+      <w:pPr>
+        <w:pStyle w:val="Heading3"/>
+      </w:pPr>
+      <w:hyperlink r:id="rId6" w:history="1">
+        <w:r>
+          <w:rPr>
+            <w:rStyle w:val="Hyperlink"/>
+          </w:rPr>
+          <w:t>https://docs.python.org/2/library/re.html</w:t>
+        </w:r>
+      </w:hyperlink>
     </w:p>
     <w:p>
       <w:pPr>
@@ -38,6 +86,19 @@
     <w:p>
       <w:pPr>
         <w:pStyle w:val="ListBullet"/>
+        <w:numPr>
+          <w:ilvl w:val="0"/>
+          <w:numId w:val="0"/>
+        </w:numPr>
+      </w:pPr>
+    </w:p>
+    <w:p>
+      <w:pPr>
+        <w:pStyle w:val="ListBullet"/>
+        <w:numPr>
+          <w:ilvl w:val="0"/>
+          <w:numId w:val="0"/>
+        </w:numPr>
       </w:pPr>
       <w:r>
         <w:t>This logic can be used in the project to build small NFA’s for the regular expression</w:t>
@@ -84,8 +145,6 @@
           <w:b/>
         </w:rPr>
       </w:pPr>
-      <w:bookmarkStart w:id="0" w:name="_GoBack"/>
-      <w:bookmarkEnd w:id="0"/>
     </w:p>
     <w:tbl>
       <w:tblPr>
@@ -630,14 +689,12 @@
                 <w:b/>
               </w:rPr>
             </w:pPr>
-            <w:proofErr w:type="spellStart"/>
             <w:r>
               <w:rPr>
                 <w:b/>
               </w:rPr>
               <w:t>findall</w:t>
             </w:r>
-            <w:proofErr w:type="spellEnd"/>
           </w:p>
         </w:tc>
         <w:tc>
@@ -736,6 +793,9 @@
                 <w:numId w:val="0"/>
               </w:numPr>
             </w:pPr>
+            <w:r>
+              <w:t>Returns list where the string in split at each match</w:t>
+            </w:r>
           </w:p>
         </w:tc>
       </w:tr>
@@ -775,6 +835,9 @@
                 <w:numId w:val="0"/>
               </w:numPr>
             </w:pPr>
+            <w:r>
+              <w:t>Replaces one or more matches with a string</w:t>
+            </w:r>
           </w:p>
         </w:tc>
       </w:tr>
@@ -791,6 +854,1388 @@
       <w:r>
         <w:tab/>
       </w:r>
+    </w:p>
+    <w:p>
+      <w:pPr>
+        <w:pStyle w:val="ListBullet"/>
+        <w:numPr>
+          <w:ilvl w:val="0"/>
+          <w:numId w:val="0"/>
+        </w:numPr>
+        <w:ind w:left="360" w:hanging="360"/>
+      </w:pPr>
+      <w:r>
+        <w:t>I will keep these symbols and functions in mind when building my program</w:t>
+      </w:r>
+    </w:p>
+    <w:p>
+      <w:pPr>
+        <w:pStyle w:val="ListBullet"/>
+        <w:numPr>
+          <w:ilvl w:val="0"/>
+          <w:numId w:val="0"/>
+        </w:numPr>
+        <w:ind w:left="360" w:hanging="360"/>
+      </w:pPr>
+    </w:p>
+    <w:p>
+      <w:pPr>
+        <w:pStyle w:val="ListBullet"/>
+        <w:numPr>
+          <w:ilvl w:val="0"/>
+          <w:numId w:val="0"/>
+        </w:numPr>
+        <w:ind w:left="360" w:hanging="360"/>
+      </w:pPr>
+    </w:p>
+    <w:p>
+      <w:pPr>
+        <w:pStyle w:val="ListBullet"/>
+        <w:numPr>
+          <w:ilvl w:val="0"/>
+          <w:numId w:val="0"/>
+        </w:numPr>
+        <w:ind w:left="360" w:hanging="360"/>
+      </w:pPr>
+    </w:p>
+    <w:p>
+      <w:pPr>
+        <w:pStyle w:val="Heading2"/>
+        <w:jc w:val="center"/>
+      </w:pPr>
+      <w:r>
+        <w:br w:type="column"/>
+      </w:r>
+      <w:r>
+        <w:lastRenderedPageBreak/>
+        <w:t>Finite Automata</w:t>
+      </w:r>
+    </w:p>
+    <w:p>
+      <w:pPr>
+        <w:pStyle w:val="Heading3"/>
+        <w:spacing w:after="120"/>
+      </w:pPr>
+      <w:hyperlink r:id="rId7" w:history="1">
+        <w:r>
+          <w:rPr>
+            <w:rStyle w:val="Hyperlink"/>
+          </w:rPr>
+          <w:t>http://infolab.stanford.edu/~ullman/focs/ch10.pdf</w:t>
+        </w:r>
+      </w:hyperlink>
+    </w:p>
+    <w:p>
+      <w:pPr>
+        <w:pStyle w:val="ListBullet"/>
+      </w:pPr>
+      <w:r>
+        <w:t>The finite automaton is a graph-based way of specifying patterns. These</w:t>
+      </w:r>
+      <w:r>
+        <w:t xml:space="preserve"> </w:t>
+      </w:r>
+      <w:r>
+        <w:t>come in two varieties, deterministic automata and nondeterministic automata</w:t>
+      </w:r>
+    </w:p>
+    <w:p>
+      <w:pPr>
+        <w:pStyle w:val="ListBullet"/>
+      </w:pPr>
+      <w:r>
+        <w:t>Regular expressions are an algebra for describing the same kinds of patterns</w:t>
+      </w:r>
+      <w:r>
+        <w:t xml:space="preserve"> </w:t>
+      </w:r>
+      <w:r>
+        <w:t>that can be described by automata</w:t>
+      </w:r>
+    </w:p>
+    <w:p>
+      <w:pPr>
+        <w:pStyle w:val="ListBullet"/>
+      </w:pPr>
+      <w:r>
+        <w:t>Regular expressions can be converted to automata and vice versa</w:t>
+      </w:r>
+    </w:p>
+    <w:p>
+      <w:pPr>
+        <w:pStyle w:val="ListBullet"/>
+        <w:numPr>
+          <w:ilvl w:val="0"/>
+          <w:numId w:val="0"/>
+        </w:numPr>
+        <w:ind w:left="360" w:hanging="360"/>
+      </w:pPr>
+      <w:r>
+        <w:rPr>
+          <w:noProof/>
+        </w:rPr>
+        <w:drawing>
+          <wp:anchor distT="0" distB="0" distL="114300" distR="114300" simplePos="0" relativeHeight="251658240" behindDoc="1" locked="0" layoutInCell="1" allowOverlap="1" wp14:anchorId="20822697" wp14:editId="612C1427">
+            <wp:simplePos x="0" y="0"/>
+            <wp:positionH relativeFrom="margin">
+              <wp:align>center</wp:align>
+            </wp:positionH>
+            <wp:positionV relativeFrom="paragraph">
+              <wp:posOffset>90170</wp:posOffset>
+            </wp:positionV>
+            <wp:extent cx="3143251" cy="771525"/>
+            <wp:effectExtent l="0" t="0" r="0" b="9525"/>
+            <wp:wrapNone/>
+            <wp:docPr id="1" name="Picture 1"/>
+            <wp:cNvGraphicFramePr>
+              <a:graphicFrameLocks xmlns:a="http://schemas.openxmlformats.org/drawingml/2006/main" noChangeAspect="1"/>
+            </wp:cNvGraphicFramePr>
+            <a:graphic xmlns:a="http://schemas.openxmlformats.org/drawingml/2006/main">
+              <a:graphicData uri="http://schemas.openxmlformats.org/drawingml/2006/picture">
+                <pic:pic xmlns:pic="http://schemas.openxmlformats.org/drawingml/2006/picture">
+                  <pic:nvPicPr>
+                    <pic:cNvPr id="1" name=""/>
+                    <pic:cNvPicPr/>
+                  </pic:nvPicPr>
+                  <pic:blipFill>
+                    <a:blip r:embed="rId8">
+                      <a:extLst>
+                        <a:ext uri="{28A0092B-C50C-407E-A947-70E740481C1C}">
+                          <a14:useLocalDpi xmlns:a14="http://schemas.microsoft.com/office/drawing/2010/main" val="0"/>
+                        </a:ext>
+                      </a:extLst>
+                    </a:blip>
+                    <a:stretch>
+                      <a:fillRect/>
+                    </a:stretch>
+                  </pic:blipFill>
+                  <pic:spPr>
+                    <a:xfrm>
+                      <a:off x="0" y="0"/>
+                      <a:ext cx="3143251" cy="771525"/>
+                    </a:xfrm>
+                    <a:prstGeom prst="rect">
+                      <a:avLst/>
+                    </a:prstGeom>
+                  </pic:spPr>
+                </pic:pic>
+              </a:graphicData>
+            </a:graphic>
+            <wp14:sizeRelH relativeFrom="margin">
+              <wp14:pctWidth>0</wp14:pctWidth>
+            </wp14:sizeRelH>
+            <wp14:sizeRelV relativeFrom="margin">
+              <wp14:pctHeight>0</wp14:pctHeight>
+            </wp14:sizeRelV>
+          </wp:anchor>
+        </w:drawing>
+      </w:r>
+    </w:p>
+    <w:p>
+      <w:pPr>
+        <w:pStyle w:val="ListBullet"/>
+        <w:numPr>
+          <w:ilvl w:val="0"/>
+          <w:numId w:val="0"/>
+        </w:numPr>
+        <w:ind w:left="360" w:hanging="360"/>
+      </w:pPr>
+    </w:p>
+    <w:p>
+      <w:pPr>
+        <w:pStyle w:val="ListBullet"/>
+        <w:numPr>
+          <w:ilvl w:val="0"/>
+          <w:numId w:val="0"/>
+        </w:numPr>
+        <w:ind w:left="360" w:hanging="360"/>
+      </w:pPr>
+    </w:p>
+    <w:p>
+      <w:pPr>
+        <w:pStyle w:val="ListBullet"/>
+        <w:numPr>
+          <w:ilvl w:val="0"/>
+          <w:numId w:val="0"/>
+        </w:numPr>
+        <w:ind w:left="360" w:hanging="360"/>
+      </w:pPr>
+    </w:p>
+    <w:p>
+      <w:pPr>
+        <w:rPr>
+          <w:b/>
+        </w:rPr>
+      </w:pPr>
+      <w:r>
+        <w:rPr>
+          <w:b/>
+        </w:rPr>
+        <w:t xml:space="preserve">Program written in C which examines a </w:t>
+      </w:r>
+      <w:r>
+        <w:rPr>
+          <w:b/>
+        </w:rPr>
+        <w:t xml:space="preserve">sequence of letters that contain </w:t>
+      </w:r>
+      <w:proofErr w:type="spellStart"/>
+      <w:r>
+        <w:rPr>
+          <w:b/>
+        </w:rPr>
+        <w:t>aeiou</w:t>
+      </w:r>
+      <w:proofErr w:type="spellEnd"/>
+      <w:r>
+        <w:rPr>
+          <w:b/>
+        </w:rPr>
+        <w:t xml:space="preserve"> which represents the Automata above</w:t>
+      </w:r>
+      <w:bookmarkStart w:id="0" w:name="_GoBack"/>
+      <w:bookmarkEnd w:id="0"/>
+    </w:p>
+    <w:p>
+      <w:pPr>
+        <w:pStyle w:val="ListBullet"/>
+        <w:numPr>
+          <w:ilvl w:val="0"/>
+          <w:numId w:val="0"/>
+        </w:numPr>
+        <w:ind w:left="360" w:hanging="360"/>
+        <w:rPr>
+          <w:rFonts w:ascii="Courier New" w:hAnsi="Courier New" w:cs="Courier New"/>
+          <w:sz w:val="22"/>
+          <w:szCs w:val="22"/>
+        </w:rPr>
+      </w:pPr>
+      <w:r>
+        <w:rPr>
+          <w:rFonts w:ascii="Courier New" w:hAnsi="Courier New" w:cs="Courier New"/>
+          <w:sz w:val="22"/>
+          <w:szCs w:val="22"/>
+        </w:rPr>
+        <w:t>#include &lt;</w:t>
+      </w:r>
+      <w:proofErr w:type="spellStart"/>
+      <w:r>
+        <w:rPr>
+          <w:rFonts w:ascii="Courier New" w:hAnsi="Courier New" w:cs="Courier New"/>
+          <w:sz w:val="22"/>
+          <w:szCs w:val="22"/>
+        </w:rPr>
+        <w:t>stdio.h</w:t>
+      </w:r>
+      <w:proofErr w:type="spellEnd"/>
+      <w:r>
+        <w:rPr>
+          <w:rFonts w:ascii="Courier New" w:hAnsi="Courier New" w:cs="Courier New"/>
+          <w:sz w:val="22"/>
+          <w:szCs w:val="22"/>
+        </w:rPr>
+        <w:t>&gt;</w:t>
+      </w:r>
+    </w:p>
+    <w:p>
+      <w:pPr>
+        <w:pStyle w:val="ListBullet"/>
+        <w:numPr>
+          <w:ilvl w:val="0"/>
+          <w:numId w:val="0"/>
+        </w:numPr>
+        <w:ind w:left="360" w:hanging="360"/>
+        <w:rPr>
+          <w:rFonts w:ascii="Courier New" w:hAnsi="Courier New" w:cs="Courier New"/>
+          <w:sz w:val="22"/>
+          <w:szCs w:val="22"/>
+        </w:rPr>
+      </w:pPr>
+      <w:r>
+        <w:rPr>
+          <w:rFonts w:ascii="Courier New" w:hAnsi="Courier New" w:cs="Courier New"/>
+          <w:sz w:val="22"/>
+          <w:szCs w:val="22"/>
+        </w:rPr>
+        <w:t>#define TRUE 1</w:t>
+      </w:r>
+    </w:p>
+    <w:p>
+      <w:pPr>
+        <w:pStyle w:val="ListBullet"/>
+        <w:numPr>
+          <w:ilvl w:val="0"/>
+          <w:numId w:val="0"/>
+        </w:numPr>
+        <w:ind w:left="360" w:hanging="360"/>
+        <w:rPr>
+          <w:rFonts w:ascii="Courier New" w:hAnsi="Courier New" w:cs="Courier New"/>
+          <w:sz w:val="22"/>
+          <w:szCs w:val="22"/>
+        </w:rPr>
+      </w:pPr>
+      <w:r>
+        <w:rPr>
+          <w:rFonts w:ascii="Courier New" w:hAnsi="Courier New" w:cs="Courier New"/>
+          <w:sz w:val="22"/>
+          <w:szCs w:val="22"/>
+        </w:rPr>
+        <w:t>#define FALSE 0</w:t>
+      </w:r>
+    </w:p>
+    <w:p>
+      <w:pPr>
+        <w:pStyle w:val="ListBullet"/>
+        <w:numPr>
+          <w:ilvl w:val="0"/>
+          <w:numId w:val="0"/>
+        </w:numPr>
+        <w:ind w:left="360" w:hanging="360"/>
+        <w:rPr>
+          <w:rFonts w:ascii="Courier New" w:hAnsi="Courier New" w:cs="Courier New"/>
+          <w:sz w:val="22"/>
+          <w:szCs w:val="22"/>
+        </w:rPr>
+      </w:pPr>
+      <w:r>
+        <w:rPr>
+          <w:rFonts w:ascii="Courier New" w:hAnsi="Courier New" w:cs="Courier New"/>
+          <w:sz w:val="22"/>
+          <w:szCs w:val="22"/>
+        </w:rPr>
+        <w:t>typedef int BOOLEAN;</w:t>
+      </w:r>
+    </w:p>
+    <w:p>
+      <w:pPr>
+        <w:pStyle w:val="ListBullet"/>
+        <w:numPr>
+          <w:ilvl w:val="0"/>
+          <w:numId w:val="0"/>
+        </w:numPr>
+        <w:ind w:left="360" w:hanging="360"/>
+        <w:rPr>
+          <w:rFonts w:ascii="Courier New" w:hAnsi="Courier New" w:cs="Courier New"/>
+          <w:sz w:val="22"/>
+          <w:szCs w:val="22"/>
+        </w:rPr>
+      </w:pPr>
+      <w:r>
+        <w:rPr>
+          <w:rFonts w:ascii="Courier New" w:hAnsi="Courier New" w:cs="Courier New"/>
+          <w:sz w:val="22"/>
+          <w:szCs w:val="22"/>
+        </w:rPr>
+        <w:t xml:space="preserve">BOOLEAN </w:t>
+      </w:r>
+      <w:proofErr w:type="spellStart"/>
+      <w:proofErr w:type="gramStart"/>
+      <w:r>
+        <w:rPr>
+          <w:rFonts w:ascii="Courier New" w:hAnsi="Courier New" w:cs="Courier New"/>
+          <w:sz w:val="22"/>
+          <w:szCs w:val="22"/>
+        </w:rPr>
+        <w:t>findChar</w:t>
+      </w:r>
+      <w:proofErr w:type="spellEnd"/>
+      <w:r>
+        <w:rPr>
+          <w:rFonts w:ascii="Courier New" w:hAnsi="Courier New" w:cs="Courier New"/>
+          <w:sz w:val="22"/>
+          <w:szCs w:val="22"/>
+        </w:rPr>
+        <w:t>(</w:t>
+      </w:r>
+      <w:proofErr w:type="gramEnd"/>
+      <w:r>
+        <w:rPr>
+          <w:rFonts w:ascii="Courier New" w:hAnsi="Courier New" w:cs="Courier New"/>
+          <w:sz w:val="22"/>
+          <w:szCs w:val="22"/>
+        </w:rPr>
+        <w:t>char **pp, char c){</w:t>
+      </w:r>
+    </w:p>
+    <w:p>
+      <w:pPr>
+        <w:pStyle w:val="ListBullet"/>
+        <w:numPr>
+          <w:ilvl w:val="0"/>
+          <w:numId w:val="0"/>
+        </w:numPr>
+        <w:ind w:left="360" w:hanging="360"/>
+        <w:rPr>
+          <w:rFonts w:ascii="Arial" w:hAnsi="Arial" w:cs="Arial"/>
+          <w:sz w:val="22"/>
+          <w:szCs w:val="22"/>
+        </w:rPr>
+      </w:pPr>
+      <w:r>
+        <w:rPr>
+          <w:rFonts w:ascii="Arial" w:hAnsi="Arial" w:cs="Arial"/>
+          <w:sz w:val="22"/>
+          <w:szCs w:val="22"/>
+        </w:rPr>
+        <w:t>(</w:t>
+      </w:r>
+      <w:r>
+        <w:rPr>
+          <w:rFonts w:ascii="Courier New" w:hAnsi="Courier New" w:cs="Courier New"/>
+          <w:sz w:val="22"/>
+          <w:szCs w:val="22"/>
+        </w:rPr>
+        <w:t>while (**</w:t>
+      </w:r>
+      <w:proofErr w:type="gramStart"/>
+      <w:r>
+        <w:rPr>
+          <w:rFonts w:ascii="Courier New" w:hAnsi="Courier New" w:cs="Courier New"/>
+          <w:sz w:val="22"/>
+          <w:szCs w:val="22"/>
+        </w:rPr>
+        <w:t>pp !</w:t>
+      </w:r>
+      <w:proofErr w:type="gramEnd"/>
+      <w:r>
+        <w:rPr>
+          <w:rFonts w:ascii="Courier New" w:hAnsi="Courier New" w:cs="Courier New"/>
+          <w:sz w:val="22"/>
+          <w:szCs w:val="22"/>
+        </w:rPr>
+        <w:t>= c &amp;&amp; **pp != ’\0’)</w:t>
+      </w:r>
+    </w:p>
+    <w:p>
+      <w:pPr>
+        <w:pStyle w:val="ListBullet"/>
+        <w:numPr>
+          <w:ilvl w:val="0"/>
+          <w:numId w:val="0"/>
+        </w:numPr>
+        <w:ind w:left="360" w:hanging="360"/>
+        <w:rPr>
+          <w:rFonts w:ascii="Arial" w:hAnsi="Arial" w:cs="Arial"/>
+          <w:sz w:val="22"/>
+          <w:szCs w:val="22"/>
+        </w:rPr>
+      </w:pPr>
+      <w:r>
+        <w:rPr>
+          <w:rFonts w:ascii="Courier New" w:hAnsi="Courier New" w:cs="Courier New"/>
+          <w:sz w:val="22"/>
+          <w:szCs w:val="22"/>
+        </w:rPr>
+        <w:t>(*</w:t>
+      </w:r>
+      <w:proofErr w:type="gramStart"/>
+      <w:r>
+        <w:rPr>
+          <w:rFonts w:ascii="Courier New" w:hAnsi="Courier New" w:cs="Courier New"/>
+          <w:sz w:val="22"/>
+          <w:szCs w:val="22"/>
+        </w:rPr>
+        <w:t>pp)+</w:t>
+      </w:r>
+      <w:proofErr w:type="gramEnd"/>
+      <w:r>
+        <w:rPr>
+          <w:rFonts w:ascii="Courier New" w:hAnsi="Courier New" w:cs="Courier New"/>
+          <w:sz w:val="22"/>
+          <w:szCs w:val="22"/>
+        </w:rPr>
+        <w:t>+;</w:t>
+      </w:r>
+    </w:p>
+    <w:p>
+      <w:pPr>
+        <w:pStyle w:val="ListBullet"/>
+        <w:numPr>
+          <w:ilvl w:val="0"/>
+          <w:numId w:val="0"/>
+        </w:numPr>
+        <w:ind w:left="360" w:hanging="360"/>
+        <w:rPr>
+          <w:rFonts w:ascii="Arial" w:hAnsi="Arial" w:cs="Arial"/>
+          <w:sz w:val="22"/>
+          <w:szCs w:val="22"/>
+        </w:rPr>
+      </w:pPr>
+      <w:r>
+        <w:rPr>
+          <w:rFonts w:ascii="Arial" w:hAnsi="Arial" w:cs="Arial"/>
+          <w:sz w:val="22"/>
+          <w:szCs w:val="22"/>
+        </w:rPr>
+        <w:t>i</w:t>
+      </w:r>
+      <w:r>
+        <w:rPr>
+          <w:rFonts w:ascii="Courier New" w:hAnsi="Courier New" w:cs="Courier New"/>
+          <w:sz w:val="22"/>
+          <w:szCs w:val="22"/>
+        </w:rPr>
+        <w:t>f (**pp =</w:t>
+      </w:r>
+      <w:proofErr w:type="gramStart"/>
+      <w:r>
+        <w:rPr>
+          <w:rFonts w:ascii="Courier New" w:hAnsi="Courier New" w:cs="Courier New"/>
+          <w:sz w:val="22"/>
+          <w:szCs w:val="22"/>
+        </w:rPr>
+        <w:t>= ’</w:t>
+      </w:r>
+      <w:proofErr w:type="gramEnd"/>
+      <w:r>
+        <w:rPr>
+          <w:rFonts w:ascii="Courier New" w:hAnsi="Courier New" w:cs="Courier New"/>
+          <w:sz w:val="22"/>
+          <w:szCs w:val="22"/>
+        </w:rPr>
+        <w:t>\0’)</w:t>
+      </w:r>
+    </w:p>
+    <w:p>
+      <w:pPr>
+        <w:pStyle w:val="ListBullet"/>
+        <w:numPr>
+          <w:ilvl w:val="0"/>
+          <w:numId w:val="0"/>
+        </w:numPr>
+        <w:ind w:left="360"/>
+        <w:rPr>
+          <w:rFonts w:ascii="Courier New" w:hAnsi="Courier New" w:cs="Courier New"/>
+          <w:sz w:val="22"/>
+          <w:szCs w:val="22"/>
+        </w:rPr>
+      </w:pPr>
+      <w:r>
+        <w:rPr>
+          <w:rFonts w:ascii="Courier New" w:hAnsi="Courier New" w:cs="Courier New"/>
+          <w:sz w:val="22"/>
+          <w:szCs w:val="22"/>
+        </w:rPr>
+        <w:t>return FALSE;</w:t>
+      </w:r>
+    </w:p>
+    <w:p>
+      <w:pPr>
+        <w:pStyle w:val="ListBullet"/>
+        <w:numPr>
+          <w:ilvl w:val="0"/>
+          <w:numId w:val="0"/>
+        </w:numPr>
+        <w:ind w:left="360" w:hanging="360"/>
+        <w:rPr>
+          <w:rFonts w:ascii="Arial" w:hAnsi="Arial" w:cs="Arial"/>
+          <w:sz w:val="22"/>
+          <w:szCs w:val="22"/>
+        </w:rPr>
+      </w:pPr>
+      <w:r>
+        <w:rPr>
+          <w:rFonts w:ascii="Courier New" w:hAnsi="Courier New" w:cs="Courier New"/>
+          <w:sz w:val="22"/>
+          <w:szCs w:val="22"/>
+        </w:rPr>
+        <w:t>else {</w:t>
+      </w:r>
+    </w:p>
+    <w:p>
+      <w:pPr>
+        <w:pStyle w:val="ListBullet"/>
+        <w:numPr>
+          <w:ilvl w:val="0"/>
+          <w:numId w:val="0"/>
+        </w:numPr>
+        <w:ind w:left="360"/>
+        <w:rPr>
+          <w:rFonts w:ascii="Arial" w:hAnsi="Arial" w:cs="Arial"/>
+          <w:sz w:val="22"/>
+          <w:szCs w:val="22"/>
+        </w:rPr>
+      </w:pPr>
+      <w:r>
+        <w:rPr>
+          <w:rFonts w:ascii="Courier New" w:hAnsi="Courier New" w:cs="Courier New"/>
+          <w:sz w:val="22"/>
+          <w:szCs w:val="22"/>
+        </w:rPr>
+        <w:t>(*</w:t>
+      </w:r>
+      <w:proofErr w:type="gramStart"/>
+      <w:r>
+        <w:rPr>
+          <w:rFonts w:ascii="Courier New" w:hAnsi="Courier New" w:cs="Courier New"/>
+          <w:sz w:val="22"/>
+          <w:szCs w:val="22"/>
+        </w:rPr>
+        <w:t>pp)+</w:t>
+      </w:r>
+      <w:proofErr w:type="gramEnd"/>
+      <w:r>
+        <w:rPr>
+          <w:rFonts w:ascii="Courier New" w:hAnsi="Courier New" w:cs="Courier New"/>
+          <w:sz w:val="22"/>
+          <w:szCs w:val="22"/>
+        </w:rPr>
+        <w:t>+;</w:t>
+      </w:r>
+    </w:p>
+    <w:p>
+      <w:pPr>
+        <w:pStyle w:val="ListBullet"/>
+        <w:numPr>
+          <w:ilvl w:val="0"/>
+          <w:numId w:val="0"/>
+        </w:numPr>
+        <w:ind w:left="360"/>
+        <w:rPr>
+          <w:rFonts w:ascii="Courier New" w:hAnsi="Courier New" w:cs="Courier New"/>
+          <w:sz w:val="22"/>
+          <w:szCs w:val="22"/>
+        </w:rPr>
+      </w:pPr>
+      <w:r>
+        <w:rPr>
+          <w:rFonts w:ascii="Courier New" w:hAnsi="Courier New" w:cs="Courier New"/>
+          <w:sz w:val="22"/>
+          <w:szCs w:val="22"/>
+        </w:rPr>
+        <w:t>return TRUE;}</w:t>
+      </w:r>
+    </w:p>
+    <w:p>
+      <w:pPr>
+        <w:pStyle w:val="ListBullet"/>
+        <w:numPr>
+          <w:ilvl w:val="0"/>
+          <w:numId w:val="0"/>
+        </w:numPr>
+        <w:ind w:left="360" w:hanging="360"/>
+        <w:rPr>
+          <w:rFonts w:ascii="Courier New" w:hAnsi="Courier New" w:cs="Courier New"/>
+          <w:sz w:val="22"/>
+          <w:szCs w:val="22"/>
+        </w:rPr>
+      </w:pPr>
+      <w:r>
+        <w:rPr>
+          <w:rFonts w:ascii="Courier New" w:hAnsi="Courier New" w:cs="Courier New"/>
+          <w:sz w:val="22"/>
+          <w:szCs w:val="22"/>
+        </w:rPr>
+        <w:t>}</w:t>
+      </w:r>
+    </w:p>
+    <w:p>
+      <w:pPr>
+        <w:pStyle w:val="ListBullet"/>
+        <w:numPr>
+          <w:ilvl w:val="0"/>
+          <w:numId w:val="0"/>
+        </w:numPr>
+        <w:ind w:left="360" w:hanging="360"/>
+        <w:rPr>
+          <w:rFonts w:ascii="Courier New" w:hAnsi="Courier New" w:cs="Courier New"/>
+          <w:sz w:val="22"/>
+          <w:szCs w:val="22"/>
+        </w:rPr>
+      </w:pPr>
+      <w:r>
+        <w:rPr>
+          <w:rFonts w:ascii="Courier New" w:hAnsi="Courier New" w:cs="Courier New"/>
+          <w:sz w:val="22"/>
+          <w:szCs w:val="22"/>
+        </w:rPr>
+        <w:t xml:space="preserve">BOOLEAN </w:t>
+      </w:r>
+      <w:proofErr w:type="spellStart"/>
+      <w:proofErr w:type="gramStart"/>
+      <w:r>
+        <w:rPr>
+          <w:rFonts w:ascii="Courier New" w:hAnsi="Courier New" w:cs="Courier New"/>
+          <w:sz w:val="22"/>
+          <w:szCs w:val="22"/>
+        </w:rPr>
+        <w:t>testWord</w:t>
+      </w:r>
+      <w:proofErr w:type="spellEnd"/>
+      <w:r>
+        <w:rPr>
+          <w:rFonts w:ascii="Courier New" w:hAnsi="Courier New" w:cs="Courier New"/>
+          <w:sz w:val="22"/>
+          <w:szCs w:val="22"/>
+        </w:rPr>
+        <w:t>(</w:t>
+      </w:r>
+      <w:proofErr w:type="gramEnd"/>
+      <w:r>
+        <w:rPr>
+          <w:rFonts w:ascii="Courier New" w:hAnsi="Courier New" w:cs="Courier New"/>
+          <w:sz w:val="22"/>
+          <w:szCs w:val="22"/>
+        </w:rPr>
+        <w:t>char *p){</w:t>
+      </w:r>
+    </w:p>
+    <w:p>
+      <w:pPr>
+        <w:pStyle w:val="ListBullet"/>
+        <w:numPr>
+          <w:ilvl w:val="0"/>
+          <w:numId w:val="0"/>
+        </w:numPr>
+        <w:ind w:left="360"/>
+        <w:rPr>
+          <w:rFonts w:ascii="Arial" w:hAnsi="Arial" w:cs="Arial"/>
+          <w:sz w:val="22"/>
+          <w:szCs w:val="22"/>
+        </w:rPr>
+      </w:pPr>
+      <w:r>
+        <w:rPr>
+          <w:rFonts w:ascii="Courier New" w:hAnsi="Courier New" w:cs="Courier New"/>
+          <w:sz w:val="22"/>
+          <w:szCs w:val="22"/>
+        </w:rPr>
+        <w:t>/* state 0 */</w:t>
+      </w:r>
+    </w:p>
+    <w:p>
+      <w:pPr>
+        <w:pStyle w:val="ListBullet"/>
+        <w:numPr>
+          <w:ilvl w:val="0"/>
+          <w:numId w:val="0"/>
+        </w:numPr>
+        <w:ind w:left="360"/>
+        <w:rPr>
+          <w:rFonts w:ascii="Courier New" w:hAnsi="Courier New" w:cs="Courier New"/>
+          <w:sz w:val="22"/>
+          <w:szCs w:val="22"/>
+        </w:rPr>
+      </w:pPr>
+      <w:r>
+        <w:rPr>
+          <w:rFonts w:ascii="Courier New" w:hAnsi="Courier New" w:cs="Courier New"/>
+          <w:sz w:val="22"/>
+          <w:szCs w:val="22"/>
+        </w:rPr>
+        <w:t>if (</w:t>
+      </w:r>
+      <w:proofErr w:type="spellStart"/>
+      <w:proofErr w:type="gramStart"/>
+      <w:r>
+        <w:rPr>
+          <w:rFonts w:ascii="Courier New" w:hAnsi="Courier New" w:cs="Courier New"/>
+          <w:sz w:val="22"/>
+          <w:szCs w:val="22"/>
+        </w:rPr>
+        <w:t>findChar</w:t>
+      </w:r>
+      <w:proofErr w:type="spellEnd"/>
+      <w:r>
+        <w:rPr>
+          <w:rFonts w:ascii="Courier New" w:hAnsi="Courier New" w:cs="Courier New"/>
+          <w:sz w:val="22"/>
+          <w:szCs w:val="22"/>
+        </w:rPr>
+        <w:t>(</w:t>
+      </w:r>
+      <w:proofErr w:type="gramEnd"/>
+      <w:r>
+        <w:rPr>
+          <w:rFonts w:ascii="Courier New" w:hAnsi="Courier New" w:cs="Courier New"/>
+          <w:sz w:val="22"/>
+          <w:szCs w:val="22"/>
+        </w:rPr>
+        <w:t>&amp;p, ’a’))</w:t>
+      </w:r>
+    </w:p>
+    <w:p>
+      <w:pPr>
+        <w:pStyle w:val="ListBullet"/>
+        <w:numPr>
+          <w:ilvl w:val="0"/>
+          <w:numId w:val="0"/>
+        </w:numPr>
+        <w:ind w:left="360" w:firstLine="360"/>
+        <w:rPr>
+          <w:rFonts w:ascii="Arial" w:hAnsi="Arial" w:cs="Arial"/>
+          <w:sz w:val="22"/>
+          <w:szCs w:val="22"/>
+        </w:rPr>
+      </w:pPr>
+      <w:r>
+        <w:rPr>
+          <w:rFonts w:ascii="Courier New" w:hAnsi="Courier New" w:cs="Courier New"/>
+          <w:sz w:val="22"/>
+          <w:szCs w:val="22"/>
+        </w:rPr>
+        <w:t>/* state 1 */</w:t>
+      </w:r>
+    </w:p>
+    <w:p>
+      <w:pPr>
+        <w:pStyle w:val="ListBullet"/>
+        <w:numPr>
+          <w:ilvl w:val="0"/>
+          <w:numId w:val="0"/>
+        </w:numPr>
+        <w:ind w:left="360" w:firstLine="360"/>
+        <w:rPr>
+          <w:rFonts w:ascii="Courier New" w:hAnsi="Courier New" w:cs="Courier New"/>
+          <w:sz w:val="22"/>
+          <w:szCs w:val="22"/>
+        </w:rPr>
+      </w:pPr>
+      <w:r>
+        <w:rPr>
+          <w:rFonts w:ascii="Courier New" w:hAnsi="Courier New" w:cs="Courier New"/>
+          <w:sz w:val="22"/>
+          <w:szCs w:val="22"/>
+        </w:rPr>
+        <w:t>if (</w:t>
+      </w:r>
+      <w:proofErr w:type="spellStart"/>
+      <w:proofErr w:type="gramStart"/>
+      <w:r>
+        <w:rPr>
+          <w:rFonts w:ascii="Courier New" w:hAnsi="Courier New" w:cs="Courier New"/>
+          <w:sz w:val="22"/>
+          <w:szCs w:val="22"/>
+        </w:rPr>
+        <w:t>findChar</w:t>
+      </w:r>
+      <w:proofErr w:type="spellEnd"/>
+      <w:r>
+        <w:rPr>
+          <w:rFonts w:ascii="Courier New" w:hAnsi="Courier New" w:cs="Courier New"/>
+          <w:sz w:val="22"/>
+          <w:szCs w:val="22"/>
+        </w:rPr>
+        <w:t>(</w:t>
+      </w:r>
+      <w:proofErr w:type="gramEnd"/>
+      <w:r>
+        <w:rPr>
+          <w:rFonts w:ascii="Courier New" w:hAnsi="Courier New" w:cs="Courier New"/>
+          <w:sz w:val="22"/>
+          <w:szCs w:val="22"/>
+        </w:rPr>
+        <w:t>&amp;p, ’e’))</w:t>
+      </w:r>
+    </w:p>
+    <w:p>
+      <w:pPr>
+        <w:pStyle w:val="ListBullet"/>
+        <w:numPr>
+          <w:ilvl w:val="0"/>
+          <w:numId w:val="0"/>
+        </w:numPr>
+        <w:ind w:left="720" w:firstLine="360"/>
+        <w:rPr>
+          <w:rFonts w:ascii="Arial" w:hAnsi="Arial" w:cs="Arial"/>
+          <w:sz w:val="22"/>
+          <w:szCs w:val="22"/>
+        </w:rPr>
+      </w:pPr>
+      <w:r>
+        <w:rPr>
+          <w:rFonts w:ascii="Courier New" w:hAnsi="Courier New" w:cs="Courier New"/>
+          <w:sz w:val="22"/>
+          <w:szCs w:val="22"/>
+        </w:rPr>
+        <w:t>/* state 2 */</w:t>
+      </w:r>
+    </w:p>
+    <w:p>
+      <w:pPr>
+        <w:pStyle w:val="ListBullet"/>
+        <w:numPr>
+          <w:ilvl w:val="0"/>
+          <w:numId w:val="0"/>
+        </w:numPr>
+        <w:ind w:left="720" w:firstLine="360"/>
+        <w:rPr>
+          <w:rFonts w:ascii="Courier New" w:hAnsi="Courier New" w:cs="Courier New"/>
+          <w:sz w:val="22"/>
+          <w:szCs w:val="22"/>
+        </w:rPr>
+      </w:pPr>
+      <w:r>
+        <w:rPr>
+          <w:rFonts w:ascii="Courier New" w:hAnsi="Courier New" w:cs="Courier New"/>
+          <w:sz w:val="22"/>
+          <w:szCs w:val="22"/>
+        </w:rPr>
+        <w:t>if (</w:t>
+      </w:r>
+      <w:proofErr w:type="spellStart"/>
+      <w:proofErr w:type="gramStart"/>
+      <w:r>
+        <w:rPr>
+          <w:rFonts w:ascii="Courier New" w:hAnsi="Courier New" w:cs="Courier New"/>
+          <w:sz w:val="22"/>
+          <w:szCs w:val="22"/>
+        </w:rPr>
+        <w:t>findChar</w:t>
+      </w:r>
+      <w:proofErr w:type="spellEnd"/>
+      <w:r>
+        <w:rPr>
+          <w:rFonts w:ascii="Courier New" w:hAnsi="Courier New" w:cs="Courier New"/>
+          <w:sz w:val="22"/>
+          <w:szCs w:val="22"/>
+        </w:rPr>
+        <w:t>(</w:t>
+      </w:r>
+      <w:proofErr w:type="gramEnd"/>
+      <w:r>
+        <w:rPr>
+          <w:rFonts w:ascii="Courier New" w:hAnsi="Courier New" w:cs="Courier New"/>
+          <w:sz w:val="22"/>
+          <w:szCs w:val="22"/>
+        </w:rPr>
+        <w:t>&amp;p, ’</w:t>
+      </w:r>
+      <w:proofErr w:type="spellStart"/>
+      <w:r>
+        <w:rPr>
+          <w:rFonts w:ascii="Courier New" w:hAnsi="Courier New" w:cs="Courier New"/>
+          <w:sz w:val="22"/>
+          <w:szCs w:val="22"/>
+        </w:rPr>
+        <w:t>i</w:t>
+      </w:r>
+      <w:proofErr w:type="spellEnd"/>
+      <w:r>
+        <w:rPr>
+          <w:rFonts w:ascii="Courier New" w:hAnsi="Courier New" w:cs="Courier New"/>
+          <w:sz w:val="22"/>
+          <w:szCs w:val="22"/>
+        </w:rPr>
+        <w:t>’))</w:t>
+      </w:r>
+    </w:p>
+    <w:p>
+      <w:pPr>
+        <w:pStyle w:val="ListBullet"/>
+        <w:numPr>
+          <w:ilvl w:val="0"/>
+          <w:numId w:val="0"/>
+        </w:numPr>
+        <w:ind w:left="720" w:firstLine="720"/>
+        <w:rPr>
+          <w:rFonts w:ascii="Arial" w:hAnsi="Arial" w:cs="Arial"/>
+          <w:sz w:val="22"/>
+          <w:szCs w:val="22"/>
+        </w:rPr>
+      </w:pPr>
+      <w:r>
+        <w:rPr>
+          <w:rFonts w:ascii="Courier New" w:hAnsi="Courier New" w:cs="Courier New"/>
+          <w:sz w:val="22"/>
+          <w:szCs w:val="22"/>
+        </w:rPr>
+        <w:t>/* state 3 */</w:t>
+      </w:r>
+    </w:p>
+    <w:p>
+      <w:pPr>
+        <w:pStyle w:val="ListBullet"/>
+        <w:numPr>
+          <w:ilvl w:val="0"/>
+          <w:numId w:val="0"/>
+        </w:numPr>
+        <w:ind w:left="720" w:firstLine="720"/>
+        <w:rPr>
+          <w:rFonts w:ascii="Courier New" w:hAnsi="Courier New" w:cs="Courier New"/>
+          <w:sz w:val="22"/>
+          <w:szCs w:val="22"/>
+        </w:rPr>
+      </w:pPr>
+      <w:r>
+        <w:rPr>
+          <w:rFonts w:ascii="Courier New" w:hAnsi="Courier New" w:cs="Courier New"/>
+          <w:sz w:val="22"/>
+          <w:szCs w:val="22"/>
+        </w:rPr>
+        <w:t>if (</w:t>
+      </w:r>
+      <w:proofErr w:type="spellStart"/>
+      <w:proofErr w:type="gramStart"/>
+      <w:r>
+        <w:rPr>
+          <w:rFonts w:ascii="Courier New" w:hAnsi="Courier New" w:cs="Courier New"/>
+          <w:sz w:val="22"/>
+          <w:szCs w:val="22"/>
+        </w:rPr>
+        <w:t>findChar</w:t>
+      </w:r>
+      <w:proofErr w:type="spellEnd"/>
+      <w:r>
+        <w:rPr>
+          <w:rFonts w:ascii="Courier New" w:hAnsi="Courier New" w:cs="Courier New"/>
+          <w:sz w:val="22"/>
+          <w:szCs w:val="22"/>
+        </w:rPr>
+        <w:t>(</w:t>
+      </w:r>
+      <w:proofErr w:type="gramEnd"/>
+      <w:r>
+        <w:rPr>
+          <w:rFonts w:ascii="Courier New" w:hAnsi="Courier New" w:cs="Courier New"/>
+          <w:sz w:val="22"/>
+          <w:szCs w:val="22"/>
+        </w:rPr>
+        <w:t>&amp;p, ’o’))</w:t>
+      </w:r>
+    </w:p>
+    <w:p>
+      <w:pPr>
+        <w:pStyle w:val="ListBullet"/>
+        <w:numPr>
+          <w:ilvl w:val="0"/>
+          <w:numId w:val="0"/>
+        </w:numPr>
+        <w:ind w:left="1440" w:firstLine="720"/>
+        <w:rPr>
+          <w:rFonts w:ascii="Arial" w:hAnsi="Arial" w:cs="Arial"/>
+          <w:sz w:val="22"/>
+          <w:szCs w:val="22"/>
+        </w:rPr>
+      </w:pPr>
+      <w:r>
+        <w:rPr>
+          <w:rFonts w:ascii="Courier New" w:hAnsi="Courier New" w:cs="Courier New"/>
+          <w:sz w:val="22"/>
+          <w:szCs w:val="22"/>
+        </w:rPr>
+        <w:t>/* state 4 */</w:t>
+      </w:r>
+    </w:p>
+    <w:p>
+      <w:pPr>
+        <w:pStyle w:val="ListBullet"/>
+        <w:numPr>
+          <w:ilvl w:val="0"/>
+          <w:numId w:val="0"/>
+        </w:numPr>
+        <w:ind w:left="1440" w:firstLine="720"/>
+        <w:rPr>
+          <w:rFonts w:ascii="Courier New" w:hAnsi="Courier New" w:cs="Courier New"/>
+          <w:sz w:val="22"/>
+          <w:szCs w:val="22"/>
+        </w:rPr>
+      </w:pPr>
+      <w:r>
+        <w:rPr>
+          <w:rFonts w:ascii="Courier New" w:hAnsi="Courier New" w:cs="Courier New"/>
+          <w:sz w:val="22"/>
+          <w:szCs w:val="22"/>
+        </w:rPr>
+        <w:t>if (</w:t>
+      </w:r>
+      <w:proofErr w:type="spellStart"/>
+      <w:proofErr w:type="gramStart"/>
+      <w:r>
+        <w:rPr>
+          <w:rFonts w:ascii="Courier New" w:hAnsi="Courier New" w:cs="Courier New"/>
+          <w:sz w:val="22"/>
+          <w:szCs w:val="22"/>
+        </w:rPr>
+        <w:t>findChar</w:t>
+      </w:r>
+      <w:proofErr w:type="spellEnd"/>
+      <w:r>
+        <w:rPr>
+          <w:rFonts w:ascii="Courier New" w:hAnsi="Courier New" w:cs="Courier New"/>
+          <w:sz w:val="22"/>
+          <w:szCs w:val="22"/>
+        </w:rPr>
+        <w:t>(</w:t>
+      </w:r>
+      <w:proofErr w:type="gramEnd"/>
+      <w:r>
+        <w:rPr>
+          <w:rFonts w:ascii="Courier New" w:hAnsi="Courier New" w:cs="Courier New"/>
+          <w:sz w:val="22"/>
+          <w:szCs w:val="22"/>
+        </w:rPr>
+        <w:t>&amp;p, ’u’))</w:t>
+      </w:r>
+    </w:p>
+    <w:p>
+      <w:pPr>
+        <w:pStyle w:val="ListBullet"/>
+        <w:numPr>
+          <w:ilvl w:val="0"/>
+          <w:numId w:val="0"/>
+        </w:numPr>
+        <w:ind w:left="2160" w:firstLine="720"/>
+        <w:rPr>
+          <w:rFonts w:ascii="Arial" w:hAnsi="Arial" w:cs="Arial"/>
+          <w:sz w:val="22"/>
+          <w:szCs w:val="22"/>
+        </w:rPr>
+      </w:pPr>
+      <w:r>
+        <w:rPr>
+          <w:rFonts w:ascii="Courier New" w:hAnsi="Courier New" w:cs="Courier New"/>
+          <w:sz w:val="22"/>
+          <w:szCs w:val="22"/>
+        </w:rPr>
+        <w:t>/* state 5 */</w:t>
+      </w:r>
+    </w:p>
+    <w:p>
+      <w:pPr>
+        <w:pStyle w:val="ListBullet"/>
+        <w:numPr>
+          <w:ilvl w:val="0"/>
+          <w:numId w:val="0"/>
+        </w:numPr>
+        <w:ind w:left="2160" w:firstLine="720"/>
+        <w:rPr>
+          <w:rFonts w:ascii="Arial" w:hAnsi="Arial" w:cs="Arial"/>
+          <w:sz w:val="22"/>
+          <w:szCs w:val="22"/>
+        </w:rPr>
+      </w:pPr>
+      <w:r>
+        <w:rPr>
+          <w:rFonts w:ascii="Courier New" w:hAnsi="Courier New" w:cs="Courier New"/>
+          <w:sz w:val="22"/>
+          <w:szCs w:val="22"/>
+        </w:rPr>
+        <w:t>return TRUE;</w:t>
+      </w:r>
+    </w:p>
+    <w:p>
+      <w:pPr>
+        <w:pStyle w:val="ListBullet"/>
+        <w:numPr>
+          <w:ilvl w:val="0"/>
+          <w:numId w:val="0"/>
+        </w:numPr>
+        <w:ind w:left="360"/>
+        <w:rPr>
+          <w:rFonts w:ascii="Courier New" w:hAnsi="Courier New" w:cs="Courier New"/>
+          <w:sz w:val="22"/>
+          <w:szCs w:val="22"/>
+        </w:rPr>
+      </w:pPr>
+      <w:r>
+        <w:rPr>
+          <w:rFonts w:ascii="Courier New" w:hAnsi="Courier New" w:cs="Courier New"/>
+          <w:sz w:val="22"/>
+          <w:szCs w:val="22"/>
+        </w:rPr>
+        <w:t>return FALSE;</w:t>
+      </w:r>
+    </w:p>
+    <w:p>
+      <w:pPr>
+        <w:pStyle w:val="ListBullet"/>
+        <w:numPr>
+          <w:ilvl w:val="0"/>
+          <w:numId w:val="0"/>
+        </w:numPr>
+        <w:ind w:left="360" w:hanging="360"/>
+        <w:rPr>
+          <w:rFonts w:ascii="Courier New" w:hAnsi="Courier New" w:cs="Courier New"/>
+          <w:sz w:val="22"/>
+          <w:szCs w:val="22"/>
+        </w:rPr>
+      </w:pPr>
+      <w:r>
+        <w:rPr>
+          <w:rFonts w:ascii="Courier New" w:hAnsi="Courier New" w:cs="Courier New"/>
+          <w:sz w:val="22"/>
+          <w:szCs w:val="22"/>
+        </w:rPr>
+        <w:t>}</w:t>
+      </w:r>
+    </w:p>
+    <w:p>
+      <w:pPr>
+        <w:pStyle w:val="ListBullet"/>
+        <w:numPr>
+          <w:ilvl w:val="0"/>
+          <w:numId w:val="0"/>
+        </w:numPr>
+        <w:ind w:firstLine="720"/>
+        <w:rPr>
+          <w:rFonts w:ascii="Courier New" w:hAnsi="Courier New" w:cs="Courier New"/>
+          <w:sz w:val="22"/>
+          <w:szCs w:val="22"/>
+        </w:rPr>
+      </w:pPr>
+    </w:p>
+    <w:p>
+      <w:pPr>
+        <w:pStyle w:val="ListBullet"/>
+        <w:numPr>
+          <w:ilvl w:val="0"/>
+          <w:numId w:val="0"/>
+        </w:numPr>
+        <w:ind w:left="360" w:hanging="360"/>
+        <w:rPr>
+          <w:rFonts w:ascii="Arial" w:hAnsi="Arial" w:cs="Arial"/>
+          <w:sz w:val="22"/>
+          <w:szCs w:val="22"/>
+        </w:rPr>
+      </w:pPr>
+      <w:proofErr w:type="gramStart"/>
+      <w:r>
+        <w:rPr>
+          <w:rFonts w:ascii="Courier New" w:hAnsi="Courier New" w:cs="Courier New"/>
+          <w:sz w:val="22"/>
+          <w:szCs w:val="22"/>
+        </w:rPr>
+        <w:t>main(</w:t>
+      </w:r>
+      <w:proofErr w:type="gramEnd"/>
+      <w:r>
+        <w:rPr>
+          <w:rFonts w:ascii="Courier New" w:hAnsi="Courier New" w:cs="Courier New"/>
+          <w:sz w:val="22"/>
+          <w:szCs w:val="22"/>
+        </w:rPr>
+        <w:t>){</w:t>
+      </w:r>
+    </w:p>
+    <w:p>
+      <w:pPr>
+        <w:pStyle w:val="ListBullet"/>
+        <w:numPr>
+          <w:ilvl w:val="0"/>
+          <w:numId w:val="0"/>
+        </w:numPr>
+        <w:ind w:left="360"/>
+        <w:rPr>
+          <w:rFonts w:ascii="Courier New" w:hAnsi="Courier New" w:cs="Courier New"/>
+          <w:sz w:val="22"/>
+          <w:szCs w:val="22"/>
+        </w:rPr>
+      </w:pPr>
+      <w:proofErr w:type="spellStart"/>
+      <w:proofErr w:type="gramStart"/>
+      <w:r>
+        <w:rPr>
+          <w:rFonts w:ascii="Courier New" w:hAnsi="Courier New" w:cs="Courier New"/>
+          <w:sz w:val="22"/>
+          <w:szCs w:val="22"/>
+        </w:rPr>
+        <w:t>printf</w:t>
+      </w:r>
+      <w:proofErr w:type="spellEnd"/>
+      <w:r>
+        <w:rPr>
+          <w:rFonts w:ascii="Courier New" w:hAnsi="Courier New" w:cs="Courier New"/>
+          <w:sz w:val="22"/>
+          <w:szCs w:val="22"/>
+        </w:rPr>
+        <w:t>(</w:t>
+      </w:r>
+      <w:proofErr w:type="gramEnd"/>
+      <w:r>
+        <w:rPr>
+          <w:rFonts w:ascii="Courier New" w:hAnsi="Courier New" w:cs="Courier New"/>
+          <w:sz w:val="22"/>
+          <w:szCs w:val="22"/>
+        </w:rPr>
+        <w:t xml:space="preserve">"%d\n", </w:t>
+      </w:r>
+      <w:proofErr w:type="spellStart"/>
+      <w:r>
+        <w:rPr>
+          <w:rFonts w:ascii="Courier New" w:hAnsi="Courier New" w:cs="Courier New"/>
+          <w:sz w:val="22"/>
+          <w:szCs w:val="22"/>
+        </w:rPr>
+        <w:t>testWord</w:t>
+      </w:r>
+      <w:proofErr w:type="spellEnd"/>
+      <w:r>
+        <w:rPr>
+          <w:rFonts w:ascii="Courier New" w:hAnsi="Courier New" w:cs="Courier New"/>
+          <w:sz w:val="22"/>
+          <w:szCs w:val="22"/>
+        </w:rPr>
+        <w:t>("abstemious"));</w:t>
+      </w:r>
+    </w:p>
+    <w:p>
+      <w:pPr>
+        <w:pStyle w:val="ListBullet"/>
+        <w:numPr>
+          <w:ilvl w:val="0"/>
+          <w:numId w:val="0"/>
+        </w:numPr>
+        <w:ind w:left="360" w:hanging="360"/>
+      </w:pPr>
+      <w:r>
+        <w:rPr>
+          <w:rFonts w:ascii="Courier New" w:hAnsi="Courier New" w:cs="Courier New"/>
+          <w:sz w:val="22"/>
+          <w:szCs w:val="22"/>
+        </w:rPr>
+        <w:t>}</w:t>
+      </w:r>
+    </w:p>
+    <w:p>
+      <w:pPr>
+        <w:pStyle w:val="ListBullet"/>
+        <w:numPr>
+          <w:ilvl w:val="0"/>
+          <w:numId w:val="0"/>
+        </w:numPr>
+        <w:ind w:left="360" w:hanging="360"/>
+      </w:pPr>
+    </w:p>
+    <w:p>
+      <w:pPr>
+        <w:pStyle w:val="ListBullet"/>
+        <w:numPr>
+          <w:ilvl w:val="0"/>
+          <w:numId w:val="0"/>
+        </w:numPr>
+        <w:ind w:left="360" w:hanging="360"/>
+      </w:pPr>
+    </w:p>
+    <w:p>
+      <w:pPr>
+        <w:pStyle w:val="Heading2"/>
+        <w:jc w:val="center"/>
+      </w:pPr>
+      <w:r>
+        <w:lastRenderedPageBreak/>
+        <w:t xml:space="preserve">Thompsons Construction Algorithm </w:t>
+      </w:r>
+    </w:p>
+    <w:p>
+      <w:pPr>
+        <w:pStyle w:val="ListBullet"/>
+        <w:numPr>
+          <w:ilvl w:val="0"/>
+          <w:numId w:val="0"/>
+        </w:numPr>
+        <w:ind w:left="360" w:hanging="360"/>
+      </w:pPr>
+    </w:p>
+    <w:p>
+      <w:pPr>
+        <w:pStyle w:val="ListBullet"/>
+        <w:numPr>
+          <w:ilvl w:val="0"/>
+          <w:numId w:val="0"/>
+        </w:numPr>
+        <w:ind w:left="360" w:hanging="360"/>
+      </w:pPr>
     </w:p>
     <w:sectPr>
       <w:pgSz w:w="11906" w:h="16838"/>
@@ -845,7 +2290,7 @@
     </w:rPrDefault>
     <w:pPrDefault>
       <w:pPr>
-        <w:spacing w:after="160" w:line="259" w:lineRule="auto"/>
+        <w:spacing w:before="40" w:after="120" w:line="259" w:lineRule="auto"/>
       </w:pPr>
     </w:pPrDefault>
   </w:docDefaults>
@@ -1262,7 +2707,7 @@
     <w:pPr>
       <w:keepNext/>
       <w:keepLines/>
-      <w:spacing w:before="40" w:after="0"/>
+      <w:spacing w:after="0"/>
       <w:outlineLvl w:val="1"/>
     </w:pPr>
     <w:rPr>
@@ -1270,6 +2715,27 @@
       <w:color w:val="2F5496" w:themeColor="accent1" w:themeShade="BF"/>
       <w:sz w:val="26"/>
       <w:szCs w:val="26"/>
+    </w:rPr>
+  </w:style>
+  <w:style w:type="paragraph" w:styleId="Heading3">
+    <w:name w:val="heading 3"/>
+    <w:basedOn w:val="Normal"/>
+    <w:next w:val="Normal"/>
+    <w:link w:val="Heading3Char"/>
+    <w:uiPriority w:val="9"/>
+    <w:unhideWhenUsed/>
+    <w:qFormat/>
+    <w:rsid w:val="000008ED"/>
+    <w:pPr>
+      <w:keepNext/>
+      <w:keepLines/>
+      <w:spacing w:after="0"/>
+      <w:outlineLvl w:val="2"/>
+    </w:pPr>
+    <w:rPr>
+      <w:rFonts w:asciiTheme="majorHAnsi" w:eastAsiaTheme="majorEastAsia" w:hAnsiTheme="majorHAnsi"/>
+      <w:color w:val="1F3763" w:themeColor="accent1" w:themeShade="7F"/>
+      <w:szCs w:val="24"/>
     </w:rPr>
   </w:style>
   <w:style w:type="character" w:default="1" w:styleId="DefaultParagraphFont">
@@ -1355,6 +2821,41 @@
         <w:insideV w:val="single" w:sz="4" w:space="0" w:color="auto"/>
       </w:tblBorders>
     </w:tblPr>
+  </w:style>
+  <w:style w:type="character" w:customStyle="1" w:styleId="Heading3Char">
+    <w:name w:val="Heading 3 Char"/>
+    <w:basedOn w:val="DefaultParagraphFont"/>
+    <w:link w:val="Heading3"/>
+    <w:uiPriority w:val="9"/>
+    <w:rsid w:val="000008ED"/>
+    <w:rPr>
+      <w:rFonts w:asciiTheme="majorHAnsi" w:eastAsiaTheme="majorEastAsia" w:hAnsiTheme="majorHAnsi"/>
+      <w:color w:val="1F3763" w:themeColor="accent1" w:themeShade="7F"/>
+      <w:szCs w:val="24"/>
+    </w:rPr>
+  </w:style>
+  <w:style w:type="character" w:styleId="Hyperlink">
+    <w:name w:val="Hyperlink"/>
+    <w:basedOn w:val="DefaultParagraphFont"/>
+    <w:uiPriority w:val="99"/>
+    <w:unhideWhenUsed/>
+    <w:rsid w:val="000008ED"/>
+    <w:rPr>
+      <w:color w:val="0563C1" w:themeColor="hyperlink"/>
+      <w:u w:val="single"/>
+    </w:rPr>
+  </w:style>
+  <w:style w:type="character" w:styleId="UnresolvedMention">
+    <w:name w:val="Unresolved Mention"/>
+    <w:basedOn w:val="DefaultParagraphFont"/>
+    <w:uiPriority w:val="99"/>
+    <w:semiHidden/>
+    <w:unhideWhenUsed/>
+    <w:rsid w:val="000008ED"/>
+    <w:rPr>
+      <w:color w:val="605E5C"/>
+      <w:shd w:val="clear" w:color="auto" w:fill="E1DFDD"/>
+    </w:rPr>
   </w:style>
 </w:styles>
 </file>

</xml_diff>

<commit_message>
programs from video lectures
</commit_message>
<xml_diff>
--- a/References.docx
+++ b/References.docx
@@ -1091,10 +1091,22 @@
         <w:rPr>
           <w:b/>
         </w:rPr>
-        <w:t xml:space="preserve"> which represents the Automata above</w:t>
+        <w:t xml:space="preserve"> which represents the Automat</w:t>
+      </w:r>
+      <w:r>
+        <w:rPr>
+          <w:b/>
+        </w:rPr>
+        <w:t>on</w:t>
       </w:r>
       <w:bookmarkStart w:id="0" w:name="_GoBack"/>
       <w:bookmarkEnd w:id="0"/>
+      <w:r>
+        <w:rPr>
+          <w:b/>
+        </w:rPr>
+        <w:t xml:space="preserve"> above</w:t>
+      </w:r>
     </w:p>
     <w:p>
       <w:pPr>

</xml_diff>

<commit_message>
week 6 video lectures
</commit_message>
<xml_diff>
--- a/References.docx
+++ b/References.docx
@@ -56,9 +56,363 @@
     </w:p>
     <w:p>
       <w:pPr>
+        <w:pStyle w:val="ListBullet"/>
+        <w:numPr>
+          <w:ilvl w:val="0"/>
+          <w:numId w:val="0"/>
+        </w:numPr>
+        <w:ind w:left="360" w:hanging="360"/>
+      </w:pPr>
+      <w:hyperlink r:id="rId6" w:history="1">
+        <w:r>
+          <w:rPr>
+            <w:rStyle w:val="Hyperlink"/>
+          </w:rPr>
+          <w:t>https://github.com/ianmcloughlin/slides-regular-expressions/raw/master/slides.pdf</w:t>
+        </w:r>
+      </w:hyperlink>
+    </w:p>
+    <w:p>
+      <w:pPr>
+        <w:pStyle w:val="ListBullet"/>
+      </w:pPr>
+      <w:r>
+        <w:t>RE are strings that represent patterns of text</w:t>
+      </w:r>
+    </w:p>
+    <w:p>
+      <w:pPr>
+        <w:pStyle w:val="ListBullet"/>
+      </w:pPr>
+      <w:r>
+        <w:t>Brackets are used to group the characters together</w:t>
+      </w:r>
+    </w:p>
+    <w:p>
+      <w:pPr>
+        <w:pStyle w:val="ListBullet"/>
+      </w:pPr>
+      <w:r>
+        <w:t>They are used to search other strings for patterns</w:t>
+      </w:r>
+    </w:p>
+    <w:p>
+      <w:pPr>
+        <w:pStyle w:val="ListBullet"/>
+        <w:numPr>
+          <w:ilvl w:val="0"/>
+          <w:numId w:val="0"/>
+        </w:numPr>
+      </w:pPr>
+    </w:p>
+    <w:p>
+      <w:pPr>
+        <w:pStyle w:val="ListBullet"/>
+        <w:numPr>
+          <w:ilvl w:val="0"/>
+          <w:numId w:val="0"/>
+        </w:numPr>
+        <w:jc w:val="center"/>
+        <w:rPr>
+          <w:b/>
+        </w:rPr>
+      </w:pPr>
+      <w:r>
+        <w:rPr>
+          <w:b/>
+        </w:rPr>
+        <w:t>Special Characters</w:t>
+      </w:r>
+    </w:p>
+    <w:tbl>
+      <w:tblPr>
+        <w:tblStyle w:val="TableGrid"/>
+        <w:tblW w:w="0" w:type="auto"/>
+        <w:jc w:val="center"/>
+        <w:tblLook w:val="04A0" w:firstRow="1" w:lastRow="0" w:firstColumn="1" w:lastColumn="0" w:noHBand="0" w:noVBand="1"/>
+      </w:tblPr>
+      <w:tblGrid>
+        <w:gridCol w:w="451"/>
+        <w:gridCol w:w="2194"/>
+        <w:gridCol w:w="2850"/>
+      </w:tblGrid>
+      <w:tr>
+        <w:trPr>
+          <w:jc w:val="center"/>
+        </w:trPr>
+        <w:tc>
+          <w:tcPr>
+            <w:tcW w:w="451" w:type="dxa"/>
+          </w:tcPr>
+          <w:p>
+            <w:pPr>
+              <w:pStyle w:val="ListBullet"/>
+              <w:numPr>
+                <w:ilvl w:val="0"/>
+                <w:numId w:val="0"/>
+              </w:numPr>
+              <w:rPr>
+                <w:b/>
+              </w:rPr>
+            </w:pPr>
+            <w:r>
+              <w:rPr>
+                <w:b/>
+              </w:rPr>
+              <w:t>.</w:t>
+            </w:r>
+          </w:p>
+        </w:tc>
+        <w:tc>
+          <w:tcPr>
+            <w:tcW w:w="2194" w:type="dxa"/>
+          </w:tcPr>
+          <w:p>
+            <w:pPr>
+              <w:pStyle w:val="ListBullet"/>
+              <w:numPr>
+                <w:ilvl w:val="0"/>
+                <w:numId w:val="0"/>
+              </w:numPr>
+            </w:pPr>
+            <w:r>
+              <w:t xml:space="preserve">To concatenate </w:t>
+            </w:r>
+          </w:p>
+        </w:tc>
+        <w:tc>
+          <w:tcPr>
+            <w:tcW w:w="2850" w:type="dxa"/>
+          </w:tcPr>
+          <w:p>
+            <w:pPr>
+              <w:pStyle w:val="ListBullet"/>
+              <w:numPr>
+                <w:ilvl w:val="0"/>
+                <w:numId w:val="0"/>
+              </w:numPr>
+            </w:pPr>
+            <w:proofErr w:type="spellStart"/>
+            <w:r>
+              <w:t>a.b</w:t>
+            </w:r>
+            <w:proofErr w:type="spellEnd"/>
+            <w:r>
+              <w:t xml:space="preserve"> means a followed by b</w:t>
+            </w:r>
+          </w:p>
+        </w:tc>
+      </w:tr>
+      <w:tr>
+        <w:trPr>
+          <w:jc w:val="center"/>
+        </w:trPr>
+        <w:tc>
+          <w:tcPr>
+            <w:tcW w:w="451" w:type="dxa"/>
+          </w:tcPr>
+          <w:p>
+            <w:pPr>
+              <w:pStyle w:val="ListBullet"/>
+              <w:numPr>
+                <w:ilvl w:val="0"/>
+                <w:numId w:val="0"/>
+              </w:numPr>
+              <w:rPr>
+                <w:b/>
+              </w:rPr>
+            </w:pPr>
+            <w:r>
+              <w:rPr>
+                <w:b/>
+              </w:rPr>
+              <w:t>|</w:t>
+            </w:r>
+          </w:p>
+        </w:tc>
+        <w:tc>
+          <w:tcPr>
+            <w:tcW w:w="2194" w:type="dxa"/>
+          </w:tcPr>
+          <w:p>
+            <w:pPr>
+              <w:pStyle w:val="ListBullet"/>
+              <w:numPr>
+                <w:ilvl w:val="0"/>
+                <w:numId w:val="0"/>
+              </w:numPr>
+            </w:pPr>
+            <w:r>
+              <w:t>Means or</w:t>
+            </w:r>
+          </w:p>
+        </w:tc>
+        <w:tc>
+          <w:tcPr>
+            <w:tcW w:w="2850" w:type="dxa"/>
+          </w:tcPr>
+          <w:p>
+            <w:pPr>
+              <w:pStyle w:val="ListBullet"/>
+              <w:numPr>
+                <w:ilvl w:val="0"/>
+                <w:numId w:val="0"/>
+              </w:numPr>
+            </w:pPr>
+            <w:proofErr w:type="spellStart"/>
+            <w:r>
+              <w:t>a|b</w:t>
+            </w:r>
+            <w:proofErr w:type="spellEnd"/>
+            <w:r>
+              <w:t xml:space="preserve"> means a or b</w:t>
+            </w:r>
+          </w:p>
+        </w:tc>
+      </w:tr>
+      <w:tr>
+        <w:trPr>
+          <w:jc w:val="center"/>
+        </w:trPr>
+        <w:tc>
+          <w:tcPr>
+            <w:tcW w:w="451" w:type="dxa"/>
+          </w:tcPr>
+          <w:p>
+            <w:pPr>
+              <w:pStyle w:val="ListBullet"/>
+              <w:numPr>
+                <w:ilvl w:val="0"/>
+                <w:numId w:val="0"/>
+              </w:numPr>
+              <w:rPr>
+                <w:b/>
+              </w:rPr>
+            </w:pPr>
+            <w:r>
+              <w:rPr>
+                <w:b/>
+              </w:rPr>
+              <w:t>*</w:t>
+            </w:r>
+          </w:p>
+        </w:tc>
+        <w:tc>
+          <w:tcPr>
+            <w:tcW w:w="2194" w:type="dxa"/>
+          </w:tcPr>
+          <w:p>
+            <w:pPr>
+              <w:pStyle w:val="ListBullet"/>
+              <w:numPr>
+                <w:ilvl w:val="0"/>
+                <w:numId w:val="0"/>
+              </w:numPr>
+            </w:pPr>
+            <w:r>
+              <w:t>Zero or more times</w:t>
+            </w:r>
+          </w:p>
+        </w:tc>
+        <w:tc>
+          <w:tcPr>
+            <w:tcW w:w="2850" w:type="dxa"/>
+          </w:tcPr>
+          <w:p>
+            <w:pPr>
+              <w:pStyle w:val="ListBullet"/>
+              <w:numPr>
+                <w:ilvl w:val="0"/>
+                <w:numId w:val="0"/>
+              </w:numPr>
+            </w:pPr>
+            <w:r>
+              <w:t>a* means 0 or more a’s</w:t>
+            </w:r>
+          </w:p>
+        </w:tc>
+      </w:tr>
+    </w:tbl>
+    <w:p>
+      <w:pPr>
+        <w:pStyle w:val="ListBullet"/>
+        <w:numPr>
+          <w:ilvl w:val="0"/>
+          <w:numId w:val="0"/>
+        </w:numPr>
+        <w:ind w:left="360" w:hanging="360"/>
+      </w:pPr>
+    </w:p>
+    <w:p>
+      <w:pPr>
+        <w:pStyle w:val="ListBullet"/>
+        <w:numPr>
+          <w:ilvl w:val="0"/>
+          <w:numId w:val="0"/>
+        </w:numPr>
+        <w:ind w:left="360" w:hanging="360"/>
+        <w:rPr>
+          <w:b/>
+        </w:rPr>
+      </w:pPr>
+      <w:r>
+        <w:rPr>
+          <w:b/>
+        </w:rPr>
+        <w:t xml:space="preserve">Precedence </w:t>
+      </w:r>
+    </w:p>
+    <w:p>
+      <w:pPr>
+        <w:pStyle w:val="ListBullet"/>
+      </w:pPr>
+      <w:r>
+        <w:t>* comes first</w:t>
+      </w:r>
+    </w:p>
+    <w:p>
+      <w:pPr>
+        <w:pStyle w:val="ListBullet"/>
+      </w:pPr>
+      <w:r>
+        <w:t>. after * but before |</w:t>
+      </w:r>
+    </w:p>
+    <w:p>
+      <w:pPr>
+        <w:pStyle w:val="ListBullet"/>
+      </w:pPr>
+      <w:r>
+        <w:t>| comes last</w:t>
+      </w:r>
+    </w:p>
+    <w:p>
+      <w:pPr>
+        <w:pStyle w:val="ListBullet"/>
+      </w:pPr>
+      <w:r>
+        <w:t xml:space="preserve">Treat brackets as individual </w:t>
+      </w:r>
+      <w:proofErr w:type="spellStart"/>
+      <w:r>
+        <w:t>charcters</w:t>
+      </w:r>
+      <w:proofErr w:type="spellEnd"/>
+    </w:p>
+    <w:p>
+      <w:pPr>
+        <w:pStyle w:val="ListBullet"/>
+        <w:numPr>
+          <w:ilvl w:val="0"/>
+          <w:numId w:val="0"/>
+        </w:numPr>
+      </w:pPr>
+    </w:p>
+    <w:p>
+      <w:pPr>
         <w:pStyle w:val="Heading3"/>
       </w:pPr>
-      <w:hyperlink r:id="rId6" w:history="1">
+      <w:hyperlink r:id="rId7" w:history="1">
         <w:r>
           <w:rPr>
             <w:rStyle w:val="Hyperlink"/>
@@ -122,6 +476,7 @@
           <w:numId w:val="0"/>
         </w:numPr>
         <w:ind w:left="360" w:hanging="360"/>
+        <w:jc w:val="center"/>
         <w:rPr>
           <w:b/>
         </w:rPr>
@@ -132,25 +487,12 @@
         </w:rPr>
         <w:t>Characters that have a special meaning when using the re library</w:t>
       </w:r>
-    </w:p>
-    <w:p>
-      <w:pPr>
-        <w:pStyle w:val="ListBullet"/>
-        <w:numPr>
-          <w:ilvl w:val="0"/>
-          <w:numId w:val="0"/>
-        </w:numPr>
-        <w:ind w:left="360" w:hanging="360"/>
-        <w:rPr>
-          <w:b/>
-        </w:rPr>
-      </w:pPr>
     </w:p>
     <w:tbl>
       <w:tblPr>
         <w:tblStyle w:val="TableGrid"/>
         <w:tblW w:w="7721" w:type="dxa"/>
-        <w:tblInd w:w="360" w:type="dxa"/>
+        <w:jc w:val="center"/>
         <w:tblLook w:val="04A0" w:firstRow="1" w:lastRow="0" w:firstColumn="1" w:lastColumn="0" w:noHBand="0" w:noVBand="1"/>
       </w:tblPr>
       <w:tblGrid>
@@ -158,6 +500,9 @@
         <w:gridCol w:w="5533"/>
       </w:tblGrid>
       <w:tr>
+        <w:trPr>
+          <w:jc w:val="center"/>
+        </w:trPr>
         <w:tc>
           <w:tcPr>
             <w:tcW w:w="2188" w:type="dxa"/>
@@ -200,6 +545,9 @@
         </w:tc>
       </w:tr>
       <w:tr>
+        <w:trPr>
+          <w:jc w:val="center"/>
+        </w:trPr>
         <w:tc>
           <w:tcPr>
             <w:tcW w:w="2188" w:type="dxa"/>
@@ -242,6 +590,9 @@
         </w:tc>
       </w:tr>
       <w:tr>
+        <w:trPr>
+          <w:jc w:val="center"/>
+        </w:trPr>
         <w:tc>
           <w:tcPr>
             <w:tcW w:w="2188" w:type="dxa"/>
@@ -284,6 +635,9 @@
         </w:tc>
       </w:tr>
       <w:tr>
+        <w:trPr>
+          <w:jc w:val="center"/>
+        </w:trPr>
         <w:tc>
           <w:tcPr>
             <w:tcW w:w="2188" w:type="dxa"/>
@@ -338,6 +692,9 @@
         </w:tc>
       </w:tr>
       <w:tr>
+        <w:trPr>
+          <w:jc w:val="center"/>
+        </w:trPr>
         <w:tc>
           <w:tcPr>
             <w:tcW w:w="2188" w:type="dxa"/>
@@ -377,10 +734,7 @@
               </w:rPr>
             </w:pPr>
             <w:r>
-              <w:t>Match 1</w:t>
-            </w:r>
-            <w:r>
-              <w:t xml:space="preserve"> or more</w:t>
+              <w:t>Match 1 or more</w:t>
             </w:r>
             <w:r>
               <w:t xml:space="preserve"> repetitions as possible of the RE</w:t>
@@ -389,6 +743,9 @@
         </w:tc>
       </w:tr>
       <w:tr>
+        <w:trPr>
+          <w:jc w:val="center"/>
+        </w:trPr>
         <w:tc>
           <w:tcPr>
             <w:tcW w:w="2188" w:type="dxa"/>
@@ -428,13 +785,7 @@
               </w:rPr>
             </w:pPr>
             <w:r>
-              <w:t xml:space="preserve">Match 1 </w:t>
-            </w:r>
-            <w:r>
-              <w:t xml:space="preserve">or </w:t>
-            </w:r>
-            <w:r>
-              <w:t>0 or more</w:t>
+              <w:t>Match 1 or 0 or more</w:t>
             </w:r>
             <w:r>
               <w:t xml:space="preserve"> repetitions as possible of the RE</w:t>
@@ -443,6 +794,9 @@
         </w:tc>
       </w:tr>
       <w:tr>
+        <w:trPr>
+          <w:jc w:val="center"/>
+        </w:trPr>
         <w:tc>
           <w:tcPr>
             <w:tcW w:w="2188" w:type="dxa"/>
@@ -485,6 +839,9 @@
         </w:tc>
       </w:tr>
       <w:tr>
+        <w:trPr>
+          <w:jc w:val="center"/>
+        </w:trPr>
         <w:tc>
           <w:tcPr>
             <w:tcW w:w="2188" w:type="dxa"/>
@@ -527,6 +884,9 @@
         </w:tc>
       </w:tr>
       <w:tr>
+        <w:trPr>
+          <w:jc w:val="center"/>
+        </w:trPr>
         <w:tc>
           <w:tcPr>
             <w:tcW w:w="2188" w:type="dxa"/>
@@ -546,6 +906,7 @@
               <w:rPr>
                 <w:b/>
               </w:rPr>
+              <w:lastRenderedPageBreak/>
               <w:t>Back slash (\)</w:t>
             </w:r>
           </w:p>
@@ -569,6 +930,9 @@
         </w:tc>
       </w:tr>
       <w:tr>
+        <w:trPr>
+          <w:jc w:val="center"/>
+        </w:trPr>
         <w:tc>
           <w:tcPr>
             <w:tcW w:w="2188" w:type="dxa"/>
@@ -638,6 +1002,7 @@
           <w:numId w:val="0"/>
         </w:numPr>
         <w:ind w:left="360" w:hanging="360"/>
+        <w:jc w:val="center"/>
         <w:rPr>
           <w:b/>
         </w:rPr>
@@ -648,25 +1013,14 @@
         </w:rPr>
         <w:t>Functions used in the re library</w:t>
       </w:r>
-    </w:p>
-    <w:p>
-      <w:pPr>
-        <w:pStyle w:val="ListBullet"/>
-        <w:numPr>
-          <w:ilvl w:val="0"/>
-          <w:numId w:val="0"/>
-        </w:numPr>
-        <w:ind w:left="360" w:hanging="360"/>
-        <w:rPr>
-          <w:b/>
-        </w:rPr>
-      </w:pPr>
+      <w:bookmarkStart w:id="0" w:name="_GoBack"/>
+      <w:bookmarkEnd w:id="0"/>
     </w:p>
     <w:tbl>
       <w:tblPr>
         <w:tblStyle w:val="TableGrid"/>
         <w:tblW w:w="0" w:type="auto"/>
-        <w:tblInd w:w="360" w:type="dxa"/>
+        <w:jc w:val="center"/>
         <w:tblLook w:val="04A0" w:firstRow="1" w:lastRow="0" w:firstColumn="1" w:lastColumn="0" w:noHBand="0" w:noVBand="1"/>
       </w:tblPr>
       <w:tblGrid>
@@ -674,6 +1028,9 @@
         <w:gridCol w:w="5483"/>
       </w:tblGrid>
       <w:tr>
+        <w:trPr>
+          <w:jc w:val="center"/>
+        </w:trPr>
         <w:tc>
           <w:tcPr>
             <w:tcW w:w="956" w:type="dxa"/>
@@ -716,6 +1073,9 @@
         </w:tc>
       </w:tr>
       <w:tr>
+        <w:trPr>
+          <w:jc w:val="center"/>
+        </w:trPr>
         <w:tc>
           <w:tcPr>
             <w:tcW w:w="956" w:type="dxa"/>
@@ -758,6 +1118,9 @@
         </w:tc>
       </w:tr>
       <w:tr>
+        <w:trPr>
+          <w:jc w:val="center"/>
+        </w:trPr>
         <w:tc>
           <w:tcPr>
             <w:tcW w:w="956" w:type="dxa"/>
@@ -800,6 +1163,9 @@
         </w:tc>
       </w:tr>
       <w:tr>
+        <w:trPr>
+          <w:jc w:val="center"/>
+        </w:trPr>
         <w:tc>
           <w:tcPr>
             <w:tcW w:w="956" w:type="dxa"/>
@@ -916,7 +1282,7 @@
         <w:pStyle w:val="Heading3"/>
         <w:spacing w:after="120"/>
       </w:pPr>
-      <w:hyperlink r:id="rId7" w:history="1">
+      <w:hyperlink r:id="rId8" w:history="1">
         <w:r>
           <w:rPr>
             <w:rStyle w:val="Hyperlink"/>
@@ -998,7 +1364,7 @@
                     <pic:cNvPicPr/>
                   </pic:nvPicPr>
                   <pic:blipFill>
-                    <a:blip r:embed="rId8">
+                    <a:blip r:embed="rId9">
                       <a:extLst>
                         <a:ext uri="{28A0092B-C50C-407E-A947-70E740481C1C}">
                           <a14:useLocalDpi xmlns:a14="http://schemas.microsoft.com/office/drawing/2010/main" val="0"/>
@@ -1099,8 +1465,6 @@
         </w:rPr>
         <w:t>on</w:t>
       </w:r>
-      <w:bookmarkStart w:id="0" w:name="_GoBack"/>
-      <w:bookmarkEnd w:id="0"/>
       <w:r>
         <w:rPr>
           <w:b/>

</xml_diff>

<commit_message>
shunting yard, postfix & infix research
</commit_message>
<xml_diff>
--- a/References.docx
+++ b/References.docx
@@ -1013,8 +1013,6 @@
         </w:rPr>
         <w:t>Functions used in the re library</w:t>
       </w:r>
-      <w:bookmarkStart w:id="0" w:name="_GoBack"/>
-      <w:bookmarkEnd w:id="0"/>
     </w:p>
     <w:tbl>
       <w:tblPr>
@@ -2593,15 +2591,613 @@
         <w:t xml:space="preserve">Thompsons Construction Algorithm </w:t>
       </w:r>
     </w:p>
-    <w:p>
-      <w:pPr>
-        <w:pStyle w:val="ListBullet"/>
-        <w:numPr>
-          <w:ilvl w:val="0"/>
-          <w:numId w:val="0"/>
-        </w:numPr>
-        <w:ind w:left="360" w:hanging="360"/>
-      </w:pPr>
+    <w:p/>
+    <w:p>
+      <w:pPr>
+        <w:pStyle w:val="Heading2"/>
+        <w:jc w:val="center"/>
+      </w:pPr>
+      <w:r>
+        <w:t>Postfix and Infix</w:t>
+      </w:r>
+    </w:p>
+    <w:p/>
+    <w:p>
+      <w:pPr>
+        <w:pStyle w:val="Heading3"/>
+      </w:pPr>
+      <w:hyperlink r:id="rId10" w:history="1">
+        <w:r>
+          <w:rPr>
+            <w:rStyle w:val="Hyperlink"/>
+          </w:rPr>
+          <w:t>http://interactivepython.org/runestone/static/pythonds/BasicDS/InfixPrefixandPostfixExpres</w:t>
+        </w:r>
+        <w:r>
+          <w:rPr>
+            <w:rStyle w:val="Hyperlink"/>
+          </w:rPr>
+          <w:t xml:space="preserve"> </w:t>
+        </w:r>
+        <w:r>
+          <w:rPr>
+            <w:rStyle w:val="Hyperlink"/>
+          </w:rPr>
+          <w:t>ions.html</w:t>
+        </w:r>
+      </w:hyperlink>
+    </w:p>
+    <w:p>
+      <w:pPr>
+        <w:pStyle w:val="ListBullet"/>
+      </w:pPr>
+      <w:r>
+        <w:t>A</w:t>
+      </w:r>
+      <w:r>
+        <w:t>n arithmetic expression such as B * C</w:t>
+      </w:r>
+      <w:r>
+        <w:t xml:space="preserve"> is a </w:t>
+      </w:r>
+      <w:r>
+        <w:t xml:space="preserve">type of notation is referred to as </w:t>
+      </w:r>
+      <w:r>
+        <w:rPr>
+          <w:rStyle w:val="Strong"/>
+        </w:rPr>
+        <w:t>infix</w:t>
+      </w:r>
+      <w:r>
+        <w:t xml:space="preserve"> since the operator is </w:t>
+      </w:r>
+      <w:r>
+        <w:rPr>
+          <w:rStyle w:val="Emphasis"/>
+        </w:rPr>
+        <w:t>in between</w:t>
+      </w:r>
+      <w:r>
+        <w:t xml:space="preserve"> the two operands that it is working on</w:t>
+      </w:r>
+    </w:p>
+    <w:p>
+      <w:pPr>
+        <w:pStyle w:val="ListBullet"/>
+      </w:pPr>
+      <w:r>
+        <w:t xml:space="preserve">Each operator has a </w:t>
+      </w:r>
+      <w:r>
+        <w:rPr>
+          <w:rStyle w:val="Strong"/>
+        </w:rPr>
+        <w:t>precedence</w:t>
+      </w:r>
+      <w:r>
+        <w:t xml:space="preserve"> level</w:t>
+      </w:r>
+      <w:r>
+        <w:t xml:space="preserve">. </w:t>
+      </w:r>
+      <w:r>
+        <w:t>Operators of higher precedence are used before operators of lower precedence</w:t>
+      </w:r>
+    </w:p>
+    <w:p>
+      <w:pPr>
+        <w:pStyle w:val="ListBullet"/>
+      </w:pPr>
+      <w:r>
+        <w:t xml:space="preserve">The only thing that can change that order is the presence of parentheses. The precedence order for arithmetic </w:t>
+      </w:r>
+      <w:r>
+        <w:t>operators’</w:t>
+      </w:r>
+      <w:r>
+        <w:t xml:space="preserve"> places multiplication and division above addition and subtraction.</w:t>
+      </w:r>
+    </w:p>
+    <w:p>
+      <w:pPr>
+        <w:pStyle w:val="ListBullet"/>
+      </w:pPr>
+      <w:r>
+        <w:t>R</w:t>
+      </w:r>
+      <w:r>
+        <w:t>emember that computers need to know exactly what operators to perform and in what order</w:t>
+      </w:r>
+    </w:p>
+    <w:p>
+      <w:pPr>
+        <w:pStyle w:val="ListBullet"/>
+        <w:numPr>
+          <w:ilvl w:val="0"/>
+          <w:numId w:val="0"/>
+        </w:numPr>
+        <w:ind w:left="360" w:hanging="360"/>
+      </w:pPr>
+    </w:p>
+    <w:p>
+      <w:pPr>
+        <w:pStyle w:val="ListBullet"/>
+        <w:numPr>
+          <w:ilvl w:val="0"/>
+          <w:numId w:val="0"/>
+        </w:numPr>
+        <w:ind w:left="360" w:hanging="360"/>
+        <w:jc w:val="center"/>
+        <w:rPr>
+          <w:b/>
+        </w:rPr>
+      </w:pPr>
+      <w:r>
+        <w:rPr>
+          <w:b/>
+        </w:rPr>
+        <w:t>Expression Examples</w:t>
+      </w:r>
+    </w:p>
+    <w:p>
+      <w:pPr>
+        <w:pStyle w:val="ListBullet"/>
+        <w:numPr>
+          <w:ilvl w:val="0"/>
+          <w:numId w:val="0"/>
+        </w:numPr>
+        <w:ind w:left="360" w:hanging="360"/>
+      </w:pPr>
+    </w:p>
+    <w:tbl>
+      <w:tblPr>
+        <w:tblStyle w:val="TableGrid"/>
+        <w:tblW w:w="0" w:type="auto"/>
+        <w:jc w:val="center"/>
+        <w:tblLook w:val="04A0" w:firstRow="1" w:lastRow="0" w:firstColumn="1" w:lastColumn="0" w:noHBand="0" w:noVBand="1"/>
+      </w:tblPr>
+      <w:tblGrid>
+        <w:gridCol w:w="1347"/>
+        <w:gridCol w:w="4350"/>
+      </w:tblGrid>
+      <w:tr>
+        <w:trPr>
+          <w:jc w:val="center"/>
+        </w:trPr>
+        <w:tc>
+          <w:tcPr>
+            <w:tcW w:w="1347" w:type="dxa"/>
+          </w:tcPr>
+          <w:p>
+            <w:pPr>
+              <w:pStyle w:val="ListBullet"/>
+              <w:numPr>
+                <w:ilvl w:val="0"/>
+                <w:numId w:val="0"/>
+              </w:numPr>
+              <w:ind w:left="360" w:hanging="360"/>
+            </w:pPr>
+            <w:r>
+              <w:t>A + B * C</w:t>
+            </w:r>
+          </w:p>
+        </w:tc>
+        <w:tc>
+          <w:tcPr>
+            <w:tcW w:w="4350" w:type="dxa"/>
+          </w:tcPr>
+          <w:p>
+            <w:pPr>
+              <w:pStyle w:val="ListBullet"/>
+              <w:numPr>
+                <w:ilvl w:val="0"/>
+                <w:numId w:val="0"/>
+              </w:numPr>
+            </w:pPr>
+            <w:r>
+              <w:t xml:space="preserve">B </w:t>
+            </w:r>
+            <w:r>
+              <w:t>and C are multiplied first, and A is then added to that result</w:t>
+            </w:r>
+          </w:p>
+        </w:tc>
+      </w:tr>
+      <w:tr>
+        <w:trPr>
+          <w:trHeight w:val="828"/>
+          <w:jc w:val="center"/>
+        </w:trPr>
+        <w:tc>
+          <w:tcPr>
+            <w:tcW w:w="1347" w:type="dxa"/>
+          </w:tcPr>
+          <w:p>
+            <w:pPr>
+              <w:pStyle w:val="ListBullet"/>
+              <w:numPr>
+                <w:ilvl w:val="0"/>
+                <w:numId w:val="0"/>
+              </w:numPr>
+              <w:ind w:left="360" w:hanging="360"/>
+            </w:pPr>
+            <w:r>
+              <w:t>(A + B) * C</w:t>
+            </w:r>
+          </w:p>
+          <w:p>
+            <w:pPr>
+              <w:pStyle w:val="ListBullet"/>
+              <w:numPr>
+                <w:ilvl w:val="0"/>
+                <w:numId w:val="0"/>
+              </w:numPr>
+            </w:pPr>
+          </w:p>
+        </w:tc>
+        <w:tc>
+          <w:tcPr>
+            <w:tcW w:w="4350" w:type="dxa"/>
+          </w:tcPr>
+          <w:p>
+            <w:r>
+              <w:t>Parentheses would force the addition of A and B to be done first before the multiplication.</w:t>
+            </w:r>
+          </w:p>
+        </w:tc>
+      </w:tr>
+      <w:tr>
+        <w:trPr>
+          <w:jc w:val="center"/>
+        </w:trPr>
+        <w:tc>
+          <w:tcPr>
+            <w:tcW w:w="1347" w:type="dxa"/>
+          </w:tcPr>
+          <w:p>
+            <w:pPr>
+              <w:pStyle w:val="ListBullet"/>
+              <w:numPr>
+                <w:ilvl w:val="0"/>
+                <w:numId w:val="0"/>
+              </w:numPr>
+              <w:ind w:left="360" w:hanging="360"/>
+            </w:pPr>
+            <w:r>
+              <w:t>A + B + C</w:t>
+            </w:r>
+          </w:p>
+          <w:p>
+            <w:pPr>
+              <w:pStyle w:val="ListBullet"/>
+              <w:numPr>
+                <w:ilvl w:val="0"/>
+                <w:numId w:val="0"/>
+              </w:numPr>
+            </w:pPr>
+          </w:p>
+        </w:tc>
+        <w:tc>
+          <w:tcPr>
+            <w:tcW w:w="4350" w:type="dxa"/>
+          </w:tcPr>
+          <w:p>
+            <w:r>
+              <w:t>By precedence the leftmost + would be done first.</w:t>
+            </w:r>
+          </w:p>
+        </w:tc>
+      </w:tr>
+    </w:tbl>
+    <w:p>
+      <w:pPr>
+        <w:pStyle w:val="ListBullet"/>
+        <w:numPr>
+          <w:ilvl w:val="0"/>
+          <w:numId w:val="0"/>
+        </w:numPr>
+        <w:ind w:left="360" w:hanging="360"/>
+      </w:pPr>
+    </w:p>
+    <w:p>
+      <w:r>
+        <w:br w:type="page"/>
+      </w:r>
+    </w:p>
+    <w:p>
+      <w:pPr>
+        <w:pStyle w:val="Heading2"/>
+        <w:jc w:val="center"/>
+      </w:pPr>
+    </w:p>
+    <w:p>
+      <w:pPr>
+        <w:pStyle w:val="Heading2"/>
+        <w:jc w:val="center"/>
+      </w:pPr>
+      <w:r>
+        <w:t>Shunting Yard Algorithm</w:t>
+      </w:r>
+    </w:p>
+    <w:p>
+      <w:pPr>
+        <w:pStyle w:val="ListBullet"/>
+        <w:numPr>
+          <w:ilvl w:val="0"/>
+          <w:numId w:val="0"/>
+        </w:numPr>
+      </w:pPr>
+      <w:hyperlink r:id="rId11" w:history="1">
+        <w:r>
+          <w:rPr>
+            <w:rStyle w:val="Hyperlink"/>
+          </w:rPr>
+          <w:t>https://web.microsoftstream.com/video/a29536d4-e975-4172-a470-40b4fe28866e</w:t>
+        </w:r>
+      </w:hyperlink>
+    </w:p>
+    <w:p>
+      <w:pPr>
+        <w:pStyle w:val="ListBullet"/>
+        <w:numPr>
+          <w:ilvl w:val="0"/>
+          <w:numId w:val="0"/>
+        </w:numPr>
+        <w:ind w:left="360" w:hanging="360"/>
+      </w:pPr>
+    </w:p>
+    <w:p>
+      <w:pPr>
+        <w:pStyle w:val="ListBullet"/>
+      </w:pPr>
+      <w:r>
+        <w:t>Translates infix to postfix</w:t>
+      </w:r>
+    </w:p>
+    <w:p>
+      <w:pPr>
+        <w:pStyle w:val="ListBullet"/>
+      </w:pPr>
+      <w:r>
+        <w:t>Postfix puts the operator (|, *</w:t>
+      </w:r>
+      <w:proofErr w:type="gramStart"/>
+      <w:r>
+        <w:t>, .</w:t>
+      </w:r>
+      <w:proofErr w:type="gramEnd"/>
+      <w:r>
+        <w:t>) after the operands (a, b</w:t>
+      </w:r>
+      <w:bookmarkStart w:id="0" w:name="_GoBack"/>
+      <w:bookmarkEnd w:id="0"/>
+      <w:r>
+        <w:t>)</w:t>
+      </w:r>
+    </w:p>
+    <w:p>
+      <w:pPr>
+        <w:pStyle w:val="ListBullet"/>
+        <w:numPr>
+          <w:ilvl w:val="0"/>
+          <w:numId w:val="0"/>
+        </w:numPr>
+        <w:ind w:left="360" w:hanging="360"/>
+      </w:pPr>
+    </w:p>
+    <w:tbl>
+      <w:tblPr>
+        <w:tblStyle w:val="TableGrid"/>
+        <w:tblW w:w="0" w:type="auto"/>
+        <w:tblInd w:w="360" w:type="dxa"/>
+        <w:tblLook w:val="04A0" w:firstRow="1" w:lastRow="0" w:firstColumn="1" w:lastColumn="0" w:noHBand="0" w:noVBand="1"/>
+      </w:tblPr>
+      <w:tblGrid>
+        <w:gridCol w:w="4322"/>
+        <w:gridCol w:w="4334"/>
+      </w:tblGrid>
+      <w:tr>
+        <w:tc>
+          <w:tcPr>
+            <w:tcW w:w="4508" w:type="dxa"/>
+          </w:tcPr>
+          <w:p>
+            <w:pPr>
+              <w:pStyle w:val="ListBullet"/>
+              <w:numPr>
+                <w:ilvl w:val="0"/>
+                <w:numId w:val="0"/>
+              </w:numPr>
+              <w:rPr>
+                <w:b/>
+              </w:rPr>
+            </w:pPr>
+            <w:r>
+              <w:rPr>
+                <w:b/>
+              </w:rPr>
+              <w:t>Infix</w:t>
+            </w:r>
+          </w:p>
+        </w:tc>
+        <w:tc>
+          <w:tcPr>
+            <w:tcW w:w="4508" w:type="dxa"/>
+          </w:tcPr>
+          <w:p>
+            <w:pPr>
+              <w:pStyle w:val="ListBullet"/>
+              <w:numPr>
+                <w:ilvl w:val="0"/>
+                <w:numId w:val="0"/>
+              </w:numPr>
+              <w:rPr>
+                <w:b/>
+              </w:rPr>
+            </w:pPr>
+            <w:r>
+              <w:rPr>
+                <w:b/>
+              </w:rPr>
+              <w:t>Postfix</w:t>
+            </w:r>
+          </w:p>
+        </w:tc>
+      </w:tr>
+      <w:tr>
+        <w:tc>
+          <w:tcPr>
+            <w:tcW w:w="4508" w:type="dxa"/>
+          </w:tcPr>
+          <w:p>
+            <w:pPr>
+              <w:pStyle w:val="ListBullet"/>
+              <w:numPr>
+                <w:ilvl w:val="0"/>
+                <w:numId w:val="0"/>
+              </w:numPr>
+            </w:pPr>
+            <w:proofErr w:type="spellStart"/>
+            <w:proofErr w:type="gramStart"/>
+            <w:r>
+              <w:t>a.b</w:t>
+            </w:r>
+            <w:proofErr w:type="spellEnd"/>
+            <w:proofErr w:type="gramEnd"/>
+          </w:p>
+        </w:tc>
+        <w:tc>
+          <w:tcPr>
+            <w:tcW w:w="4508" w:type="dxa"/>
+          </w:tcPr>
+          <w:p>
+            <w:pPr>
+              <w:pStyle w:val="ListBullet"/>
+              <w:numPr>
+                <w:ilvl w:val="0"/>
+                <w:numId w:val="0"/>
+              </w:numPr>
+            </w:pPr>
+            <w:r>
+              <w:t>ab.</w:t>
+            </w:r>
+          </w:p>
+        </w:tc>
+      </w:tr>
+      <w:tr>
+        <w:tc>
+          <w:tcPr>
+            <w:tcW w:w="4508" w:type="dxa"/>
+          </w:tcPr>
+          <w:p>
+            <w:pPr>
+              <w:pStyle w:val="ListBullet"/>
+              <w:numPr>
+                <w:ilvl w:val="0"/>
+                <w:numId w:val="0"/>
+              </w:numPr>
+            </w:pPr>
+            <w:proofErr w:type="spellStart"/>
+            <w:r>
+              <w:t>a|b</w:t>
+            </w:r>
+            <w:proofErr w:type="spellEnd"/>
+          </w:p>
+        </w:tc>
+        <w:tc>
+          <w:tcPr>
+            <w:tcW w:w="4508" w:type="dxa"/>
+          </w:tcPr>
+          <w:p>
+            <w:pPr>
+              <w:pStyle w:val="ListBullet"/>
+              <w:numPr>
+                <w:ilvl w:val="0"/>
+                <w:numId w:val="0"/>
+              </w:numPr>
+            </w:pPr>
+            <w:r>
+              <w:t>ab|</w:t>
+            </w:r>
+          </w:p>
+        </w:tc>
+      </w:tr>
+      <w:tr>
+        <w:tc>
+          <w:tcPr>
+            <w:tcW w:w="4508" w:type="dxa"/>
+          </w:tcPr>
+          <w:p>
+            <w:pPr>
+              <w:pStyle w:val="ListBullet"/>
+              <w:numPr>
+                <w:ilvl w:val="0"/>
+                <w:numId w:val="0"/>
+              </w:numPr>
+            </w:pPr>
+            <w:r>
+              <w:t>a*</w:t>
+            </w:r>
+          </w:p>
+        </w:tc>
+        <w:tc>
+          <w:tcPr>
+            <w:tcW w:w="4508" w:type="dxa"/>
+          </w:tcPr>
+          <w:p>
+            <w:pPr>
+              <w:pStyle w:val="ListBullet"/>
+              <w:numPr>
+                <w:ilvl w:val="0"/>
+                <w:numId w:val="0"/>
+              </w:numPr>
+            </w:pPr>
+            <w:r>
+              <w:t>a*</w:t>
+            </w:r>
+          </w:p>
+        </w:tc>
+      </w:tr>
+    </w:tbl>
+    <w:p>
+      <w:pPr>
+        <w:pStyle w:val="ListBullet"/>
+        <w:numPr>
+          <w:ilvl w:val="0"/>
+          <w:numId w:val="0"/>
+        </w:numPr>
+        <w:ind w:left="360" w:hanging="360"/>
+      </w:pPr>
+    </w:p>
+    <w:p>
+      <w:pPr>
+        <w:pStyle w:val="ListBullet"/>
+        <w:numPr>
+          <w:ilvl w:val="0"/>
+          <w:numId w:val="0"/>
+        </w:numPr>
+        <w:ind w:left="360" w:hanging="360"/>
+      </w:pPr>
+    </w:p>
+    <w:p>
+      <w:pPr>
+        <w:pStyle w:val="ListBullet"/>
+      </w:pPr>
+      <w:r>
+        <w:t xml:space="preserve">Each time you open a bracket, </w:t>
+      </w:r>
+      <w:r>
+        <w:t>put the operands inside that bracket onto the stack</w:t>
+      </w:r>
+    </w:p>
+    <w:p>
+      <w:pPr>
+        <w:pStyle w:val="ListBullet"/>
+      </w:pPr>
+      <w:r>
+        <w:t>Each time you close a bracket, take the operands inside that bracket off the stack in order of whichever is on top.</w:t>
+      </w:r>
     </w:p>
     <w:p>
       <w:pPr>
@@ -2670,7 +3266,7 @@
       </w:pPr>
     </w:pPrDefault>
   </w:docDefaults>
-  <w:latentStyles w:defLockedState="0" w:defUIPriority="99" w:defSemiHidden="0" w:defUnhideWhenUsed="0" w:defQFormat="0" w:count="375">
+  <w:latentStyles w:defLockedState="0" w:defUIPriority="99" w:defSemiHidden="0" w:defUnhideWhenUsed="0" w:defQFormat="0" w:count="376">
     <w:lsdException w:name="Normal" w:uiPriority="0" w:qFormat="1"/>
     <w:lsdException w:name="heading 1" w:uiPriority="9" w:qFormat="1"/>
     <w:lsdException w:name="heading 2" w:semiHidden="1" w:uiPriority="9" w:unhideWhenUsed="1" w:qFormat="1"/>
@@ -2776,7 +3372,6 @@
     <w:lsdException w:name="HTML Sample" w:semiHidden="1" w:unhideWhenUsed="1"/>
     <w:lsdException w:name="HTML Typewriter" w:semiHidden="1" w:unhideWhenUsed="1"/>
     <w:lsdException w:name="HTML Variable" w:semiHidden="1" w:unhideWhenUsed="1"/>
-    <w:lsdException w:name="Normal Table" w:semiHidden="1" w:unhideWhenUsed="1"/>
     <w:lsdException w:name="annotation subject" w:semiHidden="1" w:unhideWhenUsed="1"/>
     <w:lsdException w:name="No List" w:semiHidden="1" w:unhideWhenUsed="1"/>
     <w:lsdException w:name="Outline List 1" w:semiHidden="1" w:unhideWhenUsed="1"/>
@@ -2823,10 +3418,8 @@
     <w:lsdException w:name="Table Subtle 2" w:semiHidden="1" w:unhideWhenUsed="1"/>
     <w:lsdException w:name="Table Web 1" w:semiHidden="1" w:unhideWhenUsed="1"/>
     <w:lsdException w:name="Table Web 2" w:semiHidden="1" w:unhideWhenUsed="1"/>
-    <w:lsdException w:name="Table Web 3" w:semiHidden="1" w:unhideWhenUsed="1"/>
     <w:lsdException w:name="Balloon Text" w:semiHidden="1" w:unhideWhenUsed="1"/>
     <w:lsdException w:name="Table Grid" w:uiPriority="39"/>
-    <w:lsdException w:name="Table Theme" w:semiHidden="1" w:unhideWhenUsed="1"/>
     <w:lsdException w:name="Placeholder Text" w:semiHidden="1"/>
     <w:lsdException w:name="No Spacing" w:uiPriority="1" w:qFormat="1"/>
     <w:lsdException w:name="Light Shading" w:uiPriority="60"/>
@@ -3046,6 +3639,7 @@
     <w:lsdException w:name="Smart Hyperlink" w:semiHidden="1" w:unhideWhenUsed="1"/>
     <w:lsdException w:name="Hashtag" w:semiHidden="1" w:unhideWhenUsed="1"/>
     <w:lsdException w:name="Unresolved Mention" w:semiHidden="1" w:unhideWhenUsed="1"/>
+    <w:lsdException w:name="Smart Link" w:semiHidden="1" w:unhideWhenUsed="1"/>
   </w:latentStyles>
   <w:style w:type="paragraph" w:default="1" w:styleId="Normal">
     <w:name w:val="Normal"/>
@@ -3231,6 +3825,28 @@
     <w:rPr>
       <w:color w:val="605E5C"/>
       <w:shd w:val="clear" w:color="auto" w:fill="E1DFDD"/>
+    </w:rPr>
+  </w:style>
+  <w:style w:type="character" w:styleId="Strong">
+    <w:name w:val="Strong"/>
+    <w:basedOn w:val="DefaultParagraphFont"/>
+    <w:uiPriority w:val="22"/>
+    <w:qFormat/>
+    <w:rsid w:val="00426CE5"/>
+    <w:rPr>
+      <w:b/>
+      <w:bCs/>
+    </w:rPr>
+  </w:style>
+  <w:style w:type="character" w:styleId="Emphasis">
+    <w:name w:val="Emphasis"/>
+    <w:basedOn w:val="DefaultParagraphFont"/>
+    <w:uiPriority w:val="20"/>
+    <w:qFormat/>
+    <w:rsid w:val="00426CE5"/>
+    <w:rPr>
+      <w:i/>
+      <w:iCs/>
     </w:rPr>
   </w:style>
 </w:styles>

</xml_diff>

<commit_message>
regex matching algorithm in python to be fixed and tested
</commit_message>
<xml_diff>
--- a/References.docx
+++ b/References.docx
@@ -2588,16 +2588,206 @@
       </w:pPr>
       <w:r>
         <w:lastRenderedPageBreak/>
-        <w:t xml:space="preserve">Thompsons Construction Algorithm </w:t>
+        <w:t>Thompsons Construction Algorithm</w:t>
       </w:r>
     </w:p>
     <w:p/>
+    <w:p>
+      <w:pPr>
+        <w:pStyle w:val="Heading2"/>
+      </w:pPr>
+      <w:hyperlink r:id="rId10" w:history="1">
+        <w:r>
+          <w:rPr>
+            <w:rStyle w:val="Hyperlink"/>
+          </w:rPr>
+          <w:t>https://github.com/ianmcloughlin/slides-thompson/raw/master/slides.pdf</w:t>
+        </w:r>
+      </w:hyperlink>
+    </w:p>
+    <w:p>
+      <w:pPr>
+        <w:pStyle w:val="ListBullet"/>
+      </w:pPr>
+      <w:r>
+        <w:t>An algorithm to construct an NFA from a regular expression</w:t>
+      </w:r>
+    </w:p>
+    <w:p>
+      <w:pPr>
+        <w:pStyle w:val="ListBullet"/>
+      </w:pPr>
+      <w:r>
+        <w:t xml:space="preserve">The NFA will recognize the same language as the regular expression </w:t>
+      </w:r>
+    </w:p>
+    <w:p>
+      <w:pPr>
+        <w:pStyle w:val="ListBullet"/>
+      </w:pPr>
+      <w:r>
+        <w:t>Using fragments which are a smaller NFA inside the overall NFA which are on the stack</w:t>
+      </w:r>
+    </w:p>
+    <w:p>
+      <w:pPr>
+        <w:pStyle w:val="ListBullet"/>
+      </w:pPr>
+      <w:r>
+        <w:t>normal characters are pushed to the stack</w:t>
+      </w:r>
+    </w:p>
+    <w:p>
+      <w:pPr>
+        <w:pStyle w:val="ListBullet"/>
+      </w:pPr>
+      <w:r>
+        <w:t xml:space="preserve">Special characters are popped from and pushed to the stack </w:t>
+      </w:r>
+    </w:p>
+    <w:p>
+      <w:pPr>
+        <w:pStyle w:val="ListBullet"/>
+        <w:numPr>
+          <w:ilvl w:val="0"/>
+          <w:numId w:val="0"/>
+        </w:numPr>
+        <w:ind w:left="360" w:hanging="360"/>
+      </w:pPr>
+    </w:p>
+    <w:p>
+      <w:pPr>
+        <w:pStyle w:val="ListBullet"/>
+        <w:numPr>
+          <w:ilvl w:val="0"/>
+          <w:numId w:val="0"/>
+        </w:numPr>
+        <w:ind w:left="360" w:hanging="360"/>
+      </w:pPr>
+      <w:r>
+        <w:t xml:space="preserve">Types of characters </w:t>
+      </w:r>
+    </w:p>
+    <w:p>
+      <w:pPr>
+        <w:pStyle w:val="ListBullet"/>
+      </w:pPr>
+      <w:r>
+        <w:t>Normal, non-special characters including the empty string, push the fragment to the stack</w:t>
+      </w:r>
+    </w:p>
+    <w:p>
+      <w:pPr>
+        <w:pStyle w:val="ListBullet"/>
+      </w:pPr>
+      <w:r>
+        <w:t xml:space="preserve">Where there is </w:t>
+      </w:r>
+      <w:proofErr w:type="gramStart"/>
+      <w:r>
+        <w:t>a .</w:t>
+      </w:r>
+      <w:proofErr w:type="gramEnd"/>
+      <w:r>
+        <w:t xml:space="preserve">, pop 2 fragments from the stack </w:t>
+      </w:r>
+    </w:p>
+    <w:p>
+      <w:pPr>
+        <w:pStyle w:val="ListBullet"/>
+      </w:pPr>
+      <w:r>
+        <w:t xml:space="preserve">Where there is a |, </w:t>
+      </w:r>
+      <w:r>
+        <w:t xml:space="preserve">pop 2 fragments from the stack </w:t>
+      </w:r>
+    </w:p>
+    <w:p>
+      <w:pPr>
+        <w:pStyle w:val="ListBullet"/>
+      </w:pPr>
+      <w:r>
+        <w:t xml:space="preserve">Where there is a </w:t>
+      </w:r>
+      <w:r>
+        <w:t>*</w:t>
+      </w:r>
+      <w:r>
+        <w:t xml:space="preserve">, pop </w:t>
+      </w:r>
+      <w:r>
+        <w:t>1</w:t>
+      </w:r>
+      <w:bookmarkStart w:id="0" w:name="_GoBack"/>
+      <w:bookmarkEnd w:id="0"/>
+      <w:r>
+        <w:t xml:space="preserve"> fragments from the stack </w:t>
+      </w:r>
+    </w:p>
+    <w:p>
+      <w:pPr>
+        <w:pStyle w:val="ListBullet"/>
+        <w:numPr>
+          <w:ilvl w:val="0"/>
+          <w:numId w:val="0"/>
+        </w:numPr>
+      </w:pPr>
+    </w:p>
+    <w:p>
+      <w:pPr>
+        <w:pStyle w:val="ListBullet"/>
+      </w:pPr>
+      <w:r>
+        <w:t xml:space="preserve">Read the regular expression from left to right and build up smaller NFA’s one character at a time. </w:t>
+      </w:r>
+    </w:p>
+    <w:p>
+      <w:pPr>
+        <w:pStyle w:val="ListBullet"/>
+      </w:pPr>
+      <w:r>
+        <w:t>When you come across a special character, used NFA’s previously created to create one with the special character to build one NFA</w:t>
+      </w:r>
+    </w:p>
+    <w:p>
+      <w:pPr>
+        <w:pStyle w:val="ListBullet"/>
+      </w:pPr>
+      <w:r>
+        <w:t xml:space="preserve">Pop </w:t>
+      </w:r>
+      <w:r>
+        <w:t>2 automata</w:t>
+      </w:r>
+      <w:r>
+        <w:t xml:space="preserve"> off the stack</w:t>
+      </w:r>
+      <w:r>
+        <w:t xml:space="preserve"> </w:t>
+      </w:r>
+    </w:p>
+    <w:p>
+      <w:pPr>
+        <w:pStyle w:val="ListBullet"/>
+      </w:pPr>
+      <w:r>
+        <w:t xml:space="preserve">Put each automaton to the left of the first automata </w:t>
+      </w:r>
+      <w:r>
+        <w:t xml:space="preserve"> </w:t>
+      </w:r>
+      <w:r>
+        <w:br w:type="page"/>
+      </w:r>
+    </w:p>
     <w:p>
       <w:pPr>
         <w:pStyle w:val="Heading2"/>
         <w:jc w:val="center"/>
       </w:pPr>
       <w:r>
+        <w:lastRenderedPageBreak/>
         <w:t>Postfix and Infix</w:t>
       </w:r>
     </w:p>
@@ -2606,7 +2796,7 @@
       <w:pPr>
         <w:pStyle w:val="Heading3"/>
       </w:pPr>
-      <w:hyperlink r:id="rId10" w:history="1">
+      <w:hyperlink r:id="rId11" w:history="1">
         <w:r>
           <w:rPr>
             <w:rStyle w:val="Hyperlink"/>
@@ -2928,7 +3118,7 @@
           <w:numId w:val="0"/>
         </w:numPr>
       </w:pPr>
-      <w:hyperlink r:id="rId11" w:history="1">
+      <w:hyperlink r:id="rId12" w:history="1">
         <w:r>
           <w:rPr>
             <w:rStyle w:val="Hyperlink"/>
@@ -2968,12 +3158,15 @@
       </w:r>
       <w:proofErr w:type="gramEnd"/>
       <w:r>
-        <w:t>) after the operands (a, b</w:t>
-      </w:r>
-      <w:bookmarkStart w:id="0" w:name="_GoBack"/>
-      <w:bookmarkEnd w:id="0"/>
-      <w:r>
-        <w:t>)</w:t>
+        <w:t>) after the operands (a, b)</w:t>
+      </w:r>
+    </w:p>
+    <w:p>
+      <w:pPr>
+        <w:pStyle w:val="ListBullet"/>
+      </w:pPr>
+      <w:r>
+        <w:t xml:space="preserve">Precedence needs to be taken into consideration when translating </w:t>
       </w:r>
     </w:p>
     <w:p>
@@ -2984,23 +3177,155 @@
           <w:numId w:val="0"/>
         </w:numPr>
         <w:ind w:left="360" w:hanging="360"/>
+      </w:pPr>
+    </w:p>
+    <w:p>
+      <w:pPr>
+        <w:pStyle w:val="ListBullet"/>
+        <w:numPr>
+          <w:ilvl w:val="0"/>
+          <w:numId w:val="0"/>
+        </w:numPr>
+        <w:ind w:left="360" w:hanging="360"/>
+        <w:rPr>
+          <w:b/>
+        </w:rPr>
+      </w:pPr>
+      <w:r>
+        <w:rPr>
+          <w:b/>
+        </w:rPr>
+        <w:t xml:space="preserve">Precedence </w:t>
+      </w:r>
+    </w:p>
+    <w:p>
+      <w:pPr>
+        <w:pStyle w:val="ListBullet"/>
+        <w:numPr>
+          <w:ilvl w:val="0"/>
+          <w:numId w:val="2"/>
+        </w:numPr>
+        <w:rPr>
+          <w:b/>
+        </w:rPr>
+      </w:pPr>
+      <w:r>
+        <w:rPr>
+          <w:b/>
+        </w:rPr>
+        <w:t>*</w:t>
+      </w:r>
+      <w:r>
+        <w:rPr>
+          <w:b/>
+        </w:rPr>
+        <w:tab/>
+        <w:t>Kleene star</w:t>
+      </w:r>
+    </w:p>
+    <w:p>
+      <w:pPr>
+        <w:pStyle w:val="ListBullet"/>
+        <w:numPr>
+          <w:ilvl w:val="0"/>
+          <w:numId w:val="2"/>
+        </w:numPr>
+        <w:rPr>
+          <w:b/>
+        </w:rPr>
+      </w:pPr>
+      <w:r>
+        <w:rPr>
+          <w:b/>
+        </w:rPr>
+        <w:t>.</w:t>
+      </w:r>
+      <w:r>
+        <w:rPr>
+          <w:b/>
+        </w:rPr>
+        <w:tab/>
+        <w:t xml:space="preserve">Concatenate </w:t>
+      </w:r>
+    </w:p>
+    <w:p>
+      <w:pPr>
+        <w:pStyle w:val="ListBullet"/>
+        <w:numPr>
+          <w:ilvl w:val="0"/>
+          <w:numId w:val="2"/>
+        </w:numPr>
+        <w:rPr>
+          <w:b/>
+        </w:rPr>
+      </w:pPr>
+      <w:r>
+        <w:rPr>
+          <w:b/>
+        </w:rPr>
+        <w:t>|</w:t>
+      </w:r>
+      <w:r>
+        <w:rPr>
+          <w:b/>
+        </w:rPr>
+        <w:tab/>
+        <w:t>Or</w:t>
+      </w:r>
+    </w:p>
+    <w:p>
+      <w:pPr>
+        <w:pStyle w:val="ListBullet"/>
+        <w:numPr>
+          <w:ilvl w:val="0"/>
+          <w:numId w:val="0"/>
+        </w:numPr>
+        <w:ind w:left="360" w:hanging="360"/>
+        <w:jc w:val="center"/>
+        <w:rPr>
+          <w:b/>
+        </w:rPr>
+      </w:pPr>
+      <w:r>
+        <w:rPr>
+          <w:b/>
+        </w:rPr>
+        <w:t>Expression Examples</w:t>
+      </w:r>
+    </w:p>
+    <w:p>
+      <w:pPr>
+        <w:pStyle w:val="ListBullet"/>
+        <w:numPr>
+          <w:ilvl w:val="0"/>
+          <w:numId w:val="0"/>
+        </w:numPr>
       </w:pPr>
     </w:p>
     <w:tbl>
       <w:tblPr>
         <w:tblStyle w:val="TableGrid"/>
         <w:tblW w:w="0" w:type="auto"/>
-        <w:tblInd w:w="360" w:type="dxa"/>
+        <w:jc w:val="center"/>
+        <w:tblBorders>
+          <w:top w:val="none" w:sz="0" w:space="0" w:color="auto"/>
+          <w:left w:val="none" w:sz="0" w:space="0" w:color="auto"/>
+          <w:bottom w:val="none" w:sz="0" w:space="0" w:color="auto"/>
+          <w:right w:val="none" w:sz="0" w:space="0" w:color="auto"/>
+        </w:tblBorders>
         <w:tblLook w:val="04A0" w:firstRow="1" w:lastRow="0" w:firstColumn="1" w:lastColumn="0" w:noHBand="0" w:noVBand="1"/>
       </w:tblPr>
       <w:tblGrid>
-        <w:gridCol w:w="4322"/>
-        <w:gridCol w:w="4334"/>
+        <w:gridCol w:w="735"/>
+        <w:gridCol w:w="966"/>
       </w:tblGrid>
       <w:tr>
-        <w:tc>
-          <w:tcPr>
-            <w:tcW w:w="4508" w:type="dxa"/>
+        <w:trPr>
+          <w:jc w:val="center"/>
+        </w:trPr>
+        <w:tc>
+          <w:tcPr>
+            <w:tcW w:w="735" w:type="dxa"/>
           </w:tcPr>
           <w:p>
             <w:pPr>
@@ -3023,7 +3348,7 @@
         </w:tc>
         <w:tc>
           <w:tcPr>
-            <w:tcW w:w="4508" w:type="dxa"/>
+            <w:tcW w:w="966" w:type="dxa"/>
           </w:tcPr>
           <w:p>
             <w:pPr>
@@ -3046,9 +3371,12 @@
         </w:tc>
       </w:tr>
       <w:tr>
-        <w:tc>
-          <w:tcPr>
-            <w:tcW w:w="4508" w:type="dxa"/>
+        <w:trPr>
+          <w:jc w:val="center"/>
+        </w:trPr>
+        <w:tc>
+          <w:tcPr>
+            <w:tcW w:w="735" w:type="dxa"/>
           </w:tcPr>
           <w:p>
             <w:pPr>
@@ -3069,7 +3397,7 @@
         </w:tc>
         <w:tc>
           <w:tcPr>
-            <w:tcW w:w="4508" w:type="dxa"/>
+            <w:tcW w:w="966" w:type="dxa"/>
           </w:tcPr>
           <w:p>
             <w:pPr>
@@ -3086,9 +3414,12 @@
         </w:tc>
       </w:tr>
       <w:tr>
-        <w:tc>
-          <w:tcPr>
-            <w:tcW w:w="4508" w:type="dxa"/>
+        <w:trPr>
+          <w:jc w:val="center"/>
+        </w:trPr>
+        <w:tc>
+          <w:tcPr>
+            <w:tcW w:w="735" w:type="dxa"/>
           </w:tcPr>
           <w:p>
             <w:pPr>
@@ -3107,7 +3438,7 @@
         </w:tc>
         <w:tc>
           <w:tcPr>
-            <w:tcW w:w="4508" w:type="dxa"/>
+            <w:tcW w:w="966" w:type="dxa"/>
           </w:tcPr>
           <w:p>
             <w:pPr>
@@ -3124,9 +3455,12 @@
         </w:tc>
       </w:tr>
       <w:tr>
-        <w:tc>
-          <w:tcPr>
-            <w:tcW w:w="4508" w:type="dxa"/>
+        <w:trPr>
+          <w:jc w:val="center"/>
+        </w:trPr>
+        <w:tc>
+          <w:tcPr>
+            <w:tcW w:w="735" w:type="dxa"/>
           </w:tcPr>
           <w:p>
             <w:pPr>
@@ -3143,7 +3477,7 @@
         </w:tc>
         <w:tc>
           <w:tcPr>
-            <w:tcW w:w="4508" w:type="dxa"/>
+            <w:tcW w:w="966" w:type="dxa"/>
           </w:tcPr>
           <w:p>
             <w:pPr>
@@ -3173,6 +3507,67 @@
     <w:p>
       <w:pPr>
         <w:pStyle w:val="ListBullet"/>
+      </w:pPr>
+      <w:r>
+        <w:t>Using the stack data structure, you can translate infix to postfix</w:t>
+      </w:r>
+    </w:p>
+    <w:p>
+      <w:pPr>
+        <w:pStyle w:val="ListBullet"/>
+      </w:pPr>
+      <w:r>
+        <w:t xml:space="preserve">Each time you open a bracket, </w:t>
+      </w:r>
+      <w:r>
+        <w:t>put the oper</w:t>
+      </w:r>
+      <w:r>
+        <w:t>ator</w:t>
+      </w:r>
+      <w:r>
+        <w:t xml:space="preserve"> inside that bracket onto the stack</w:t>
+      </w:r>
+    </w:p>
+    <w:p>
+      <w:pPr>
+        <w:pStyle w:val="ListBullet"/>
+      </w:pPr>
+      <w:r>
+        <w:t>Each time you close a bracket, take the opera</w:t>
+      </w:r>
+      <w:r>
+        <w:t xml:space="preserve">tor </w:t>
+      </w:r>
+      <w:r>
+        <w:t>inside that bracket off the stack in order of whichever is on top.</w:t>
+      </w:r>
+    </w:p>
+    <w:p>
+      <w:pPr>
+        <w:pStyle w:val="ListBullet"/>
+      </w:pPr>
+      <w:r>
+        <w:t>If the operator that is about to be added to stack has lower or equal precedence than the operator at the top of the stack, take it off the stack and added to the expression</w:t>
+      </w:r>
+    </w:p>
+    <w:p>
+      <w:pPr>
+        <w:pStyle w:val="ListBullet"/>
+      </w:pPr>
+      <w:r>
+        <w:t xml:space="preserve">Each time an operator is taken off the stack and the brackets has been </w:t>
+      </w:r>
+      <w:r>
+        <w:t>closed;</w:t>
+      </w:r>
+      <w:r>
+        <w:t xml:space="preserve"> the stack is then cleared. Start fresh</w:t>
+      </w:r>
+    </w:p>
+    <w:p>
+      <w:pPr>
+        <w:pStyle w:val="ListBullet"/>
         <w:numPr>
           <w:ilvl w:val="0"/>
           <w:numId w:val="0"/>
@@ -3183,31 +3578,404 @@
     <w:p>
       <w:pPr>
         <w:pStyle w:val="ListBullet"/>
-      </w:pPr>
-      <w:r>
-        <w:t xml:space="preserve">Each time you open a bracket, </w:t>
-      </w:r>
-      <w:r>
-        <w:t>put the operands inside that bracket onto the stack</w:t>
-      </w:r>
-    </w:p>
-    <w:p>
-      <w:pPr>
-        <w:pStyle w:val="ListBullet"/>
-      </w:pPr>
-      <w:r>
-        <w:t>Each time you close a bracket, take the operands inside that bracket off the stack in order of whichever is on top.</w:t>
-      </w:r>
-    </w:p>
-    <w:p>
-      <w:pPr>
-        <w:pStyle w:val="ListBullet"/>
         <w:numPr>
           <w:ilvl w:val="0"/>
           <w:numId w:val="0"/>
         </w:numPr>
         <w:ind w:left="360" w:hanging="360"/>
-      </w:pPr>
+        <w:jc w:val="center"/>
+        <w:rPr>
+          <w:b/>
+        </w:rPr>
+      </w:pPr>
+      <w:r>
+        <w:rPr>
+          <w:b/>
+        </w:rPr>
+        <w:t>Elaborate</w:t>
+      </w:r>
+      <w:r>
+        <w:rPr>
+          <w:b/>
+        </w:rPr>
+        <w:t>d</w:t>
+      </w:r>
+      <w:r>
+        <w:rPr>
+          <w:b/>
+        </w:rPr>
+        <w:t xml:space="preserve"> Expression Example</w:t>
+      </w:r>
+    </w:p>
+    <w:p>
+      <w:pPr>
+        <w:pStyle w:val="ListBullet"/>
+        <w:numPr>
+          <w:ilvl w:val="0"/>
+          <w:numId w:val="0"/>
+        </w:numPr>
+        <w:ind w:left="360" w:hanging="360"/>
+        <w:jc w:val="center"/>
+        <w:rPr>
+          <w:b/>
+        </w:rPr>
+      </w:pPr>
+    </w:p>
+    <w:tbl>
+      <w:tblPr>
+        <w:tblStyle w:val="TableGrid"/>
+        <w:tblW w:w="0" w:type="auto"/>
+        <w:jc w:val="center"/>
+        <w:tblBorders>
+          <w:top w:val="none" w:sz="0" w:space="0" w:color="auto"/>
+          <w:left w:val="none" w:sz="0" w:space="0" w:color="auto"/>
+          <w:bottom w:val="none" w:sz="0" w:space="0" w:color="auto"/>
+          <w:right w:val="none" w:sz="0" w:space="0" w:color="auto"/>
+        </w:tblBorders>
+        <w:tblLook w:val="04A0" w:firstRow="1" w:lastRow="0" w:firstColumn="1" w:lastColumn="0" w:noHBand="0" w:noVBand="1"/>
+      </w:tblPr>
+      <w:tblGrid>
+        <w:gridCol w:w="1613"/>
+        <w:gridCol w:w="1326"/>
+      </w:tblGrid>
+      <w:tr>
+        <w:trPr>
+          <w:jc w:val="center"/>
+        </w:trPr>
+        <w:tc>
+          <w:tcPr>
+            <w:tcW w:w="1613" w:type="dxa"/>
+          </w:tcPr>
+          <w:p>
+            <w:pPr>
+              <w:pStyle w:val="ListBullet"/>
+              <w:numPr>
+                <w:ilvl w:val="0"/>
+                <w:numId w:val="0"/>
+              </w:numPr>
+              <w:rPr>
+                <w:b/>
+              </w:rPr>
+            </w:pPr>
+            <w:r>
+              <w:rPr>
+                <w:b/>
+              </w:rPr>
+              <w:t>Infix</w:t>
+            </w:r>
+          </w:p>
+        </w:tc>
+        <w:tc>
+          <w:tcPr>
+            <w:tcW w:w="1326" w:type="dxa"/>
+          </w:tcPr>
+          <w:p>
+            <w:pPr>
+              <w:pStyle w:val="ListBullet"/>
+              <w:numPr>
+                <w:ilvl w:val="0"/>
+                <w:numId w:val="0"/>
+              </w:numPr>
+              <w:rPr>
+                <w:b/>
+              </w:rPr>
+            </w:pPr>
+            <w:r>
+              <w:rPr>
+                <w:b/>
+              </w:rPr>
+              <w:t>Postfix</w:t>
+            </w:r>
+          </w:p>
+        </w:tc>
+      </w:tr>
+      <w:tr>
+        <w:trPr>
+          <w:jc w:val="center"/>
+        </w:trPr>
+        <w:tc>
+          <w:tcPr>
+            <w:tcW w:w="1613" w:type="dxa"/>
+          </w:tcPr>
+          <w:p>
+            <w:pPr>
+              <w:pStyle w:val="ListBullet"/>
+              <w:numPr>
+                <w:ilvl w:val="0"/>
+                <w:numId w:val="0"/>
+              </w:numPr>
+            </w:pPr>
+            <w:r>
+              <w:t>(</w:t>
+            </w:r>
+            <w:proofErr w:type="spellStart"/>
+            <w:r>
+              <w:t>a|b</w:t>
+            </w:r>
+            <w:proofErr w:type="spellEnd"/>
+            <w:proofErr w:type="gramStart"/>
+            <w:r>
+              <w:t>).(</w:t>
+            </w:r>
+            <w:proofErr w:type="gramEnd"/>
+            <w:r>
+              <w:t>a*|b*)</w:t>
+            </w:r>
+          </w:p>
+        </w:tc>
+        <w:tc>
+          <w:tcPr>
+            <w:tcW w:w="1326" w:type="dxa"/>
+          </w:tcPr>
+          <w:p>
+            <w:pPr>
+              <w:pStyle w:val="ListBullet"/>
+              <w:numPr>
+                <w:ilvl w:val="0"/>
+                <w:numId w:val="0"/>
+              </w:numPr>
+            </w:pPr>
+            <w:proofErr w:type="spellStart"/>
+            <w:r>
+              <w:t>ab|a</w:t>
+            </w:r>
+            <w:proofErr w:type="spellEnd"/>
+            <w:r>
+              <w:t>*b*|.</w:t>
+            </w:r>
+          </w:p>
+        </w:tc>
+      </w:tr>
+    </w:tbl>
+    <w:p>
+      <w:pPr>
+        <w:pStyle w:val="ListBullet"/>
+        <w:numPr>
+          <w:ilvl w:val="0"/>
+          <w:numId w:val="0"/>
+        </w:numPr>
+        <w:ind w:left="360" w:hanging="360"/>
+        <w:rPr>
+          <w:b/>
+        </w:rPr>
+      </w:pPr>
+      <w:r>
+        <w:rPr>
+          <w:b/>
+        </w:rPr>
+        <w:t xml:space="preserve">Steps: </w:t>
+      </w:r>
+    </w:p>
+    <w:p>
+      <w:pPr>
+        <w:pStyle w:val="ListBullet"/>
+        <w:numPr>
+          <w:ilvl w:val="0"/>
+          <w:numId w:val="3"/>
+        </w:numPr>
+      </w:pPr>
+      <w:r>
+        <w:t>Put ( onto the stack</w:t>
+      </w:r>
+    </w:p>
+    <w:p>
+      <w:pPr>
+        <w:pStyle w:val="ListBullet"/>
+        <w:numPr>
+          <w:ilvl w:val="0"/>
+          <w:numId w:val="3"/>
+        </w:numPr>
+      </w:pPr>
+      <w:r>
+        <w:t xml:space="preserve">Put a into the expression </w:t>
+      </w:r>
+    </w:p>
+    <w:p>
+      <w:pPr>
+        <w:pStyle w:val="ListBullet"/>
+        <w:numPr>
+          <w:ilvl w:val="0"/>
+          <w:numId w:val="3"/>
+        </w:numPr>
+      </w:pPr>
+      <w:r>
+        <w:t xml:space="preserve">Put | onto the stack </w:t>
+      </w:r>
+    </w:p>
+    <w:p>
+      <w:pPr>
+        <w:pStyle w:val="ListBullet"/>
+        <w:numPr>
+          <w:ilvl w:val="0"/>
+          <w:numId w:val="3"/>
+        </w:numPr>
+      </w:pPr>
+      <w:r>
+        <w:t>Put b into the expression</w:t>
+      </w:r>
+    </w:p>
+    <w:p>
+      <w:pPr>
+        <w:pStyle w:val="ListBullet"/>
+        <w:numPr>
+          <w:ilvl w:val="0"/>
+          <w:numId w:val="3"/>
+        </w:numPr>
+      </w:pPr>
+      <w:r>
+        <w:t>Take | off the stack and put into the expression because the brackets have closed. The stack is now empty</w:t>
+      </w:r>
+    </w:p>
+    <w:p>
+      <w:pPr>
+        <w:pStyle w:val="ListBullet"/>
+        <w:numPr>
+          <w:ilvl w:val="0"/>
+          <w:numId w:val="3"/>
+        </w:numPr>
+      </w:pPr>
+      <w:proofErr w:type="gramStart"/>
+      <w:r>
+        <w:t>Put .</w:t>
+      </w:r>
+      <w:proofErr w:type="gramEnd"/>
+      <w:r>
+        <w:t xml:space="preserve"> onto the stack</w:t>
+      </w:r>
+    </w:p>
+    <w:p>
+      <w:pPr>
+        <w:pStyle w:val="ListBullet"/>
+        <w:numPr>
+          <w:ilvl w:val="0"/>
+          <w:numId w:val="3"/>
+        </w:numPr>
+      </w:pPr>
+      <w:r>
+        <w:t>Put ( onto the stack</w:t>
+      </w:r>
+    </w:p>
+    <w:p>
+      <w:pPr>
+        <w:pStyle w:val="ListBullet"/>
+        <w:numPr>
+          <w:ilvl w:val="0"/>
+          <w:numId w:val="3"/>
+        </w:numPr>
+      </w:pPr>
+      <w:r>
+        <w:t xml:space="preserve">Put a into the expression </w:t>
+      </w:r>
+    </w:p>
+    <w:p>
+      <w:pPr>
+        <w:pStyle w:val="ListBullet"/>
+        <w:numPr>
+          <w:ilvl w:val="0"/>
+          <w:numId w:val="3"/>
+        </w:numPr>
+      </w:pPr>
+      <w:r>
+        <w:t xml:space="preserve">Put * onto the stack </w:t>
+      </w:r>
+    </w:p>
+    <w:p>
+      <w:pPr>
+        <w:pStyle w:val="ListBullet"/>
+        <w:numPr>
+          <w:ilvl w:val="0"/>
+          <w:numId w:val="3"/>
+        </w:numPr>
+      </w:pPr>
+      <w:r>
+        <w:lastRenderedPageBreak/>
+        <w:t>Put | onto the stack</w:t>
+      </w:r>
+    </w:p>
+    <w:p>
+      <w:pPr>
+        <w:pStyle w:val="ListBullet"/>
+        <w:numPr>
+          <w:ilvl w:val="0"/>
+          <w:numId w:val="3"/>
+        </w:numPr>
+      </w:pPr>
+      <w:r>
+        <w:t>Take * off the stack because it has higher precedence than | and put into the expression</w:t>
+      </w:r>
+    </w:p>
+    <w:p>
+      <w:pPr>
+        <w:pStyle w:val="ListBullet"/>
+        <w:numPr>
+          <w:ilvl w:val="0"/>
+          <w:numId w:val="3"/>
+        </w:numPr>
+      </w:pPr>
+      <w:r>
+        <w:t xml:space="preserve">Put b into the expression </w:t>
+      </w:r>
+    </w:p>
+    <w:p>
+      <w:pPr>
+        <w:pStyle w:val="ListBullet"/>
+        <w:numPr>
+          <w:ilvl w:val="0"/>
+          <w:numId w:val="3"/>
+        </w:numPr>
+      </w:pPr>
+      <w:r>
+        <w:t xml:space="preserve">Put * onto the stack </w:t>
+      </w:r>
+    </w:p>
+    <w:p>
+      <w:pPr>
+        <w:pStyle w:val="ListBullet"/>
+        <w:numPr>
+          <w:ilvl w:val="0"/>
+          <w:numId w:val="3"/>
+        </w:numPr>
+      </w:pPr>
+      <w:r>
+        <w:t xml:space="preserve">Take * off the stack and put into the expression because the brackets have </w:t>
+      </w:r>
+      <w:proofErr w:type="gramStart"/>
+      <w:r>
+        <w:t>closed</w:t>
+      </w:r>
+      <w:proofErr w:type="gramEnd"/>
+      <w:r>
+        <w:t xml:space="preserve"> and it has higher precedence than |</w:t>
+      </w:r>
+    </w:p>
+    <w:p>
+      <w:pPr>
+        <w:pStyle w:val="ListBullet"/>
+        <w:numPr>
+          <w:ilvl w:val="0"/>
+          <w:numId w:val="3"/>
+        </w:numPr>
+      </w:pPr>
+      <w:proofErr w:type="gramStart"/>
+      <w:r>
+        <w:t>Take .</w:t>
+      </w:r>
+      <w:proofErr w:type="gramEnd"/>
+      <w:r>
+        <w:t xml:space="preserve"> off the stack. The stack is now empty</w:t>
+      </w:r>
+    </w:p>
+    <w:p>
+      <w:pPr>
+        <w:pStyle w:val="ListBullet"/>
+        <w:numPr>
+          <w:ilvl w:val="0"/>
+          <w:numId w:val="3"/>
+        </w:numPr>
+      </w:pPr>
+      <w:r>
+        <w:t xml:space="preserve">The expression has all been read into postfix notation </w:t>
+      </w:r>
     </w:p>
     <w:sectPr>
       <w:pgSz w:w="11906" w:h="16838"/>
@@ -3242,8 +4010,192 @@
       </w:rPr>
     </w:lvl>
   </w:abstractNum>
+  <w:abstractNum w:abstractNumId="1" w15:restartNumberingAfterBreak="0">
+    <w:nsid w:val="182F6AA6"/>
+    <w:multiLevelType w:val="hybridMultilevel"/>
+    <w:tmpl w:val="3BE429E0"/>
+    <w:lvl w:ilvl="0" w:tplc="1809000F">
+      <w:start w:val="1"/>
+      <w:numFmt w:val="decimal"/>
+      <w:lvlText w:val="%1."/>
+      <w:lvlJc w:val="left"/>
+      <w:pPr>
+        <w:ind w:left="720" w:hanging="360"/>
+      </w:pPr>
+      <w:rPr>
+        <w:rFonts w:hint="default"/>
+      </w:rPr>
+    </w:lvl>
+    <w:lvl w:ilvl="1" w:tplc="18090019" w:tentative="1">
+      <w:start w:val="1"/>
+      <w:numFmt w:val="lowerLetter"/>
+      <w:lvlText w:val="%2."/>
+      <w:lvlJc w:val="left"/>
+      <w:pPr>
+        <w:ind w:left="1440" w:hanging="360"/>
+      </w:pPr>
+    </w:lvl>
+    <w:lvl w:ilvl="2" w:tplc="1809001B" w:tentative="1">
+      <w:start w:val="1"/>
+      <w:numFmt w:val="lowerRoman"/>
+      <w:lvlText w:val="%3."/>
+      <w:lvlJc w:val="right"/>
+      <w:pPr>
+        <w:ind w:left="2160" w:hanging="180"/>
+      </w:pPr>
+    </w:lvl>
+    <w:lvl w:ilvl="3" w:tplc="1809000F" w:tentative="1">
+      <w:start w:val="1"/>
+      <w:numFmt w:val="decimal"/>
+      <w:lvlText w:val="%4."/>
+      <w:lvlJc w:val="left"/>
+      <w:pPr>
+        <w:ind w:left="2880" w:hanging="360"/>
+      </w:pPr>
+    </w:lvl>
+    <w:lvl w:ilvl="4" w:tplc="18090019" w:tentative="1">
+      <w:start w:val="1"/>
+      <w:numFmt w:val="lowerLetter"/>
+      <w:lvlText w:val="%5."/>
+      <w:lvlJc w:val="left"/>
+      <w:pPr>
+        <w:ind w:left="3600" w:hanging="360"/>
+      </w:pPr>
+    </w:lvl>
+    <w:lvl w:ilvl="5" w:tplc="1809001B" w:tentative="1">
+      <w:start w:val="1"/>
+      <w:numFmt w:val="lowerRoman"/>
+      <w:lvlText w:val="%6."/>
+      <w:lvlJc w:val="right"/>
+      <w:pPr>
+        <w:ind w:left="4320" w:hanging="180"/>
+      </w:pPr>
+    </w:lvl>
+    <w:lvl w:ilvl="6" w:tplc="1809000F" w:tentative="1">
+      <w:start w:val="1"/>
+      <w:numFmt w:val="decimal"/>
+      <w:lvlText w:val="%7."/>
+      <w:lvlJc w:val="left"/>
+      <w:pPr>
+        <w:ind w:left="5040" w:hanging="360"/>
+      </w:pPr>
+    </w:lvl>
+    <w:lvl w:ilvl="7" w:tplc="18090019" w:tentative="1">
+      <w:start w:val="1"/>
+      <w:numFmt w:val="lowerLetter"/>
+      <w:lvlText w:val="%8."/>
+      <w:lvlJc w:val="left"/>
+      <w:pPr>
+        <w:ind w:left="5760" w:hanging="360"/>
+      </w:pPr>
+    </w:lvl>
+    <w:lvl w:ilvl="8" w:tplc="1809001B" w:tentative="1">
+      <w:start w:val="1"/>
+      <w:numFmt w:val="lowerRoman"/>
+      <w:lvlText w:val="%9."/>
+      <w:lvlJc w:val="right"/>
+      <w:pPr>
+        <w:ind w:left="6480" w:hanging="180"/>
+      </w:pPr>
+    </w:lvl>
+  </w:abstractNum>
+  <w:abstractNum w:abstractNumId="2" w15:restartNumberingAfterBreak="0">
+    <w:nsid w:val="4A6E23A1"/>
+    <w:multiLevelType w:val="hybridMultilevel"/>
+    <w:tmpl w:val="BBD68F58"/>
+    <w:lvl w:ilvl="0" w:tplc="1809000F">
+      <w:start w:val="1"/>
+      <w:numFmt w:val="decimal"/>
+      <w:lvlText w:val="%1."/>
+      <w:lvlJc w:val="left"/>
+      <w:pPr>
+        <w:ind w:left="720" w:hanging="360"/>
+      </w:pPr>
+      <w:rPr>
+        <w:rFonts w:hint="default"/>
+      </w:rPr>
+    </w:lvl>
+    <w:lvl w:ilvl="1" w:tplc="18090019" w:tentative="1">
+      <w:start w:val="1"/>
+      <w:numFmt w:val="lowerLetter"/>
+      <w:lvlText w:val="%2."/>
+      <w:lvlJc w:val="left"/>
+      <w:pPr>
+        <w:ind w:left="1440" w:hanging="360"/>
+      </w:pPr>
+    </w:lvl>
+    <w:lvl w:ilvl="2" w:tplc="1809001B" w:tentative="1">
+      <w:start w:val="1"/>
+      <w:numFmt w:val="lowerRoman"/>
+      <w:lvlText w:val="%3."/>
+      <w:lvlJc w:val="right"/>
+      <w:pPr>
+        <w:ind w:left="2160" w:hanging="180"/>
+      </w:pPr>
+    </w:lvl>
+    <w:lvl w:ilvl="3" w:tplc="1809000F" w:tentative="1">
+      <w:start w:val="1"/>
+      <w:numFmt w:val="decimal"/>
+      <w:lvlText w:val="%4."/>
+      <w:lvlJc w:val="left"/>
+      <w:pPr>
+        <w:ind w:left="2880" w:hanging="360"/>
+      </w:pPr>
+    </w:lvl>
+    <w:lvl w:ilvl="4" w:tplc="18090019" w:tentative="1">
+      <w:start w:val="1"/>
+      <w:numFmt w:val="lowerLetter"/>
+      <w:lvlText w:val="%5."/>
+      <w:lvlJc w:val="left"/>
+      <w:pPr>
+        <w:ind w:left="3600" w:hanging="360"/>
+      </w:pPr>
+    </w:lvl>
+    <w:lvl w:ilvl="5" w:tplc="1809001B" w:tentative="1">
+      <w:start w:val="1"/>
+      <w:numFmt w:val="lowerRoman"/>
+      <w:lvlText w:val="%6."/>
+      <w:lvlJc w:val="right"/>
+      <w:pPr>
+        <w:ind w:left="4320" w:hanging="180"/>
+      </w:pPr>
+    </w:lvl>
+    <w:lvl w:ilvl="6" w:tplc="1809000F" w:tentative="1">
+      <w:start w:val="1"/>
+      <w:numFmt w:val="decimal"/>
+      <w:lvlText w:val="%7."/>
+      <w:lvlJc w:val="left"/>
+      <w:pPr>
+        <w:ind w:left="5040" w:hanging="360"/>
+      </w:pPr>
+    </w:lvl>
+    <w:lvl w:ilvl="7" w:tplc="18090019" w:tentative="1">
+      <w:start w:val="1"/>
+      <w:numFmt w:val="lowerLetter"/>
+      <w:lvlText w:val="%8."/>
+      <w:lvlJc w:val="left"/>
+      <w:pPr>
+        <w:ind w:left="5760" w:hanging="360"/>
+      </w:pPr>
+    </w:lvl>
+    <w:lvl w:ilvl="8" w:tplc="1809001B" w:tentative="1">
+      <w:start w:val="1"/>
+      <w:numFmt w:val="lowerRoman"/>
+      <w:lvlText w:val="%9."/>
+      <w:lvlJc w:val="right"/>
+      <w:pPr>
+        <w:ind w:left="6480" w:hanging="180"/>
+      </w:pPr>
+    </w:lvl>
+  </w:abstractNum>
   <w:num w:numId="1">
     <w:abstractNumId w:val="0"/>
+  </w:num>
+  <w:num w:numId="2">
+    <w:abstractNumId w:val="1"/>
+  </w:num>
+  <w:num w:numId="3">
+    <w:abstractNumId w:val="2"/>
   </w:num>
 </w:numbering>
 </file>
@@ -3849,6 +4801,17 @@
       <w:iCs/>
     </w:rPr>
   </w:style>
+  <w:style w:type="paragraph" w:styleId="ListParagraph">
+    <w:name w:val="List Paragraph"/>
+    <w:basedOn w:val="Normal"/>
+    <w:uiPriority w:val="34"/>
+    <w:qFormat/>
+    <w:rsid w:val="007F6D5C"/>
+    <w:pPr>
+      <w:ind w:left="720"/>
+      <w:contextualSpacing/>
+    </w:pPr>
+  </w:style>
 </w:styles>
 </file>
 

</xml_diff>

<commit_message>
more research on regular expressions and their origins
</commit_message>
<xml_diff>
--- a/References.docx
+++ b/References.docx
@@ -41,7 +41,141 @@
         <w:pStyle w:val="ListBullet"/>
       </w:pPr>
       <w:r>
-        <w:t>RE is a sequence of characters that define a search pattern</w:t>
+        <w:t>A Regular Expression</w:t>
+      </w:r>
+      <w:r>
+        <w:t xml:space="preserve"> is a sequence of characters that define a search pattern</w:t>
+      </w:r>
+      <w:r>
+        <w:t xml:space="preserve">. It means, “the </w:t>
+      </w:r>
+      <w:r>
+        <w:t>specific, standard textual syntax</w:t>
+      </w:r>
+      <w:r>
+        <w:t xml:space="preserve"> </w:t>
+      </w:r>
+      <w:r>
+        <w:t>for representing patterns for matching text.</w:t>
+      </w:r>
+      <w:r>
+        <w:t xml:space="preserve">” </w:t>
+      </w:r>
+    </w:p>
+    <w:p>
+      <w:pPr>
+        <w:pStyle w:val="ListBullet"/>
+      </w:pPr>
+      <w:r>
+        <w:t>There are 2 types of characters in a regex:</w:t>
+      </w:r>
+    </w:p>
+    <w:p>
+      <w:pPr>
+        <w:pStyle w:val="ListBullet"/>
+        <w:tabs>
+          <w:tab w:val="clear" w:pos="360"/>
+          <w:tab w:val="num" w:pos="720"/>
+        </w:tabs>
+        <w:ind w:left="720"/>
+      </w:pPr>
+      <w:r>
+        <w:rPr>
+          <w:b/>
+        </w:rPr>
+        <w:t xml:space="preserve">Metacharacter: </w:t>
+      </w:r>
+      <w:r>
+        <w:t>Has a special meaning.</w:t>
+      </w:r>
+      <w:bookmarkStart w:id="0" w:name="_GoBack"/>
+      <w:bookmarkEnd w:id="0"/>
+    </w:p>
+    <w:p>
+      <w:pPr>
+        <w:pStyle w:val="ListBullet"/>
+        <w:tabs>
+          <w:tab w:val="clear" w:pos="360"/>
+          <w:tab w:val="num" w:pos="720"/>
+        </w:tabs>
+        <w:ind w:left="720"/>
+      </w:pPr>
+      <w:r>
+        <w:rPr>
+          <w:b/>
+        </w:rPr>
+        <w:t xml:space="preserve">Literal Character: </w:t>
+      </w:r>
+      <w:r>
+        <w:t>A regular character that has its literal meaning</w:t>
+      </w:r>
+    </w:p>
+    <w:p>
+      <w:pPr>
+        <w:pStyle w:val="ListBullet"/>
+      </w:pPr>
+      <w:r>
+        <w:t>It is commonly used in string searching algorithms for find or find and replace functionalit</w:t>
+      </w:r>
+      <w:r>
+        <w:t>y</w:t>
+      </w:r>
+    </w:p>
+    <w:p>
+      <w:pPr>
+        <w:pStyle w:val="ListBullet"/>
+      </w:pPr>
+      <w:r>
+        <w:t>Their use can be found in text editors, word processors, search engines and</w:t>
+      </w:r>
+      <w:r>
+        <w:t xml:space="preserve"> for input validation</w:t>
+      </w:r>
+      <w:r>
+        <w:t>.</w:t>
+      </w:r>
+    </w:p>
+    <w:p>
+      <w:pPr>
+        <w:pStyle w:val="ListBullet"/>
+      </w:pPr>
+      <w:r>
+        <w:t xml:space="preserve">The idea of a regular expression developed around the 1950’s by Stephen Cole Kleene who was an American Mathematician </w:t>
+      </w:r>
+      <w:r>
+        <w:t>who helped with the founding of recursion theory</w:t>
+      </w:r>
+      <w:r>
+        <w:t xml:space="preserve">, </w:t>
+      </w:r>
+      <w:r>
+        <w:t xml:space="preserve">also known as computability theory, which </w:t>
+      </w:r>
+      <w:r>
+        <w:t>built the basis of</w:t>
+      </w:r>
+      <w:r>
+        <w:t xml:space="preserve"> theoretical computer science</w:t>
+      </w:r>
+      <w:r>
+        <w:t xml:space="preserve"> </w:t>
+      </w:r>
+      <w:r>
+        <w:t xml:space="preserve">and </w:t>
+      </w:r>
+      <w:r>
+        <w:t>would become the interest of his lifelong research</w:t>
+      </w:r>
+      <w:r>
+        <w:t xml:space="preserve">. </w:t>
+      </w:r>
+    </w:p>
+    <w:p>
+      <w:pPr>
+        <w:pStyle w:val="ListBullet"/>
+      </w:pPr>
+      <w:r>
+        <w:t xml:space="preserve"> </w:t>
       </w:r>
     </w:p>
     <w:p>
@@ -64,6 +198,228 @@
         <w:ind w:left="360" w:hanging="360"/>
       </w:pPr>
       <w:hyperlink r:id="rId6" w:history="1">
+        <w:r>
+          <w:rPr>
+            <w:rStyle w:val="Hyperlink"/>
+          </w:rPr>
+          <w:t>https://www.regular-expressions.info/quickstart.html</w:t>
+        </w:r>
+      </w:hyperlink>
+    </w:p>
+    <w:p>
+      <w:pPr>
+        <w:pStyle w:val="ListBullet"/>
+      </w:pPr>
+      <w:r>
+        <w:t xml:space="preserve">A Regular Expression is used to describe a pattern for searching a special string of text. </w:t>
+      </w:r>
+    </w:p>
+    <w:p>
+      <w:pPr>
+        <w:pStyle w:val="ListBullet"/>
+      </w:pPr>
+      <w:r>
+        <w:t>Many different programming languages implement regular expressions</w:t>
+      </w:r>
+    </w:p>
+    <w:p>
+      <w:pPr>
+        <w:pStyle w:val="Heading2"/>
+        <w:jc w:val="center"/>
+      </w:pPr>
+      <w:r>
+        <w:t>Stephen Cole Kleene</w:t>
+      </w:r>
+    </w:p>
+    <w:p>
+      <w:pPr>
+        <w:pStyle w:val="Heading3"/>
+      </w:pPr>
+      <w:hyperlink r:id="rId7" w:history="1">
+        <w:r>
+          <w:rPr>
+            <w:rStyle w:val="Hyperlink"/>
+          </w:rPr>
+          <w:t>https://en.wikipedia.org/wiki/Stephen_Cole_Kleene</w:t>
+        </w:r>
+      </w:hyperlink>
+    </w:p>
+    <w:p>
+      <w:pPr>
+        <w:pStyle w:val="ListBullet"/>
+      </w:pPr>
+      <w:r>
+        <w:t>The inventor of regular expressions had many other contributions to mathematical logic.</w:t>
+      </w:r>
+    </w:p>
+    <w:p>
+      <w:pPr>
+        <w:pStyle w:val="ListBullet"/>
+      </w:pPr>
+      <w:r>
+        <w:t xml:space="preserve">Computability theory is what Kleene is best known for by studying its’ basic objects, computable functions which refer to calculations that can be made using a mechanical calculation device with a procedure outlined by an algorithm. </w:t>
+      </w:r>
+    </w:p>
+    <w:p>
+      <w:pPr>
+        <w:pStyle w:val="ListBullet"/>
+      </w:pPr>
+      <w:r>
+        <w:t>There are many mathematical notions which were named in honour of his work that solved problems that have made the modern computing we have today possible.</w:t>
+      </w:r>
+    </w:p>
+    <w:p>
+      <w:pPr>
+        <w:pStyle w:val="ListBullet"/>
+      </w:pPr>
+      <w:r>
+        <w:t>Some of these concepts that may be heard of today; Kleene hierarchy, Kleene star, Kleene recursion theorem, Kleene algebra.</w:t>
+      </w:r>
+    </w:p>
+    <w:p>
+      <w:pPr>
+        <w:pStyle w:val="ListBullet"/>
+      </w:pPr>
+      <w:r>
+        <w:t xml:space="preserve">He worked alongside some of the other big names known for mathematics such as </w:t>
+      </w:r>
+      <w:hyperlink r:id="rId8" w:tooltip="Alonzo Church" w:history="1">
+        <w:r>
+          <w:rPr>
+            <w:rStyle w:val="Hyperlink"/>
+          </w:rPr>
+          <w:t>Alonzo Church</w:t>
+        </w:r>
+      </w:hyperlink>
+      <w:r>
+        <w:t xml:space="preserve">, </w:t>
+      </w:r>
+      <w:hyperlink r:id="rId9" w:tooltip="Alan Turing" w:history="1">
+        <w:r>
+          <w:rPr>
+            <w:rStyle w:val="Hyperlink"/>
+          </w:rPr>
+          <w:t>Alan Turing</w:t>
+        </w:r>
+      </w:hyperlink>
+      <w:r>
+        <w:t xml:space="preserve"> </w:t>
+      </w:r>
+      <w:r>
+        <w:t xml:space="preserve"> and </w:t>
+      </w:r>
+      <w:hyperlink r:id="rId10" w:tooltip="Rózsa Péter" w:history="1">
+        <w:proofErr w:type="spellStart"/>
+        <w:r>
+          <w:rPr>
+            <w:rStyle w:val="Hyperlink"/>
+          </w:rPr>
+          <w:t>Rózsa</w:t>
+        </w:r>
+        <w:proofErr w:type="spellEnd"/>
+        <w:r>
+          <w:rPr>
+            <w:rStyle w:val="Hyperlink"/>
+          </w:rPr>
+          <w:t xml:space="preserve"> </w:t>
+        </w:r>
+        <w:proofErr w:type="spellStart"/>
+        <w:r>
+          <w:rPr>
+            <w:rStyle w:val="Hyperlink"/>
+          </w:rPr>
+          <w:t>Pé</w:t>
+        </w:r>
+        <w:r>
+          <w:rPr>
+            <w:rStyle w:val="Hyperlink"/>
+          </w:rPr>
+          <w:t>t</w:t>
+        </w:r>
+        <w:r>
+          <w:rPr>
+            <w:rStyle w:val="Hyperlink"/>
+          </w:rPr>
+          <w:t>er</w:t>
+        </w:r>
+        <w:proofErr w:type="spellEnd"/>
+      </w:hyperlink>
+      <w:r>
+        <w:t>.</w:t>
+      </w:r>
+    </w:p>
+    <w:p>
+      <w:pPr>
+        <w:pStyle w:val="ListBullet"/>
+        <w:numPr>
+          <w:ilvl w:val="0"/>
+          <w:numId w:val="0"/>
+        </w:numPr>
+        <w:ind w:left="360" w:hanging="360"/>
+      </w:pPr>
+    </w:p>
+    <w:p>
+      <w:pPr>
+        <w:pStyle w:val="Heading2"/>
+        <w:jc w:val="center"/>
+      </w:pPr>
+      <w:r>
+        <w:t>Computable Function</w:t>
+      </w:r>
+    </w:p>
+    <w:p>
+      <w:pPr>
+        <w:pStyle w:val="ListBullet"/>
+        <w:numPr>
+          <w:ilvl w:val="0"/>
+          <w:numId w:val="0"/>
+        </w:numPr>
+        <w:ind w:left="360" w:hanging="360"/>
+      </w:pPr>
+    </w:p>
+    <w:p>
+      <w:pPr>
+        <w:pStyle w:val="ListBullet"/>
+        <w:numPr>
+          <w:ilvl w:val="0"/>
+          <w:numId w:val="0"/>
+        </w:numPr>
+        <w:ind w:left="360" w:hanging="360"/>
+      </w:pPr>
+      <w:hyperlink r:id="rId11" w:history="1">
+        <w:r>
+          <w:rPr>
+            <w:rStyle w:val="Hyperlink"/>
+          </w:rPr>
+          <w:t>https://www.encyclopediaofmath.org/index.php/Computable_function</w:t>
+        </w:r>
+      </w:hyperlink>
+    </w:p>
+    <w:p>
+      <w:pPr>
+        <w:pStyle w:val="ListBullet"/>
+      </w:pPr>
+    </w:p>
+    <w:p>
+      <w:pPr>
+        <w:pStyle w:val="ListBullet"/>
+        <w:numPr>
+          <w:ilvl w:val="0"/>
+          <w:numId w:val="0"/>
+        </w:numPr>
+        <w:ind w:left="360" w:hanging="360"/>
+      </w:pPr>
+    </w:p>
+    <w:p>
+      <w:pPr>
+        <w:pStyle w:val="ListBullet"/>
+        <w:numPr>
+          <w:ilvl w:val="0"/>
+          <w:numId w:val="0"/>
+        </w:numPr>
+        <w:ind w:left="360" w:hanging="360"/>
+      </w:pPr>
+      <w:hyperlink r:id="rId12" w:history="1">
         <w:r>
           <w:rPr>
             <w:rStyle w:val="Hyperlink"/>
@@ -412,7 +768,7 @@
       <w:pPr>
         <w:pStyle w:val="Heading3"/>
       </w:pPr>
-      <w:hyperlink r:id="rId7" w:history="1">
+      <w:hyperlink r:id="rId13" w:history="1">
         <w:r>
           <w:rPr>
             <w:rStyle w:val="Hyperlink"/>
@@ -906,7 +1262,6 @@
               <w:rPr>
                 <w:b/>
               </w:rPr>
-              <w:lastRenderedPageBreak/>
               <w:t>Back slash (\)</w:t>
             </w:r>
           </w:p>
@@ -1183,6 +1538,7 @@
               <w:rPr>
                 <w:b/>
               </w:rPr>
+              <w:lastRenderedPageBreak/>
               <w:t>sub</w:t>
             </w:r>
           </w:p>
@@ -1280,7 +1636,7 @@
         <w:pStyle w:val="Heading3"/>
         <w:spacing w:after="120"/>
       </w:pPr>
-      <w:hyperlink r:id="rId8" w:history="1">
+      <w:hyperlink r:id="rId14" w:history="1">
         <w:r>
           <w:rPr>
             <w:rStyle w:val="Hyperlink"/>
@@ -1362,7 +1718,7 @@
                     <pic:cNvPicPr/>
                   </pic:nvPicPr>
                   <pic:blipFill>
-                    <a:blip r:embed="rId9">
+                    <a:blip r:embed="rId15">
                       <a:extLst>
                         <a:ext uri="{28A0092B-C50C-407E-A947-70E740481C1C}">
                           <a14:useLocalDpi xmlns:a14="http://schemas.microsoft.com/office/drawing/2010/main" val="0"/>
@@ -2596,7 +2952,7 @@
       <w:pPr>
         <w:pStyle w:val="Heading2"/>
       </w:pPr>
-      <w:hyperlink r:id="rId10" w:history="1">
+      <w:hyperlink r:id="rId16" w:history="1">
         <w:r>
           <w:rPr>
             <w:rStyle w:val="Hyperlink"/>
@@ -2697,30 +3053,19 @@
         <w:pStyle w:val="ListBullet"/>
       </w:pPr>
       <w:r>
-        <w:t xml:space="preserve">Where there is a |, </w:t>
-      </w:r>
-      <w:r>
-        <w:t xml:space="preserve">pop 2 fragments from the stack </w:t>
-      </w:r>
-    </w:p>
-    <w:p>
-      <w:pPr>
-        <w:pStyle w:val="ListBullet"/>
-      </w:pPr>
-      <w:r>
-        <w:t xml:space="preserve">Where there is a </w:t>
-      </w:r>
-      <w:r>
-        <w:t>*</w:t>
-      </w:r>
-      <w:r>
-        <w:t xml:space="preserve">, pop </w:t>
+        <w:t xml:space="preserve">Where there is a |, pop 2 fragments from the stack </w:t>
+      </w:r>
+    </w:p>
+    <w:p>
+      <w:pPr>
+        <w:pStyle w:val="ListBullet"/>
+      </w:pPr>
+      <w:r>
+        <w:t xml:space="preserve">Where there is a *, pop </w:t>
       </w:r>
       <w:r>
         <w:t>1</w:t>
       </w:r>
-      <w:bookmarkStart w:id="0" w:name="_GoBack"/>
-      <w:bookmarkEnd w:id="0"/>
       <w:r>
         <w:t xml:space="preserve"> fragments from the stack </w:t>
       </w:r>
@@ -2796,24 +3141,12 @@
       <w:pPr>
         <w:pStyle w:val="Heading3"/>
       </w:pPr>
-      <w:hyperlink r:id="rId11" w:history="1">
+      <w:hyperlink r:id="rId17" w:history="1">
         <w:r>
           <w:rPr>
             <w:rStyle w:val="Hyperlink"/>
           </w:rPr>
-          <w:t>http://interactivepython.org/runestone/static/pythonds/BasicDS/InfixPrefixandPostfixExpres</w:t>
-        </w:r>
-        <w:r>
-          <w:rPr>
-            <w:rStyle w:val="Hyperlink"/>
-          </w:rPr>
-          <w:t xml:space="preserve"> </w:t>
-        </w:r>
-        <w:r>
-          <w:rPr>
-            <w:rStyle w:val="Hyperlink"/>
-          </w:rPr>
-          <w:t>ions.html</w:t>
+          <w:t>http://interactivepython.org/runestone/static/pythonds/BasicDS/InfixPrefixandPostfixExpres ions.html</w:t>
         </w:r>
       </w:hyperlink>
     </w:p>
@@ -2822,16 +3155,7 @@
         <w:pStyle w:val="ListBullet"/>
       </w:pPr>
       <w:r>
-        <w:t>A</w:t>
-      </w:r>
-      <w:r>
-        <w:t>n arithmetic expression such as B * C</w:t>
-      </w:r>
-      <w:r>
-        <w:t xml:space="preserve"> is a </w:t>
-      </w:r>
-      <w:r>
-        <w:t xml:space="preserve">type of notation is referred to as </w:t>
+        <w:t xml:space="preserve">An arithmetic expression such as B * C is a type of notation is referred to as </w:t>
       </w:r>
       <w:r>
         <w:rPr>
@@ -2866,38 +3190,23 @@
         <w:t>precedence</w:t>
       </w:r>
       <w:r>
-        <w:t xml:space="preserve"> level</w:t>
-      </w:r>
-      <w:r>
-        <w:t xml:space="preserve">. </w:t>
-      </w:r>
-      <w:r>
-        <w:t>Operators of higher precedence are used before operators of lower precedence</w:t>
-      </w:r>
-    </w:p>
-    <w:p>
-      <w:pPr>
-        <w:pStyle w:val="ListBullet"/>
-      </w:pPr>
-      <w:r>
-        <w:t xml:space="preserve">The only thing that can change that order is the presence of parentheses. The precedence order for arithmetic </w:t>
-      </w:r>
-      <w:r>
-        <w:t>operators’</w:t>
-      </w:r>
-      <w:r>
-        <w:t xml:space="preserve"> places multiplication and division above addition and subtraction.</w:t>
-      </w:r>
-    </w:p>
-    <w:p>
-      <w:pPr>
-        <w:pStyle w:val="ListBullet"/>
-      </w:pPr>
-      <w:r>
-        <w:t>R</w:t>
-      </w:r>
-      <w:r>
-        <w:t>emember that computers need to know exactly what operators to perform and in what order</w:t>
+        <w:t xml:space="preserve"> level. Operators of higher precedence are used before operators of lower precedence</w:t>
+      </w:r>
+    </w:p>
+    <w:p>
+      <w:pPr>
+        <w:pStyle w:val="ListBullet"/>
+      </w:pPr>
+      <w:r>
+        <w:t>The only thing that can change that order is the presence of parentheses. The precedence order for arithmetic operators’ places multiplication and division above addition and subtraction.</w:t>
+      </w:r>
+    </w:p>
+    <w:p>
+      <w:pPr>
+        <w:pStyle w:val="ListBullet"/>
+      </w:pPr>
+      <w:r>
+        <w:t>Remember that computers need to know exactly what operators to perform and in what order</w:t>
       </w:r>
     </w:p>
     <w:p>
@@ -2986,10 +3295,7 @@
               </w:numPr>
             </w:pPr>
             <w:r>
-              <w:t xml:space="preserve">B </w:t>
-            </w:r>
-            <w:r>
-              <w:t>and C are multiplied first, and A is then added to that result</w:t>
+              <w:t>B and C are multiplied first, and A is then added to that result</w:t>
             </w:r>
           </w:p>
         </w:tc>
@@ -3118,7 +3424,7 @@
           <w:numId w:val="0"/>
         </w:numPr>
       </w:pPr>
-      <w:hyperlink r:id="rId12" w:history="1">
+      <w:hyperlink r:id="rId18" w:history="1">
         <w:r>
           <w:rPr>
             <w:rStyle w:val="Hyperlink"/>
@@ -4324,6 +4630,7 @@
     <w:lsdException w:name="HTML Sample" w:semiHidden="1" w:unhideWhenUsed="1"/>
     <w:lsdException w:name="HTML Typewriter" w:semiHidden="1" w:unhideWhenUsed="1"/>
     <w:lsdException w:name="HTML Variable" w:semiHidden="1" w:unhideWhenUsed="1"/>
+    <w:lsdException w:name="Normal Table" w:semiHidden="1" w:unhideWhenUsed="1"/>
     <w:lsdException w:name="annotation subject" w:semiHidden="1" w:unhideWhenUsed="1"/>
     <w:lsdException w:name="No List" w:semiHidden="1" w:unhideWhenUsed="1"/>
     <w:lsdException w:name="Outline List 1" w:semiHidden="1" w:unhideWhenUsed="1"/>
@@ -4370,8 +4677,10 @@
     <w:lsdException w:name="Table Subtle 2" w:semiHidden="1" w:unhideWhenUsed="1"/>
     <w:lsdException w:name="Table Web 1" w:semiHidden="1" w:unhideWhenUsed="1"/>
     <w:lsdException w:name="Table Web 2" w:semiHidden="1" w:unhideWhenUsed="1"/>
+    <w:lsdException w:name="Table Web 3" w:semiHidden="1" w:unhideWhenUsed="1"/>
     <w:lsdException w:name="Balloon Text" w:semiHidden="1" w:unhideWhenUsed="1"/>
     <w:lsdException w:name="Table Grid" w:uiPriority="39"/>
+    <w:lsdException w:name="Table Theme" w:semiHidden="1" w:unhideWhenUsed="1"/>
     <w:lsdException w:name="Placeholder Text" w:semiHidden="1"/>
     <w:lsdException w:name="No Spacing" w:uiPriority="1" w:qFormat="1"/>
     <w:lsdException w:name="Light Shading" w:uiPriority="60"/>
@@ -4812,6 +5121,18 @@
       <w:contextualSpacing/>
     </w:pPr>
   </w:style>
+  <w:style w:type="character" w:styleId="FollowedHyperlink">
+    <w:name w:val="FollowedHyperlink"/>
+    <w:basedOn w:val="DefaultParagraphFont"/>
+    <w:uiPriority w:val="99"/>
+    <w:semiHidden/>
+    <w:unhideWhenUsed/>
+    <w:rsid w:val="00025E66"/>
+    <w:rPr>
+      <w:color w:val="954F72" w:themeColor="followedHyperlink"/>
+      <w:u w:val="single"/>
+    </w:rPr>
+  </w:style>
 </w:styles>
 </file>
 

</xml_diff>

<commit_message>
working on ? updated research
</commit_message>
<xml_diff>
--- a/References.docx
+++ b/References.docx
@@ -13,6 +13,7 @@
           <w:docPartUnique/>
         </w:docPartObj>
       </w:sdtPr>
+      <w:sdtEndPr/>
       <w:sdtContent>
         <w:p>
           <w:pPr>
@@ -250,6 +251,7 @@
                                           <w:dataBinding w:prefixMappings="xmlns:ns0='http://purl.org/dc/elements/1.1/' xmlns:ns1='http://schemas.openxmlformats.org/package/2006/metadata/core-properties' " w:xpath="/ns1:coreProperties[1]/ns0:subject[1]" w:storeItemID="{6C3C8BC8-F283-45AE-878A-BAB7291924A1}"/>
                                           <w:text/>
                                         </w:sdtPr>
+                                        <w:sdtEndPr/>
                                         <w:sdtContent>
                                           <w:r>
                                             <w:rPr>
@@ -329,6 +331,7 @@
                                                 <w:dataBinding w:prefixMappings="xmlns:ns0='http://purl.org/dc/elements/1.1/' xmlns:ns1='http://schemas.openxmlformats.org/package/2006/metadata/core-properties' " w:xpath="/ns1:coreProperties[1]/ns0:creator[1]" w:storeItemID="{6C3C8BC8-F283-45AE-878A-BAB7291924A1}"/>
                                                 <w:text/>
                                               </w:sdtPr>
+                                              <w:sdtEndPr/>
                                               <w:sdtContent>
                                                 <w:r>
                                                   <w:rPr>
@@ -364,6 +367,7 @@
                                                 <w:calendar w:val="gregorian"/>
                                               </w:date>
                                             </w:sdtPr>
+                                            <w:sdtEndPr/>
                                             <w:sdtContent>
                                               <w:p>
                                                 <w:pPr>
@@ -398,6 +402,7 @@
                                             <w:dataBinding w:prefixMappings="xmlns:ns0='http://purl.org/dc/elements/1.1/' xmlns:ns1='http://schemas.openxmlformats.org/package/2006/metadata/core-properties' " w:xpath="/ns1:coreProperties[1]/ns1:category[1]" w:storeItemID="{6C3C8BC8-F283-45AE-878A-BAB7291924A1}"/>
                                             <w:text/>
                                           </w:sdtPr>
+                                          <w:sdtEndPr/>
                                           <w:sdtContent>
                                             <w:tc>
                                               <w:tcPr>
@@ -641,6 +646,7 @@
                                     <w:dataBinding w:prefixMappings="xmlns:ns0='http://purl.org/dc/elements/1.1/' xmlns:ns1='http://schemas.openxmlformats.org/package/2006/metadata/core-properties' " w:xpath="/ns1:coreProperties[1]/ns0:subject[1]" w:storeItemID="{6C3C8BC8-F283-45AE-878A-BAB7291924A1}"/>
                                     <w:text/>
                                   </w:sdtPr>
+                                  <w:sdtEndPr/>
                                   <w:sdtContent>
                                     <w:r>
                                       <w:rPr>
@@ -720,6 +726,7 @@
                                           <w:dataBinding w:prefixMappings="xmlns:ns0='http://purl.org/dc/elements/1.1/' xmlns:ns1='http://schemas.openxmlformats.org/package/2006/metadata/core-properties' " w:xpath="/ns1:coreProperties[1]/ns0:creator[1]" w:storeItemID="{6C3C8BC8-F283-45AE-878A-BAB7291924A1}"/>
                                           <w:text/>
                                         </w:sdtPr>
+                                        <w:sdtEndPr/>
                                         <w:sdtContent>
                                           <w:r>
                                             <w:rPr>
@@ -755,6 +762,7 @@
                                           <w:calendar w:val="gregorian"/>
                                         </w:date>
                                       </w:sdtPr>
+                                      <w:sdtEndPr/>
                                       <w:sdtContent>
                                         <w:p>
                                           <w:pPr>
@@ -789,6 +797,7 @@
                                       <w:dataBinding w:prefixMappings="xmlns:ns0='http://purl.org/dc/elements/1.1/' xmlns:ns1='http://schemas.openxmlformats.org/package/2006/metadata/core-properties' " w:xpath="/ns1:coreProperties[1]/ns1:category[1]" w:storeItemID="{6C3C8BC8-F283-45AE-878A-BAB7291924A1}"/>
                                       <w:text/>
                                     </w:sdtPr>
+                                    <w:sdtEndPr/>
                                     <w:sdtContent>
                                       <w:tc>
                                         <w:tcPr>
@@ -917,31 +926,7 @@
         <w:rPr>
           <w:rFonts w:cs="Calibri Light"/>
         </w:rPr>
-        <w:t xml:space="preserve">. It means, “the </w:t>
-      </w:r>
-      <w:r>
-        <w:rPr>
-          <w:rFonts w:cs="Calibri Light"/>
-        </w:rPr>
-        <w:t>specific, standard textual syntax</w:t>
-      </w:r>
-      <w:r>
-        <w:rPr>
-          <w:rFonts w:cs="Calibri Light"/>
-        </w:rPr>
-        <w:t xml:space="preserve"> </w:t>
-      </w:r>
-      <w:r>
-        <w:rPr>
-          <w:rFonts w:cs="Calibri Light"/>
-        </w:rPr>
-        <w:t>for representing patterns for matching text.</w:t>
-      </w:r>
-      <w:r>
-        <w:rPr>
-          <w:rFonts w:cs="Calibri Light"/>
-        </w:rPr>
-        <w:t xml:space="preserve">” </w:t>
+        <w:t xml:space="preserve">. It means, “the specific, standard textual syntax for representing patterns for matching text.” </w:t>
       </w:r>
     </w:p>
     <w:p>
@@ -986,46 +971,22 @@
         <w:rPr>
           <w:rFonts w:cs="Calibri Light"/>
         </w:rPr>
-        <w:t>The idea of a regular expression developed around the 1950’s by Stephen Cole Kleene who was an American Mathematician who helped with the founding of recursion theory, also known as computability theory</w:t>
-      </w:r>
-      <w:r>
-        <w:rPr>
-          <w:rFonts w:cs="Calibri Light"/>
-        </w:rPr>
-        <w:t xml:space="preserve">. </w:t>
-      </w:r>
-    </w:p>
-    <w:p>
-      <w:pPr>
-        <w:pStyle w:val="ListBullet"/>
-        <w:spacing w:line="360" w:lineRule="auto"/>
-        <w:rPr>
-          <w:rFonts w:cs="Calibri Light"/>
-        </w:rPr>
-      </w:pPr>
-      <w:r>
-        <w:rPr>
-          <w:rFonts w:cs="Calibri Light"/>
-        </w:rPr>
-        <w:t xml:space="preserve">Kleene along with several other mathematicians went on to </w:t>
-      </w:r>
-      <w:r>
-        <w:rPr>
-          <w:rFonts w:cs="Calibri Light"/>
-        </w:rPr>
-        <w:t>buil</w:t>
-      </w:r>
-      <w:r>
-        <w:rPr>
-          <w:rFonts w:cs="Calibri Light"/>
-        </w:rPr>
-        <w:t>d</w:t>
-      </w:r>
-      <w:r>
-        <w:rPr>
-          <w:rFonts w:cs="Calibri Light"/>
-        </w:rPr>
-        <w:t xml:space="preserve"> the basis of theoretical computer science and would become the interest of his lifelong research. </w:t>
+        <w:t xml:space="preserve">The idea of a regular expression developed around the 1950’s by Stephen Cole Kleene who was an American Mathematician who helped with the founding of recursion theory, also known as computability theory. </w:t>
+      </w:r>
+    </w:p>
+    <w:p>
+      <w:pPr>
+        <w:pStyle w:val="ListBullet"/>
+        <w:spacing w:line="360" w:lineRule="auto"/>
+        <w:rPr>
+          <w:rFonts w:cs="Calibri Light"/>
+        </w:rPr>
+      </w:pPr>
+      <w:r>
+        <w:rPr>
+          <w:rFonts w:cs="Calibri Light"/>
+        </w:rPr>
+        <w:t xml:space="preserve">Kleene along with several other mathematicians went on to build the basis of theoretical computer science and would become the interest of his lifelong research. </w:t>
       </w:r>
     </w:p>
     <w:p>
@@ -1975,20 +1936,27 @@
     </w:p>
     <w:p>
       <w:pPr>
-        <w:pStyle w:val="Heading2"/>
-        <w:spacing w:line="360" w:lineRule="auto"/>
+        <w:pStyle w:val="ListBullet"/>
+        <w:numPr>
+          <w:ilvl w:val="0"/>
+          <w:numId w:val="0"/>
+        </w:numPr>
+        <w:spacing w:line="360" w:lineRule="auto"/>
+        <w:ind w:left="360"/>
         <w:jc w:val="center"/>
         <w:rPr>
-          <w:rFonts w:ascii="Calibri Light" w:hAnsi="Calibri Light" w:cs="Calibri Light"/>
+          <w:rFonts w:cs="Calibri Light"/>
         </w:rPr>
       </w:pPr>
       <w:hyperlink r:id="rId9" w:history="1">
         <w:r>
           <w:rPr>
             <w:rStyle w:val="Hyperlink"/>
-            <w:rFonts w:ascii="Calibri Light" w:hAnsi="Calibri Light" w:cs="Calibri Light"/>
+            <w:rFonts w:asciiTheme="majorHAnsi" w:eastAsiaTheme="majorEastAsia" w:hAnsiTheme="majorHAnsi"/>
+            <w:sz w:val="26"/>
+            <w:szCs w:val="26"/>
           </w:rPr>
-          <w:t>https://www.regular-expressions.info</w:t>
+          <w:t>https://www.princeton.edu/~mlovett/reference/Regular-Expressions.pdf</w:t>
         </w:r>
       </w:hyperlink>
     </w:p>
@@ -2000,6 +1968,8 @@
           <w:rFonts w:cs="Calibri Light"/>
         </w:rPr>
       </w:pPr>
+      <w:bookmarkStart w:id="0" w:name="_GoBack"/>
+      <w:bookmarkEnd w:id="0"/>
       <w:r>
         <w:rPr>
           <w:rFonts w:cs="Calibri Light"/>
@@ -2019,13 +1989,7 @@
         <w:rPr>
           <w:rFonts w:cs="Calibri Light"/>
         </w:rPr>
-        <w:t xml:space="preserve">When a </w:t>
-      </w:r>
-      <w:r>
-        <w:rPr>
-          <w:rFonts w:cs="Calibri Light"/>
-        </w:rPr>
-        <w:t xml:space="preserve">string is found using a regular expression, it is referred to as a match. A match is just the piece of text that has been found and corresponds to the regular expression. </w:t>
+        <w:t xml:space="preserve">When a string is found using a regular expression, it is referred to as a match. A match is just the piece of text that has been found and corresponds to the regular expression. </w:t>
       </w:r>
     </w:p>
     <w:p>
@@ -2337,19 +2301,7 @@
               <w:rPr>
                 <w:rFonts w:cs="Calibri Light"/>
               </w:rPr>
-              <w:t>A</w:t>
-            </w:r>
-            <w:r>
-              <w:rPr>
-                <w:rFonts w:cs="Calibri Light"/>
-              </w:rPr>
-              <w:t>nother</w:t>
-            </w:r>
-            <w:r>
-              <w:rPr>
-                <w:rFonts w:cs="Calibri Light"/>
-              </w:rPr>
-              <w:t xml:space="preserve"> series of letters, digits, dots, underscores, percentage signs, and hyphens</w:t>
+              <w:t>Another series of letters, digits, dots, underscores, percentage signs, and hyphens</w:t>
             </w:r>
             <w:r>
               <w:rPr>
@@ -2448,7 +2400,31 @@
               <w:rPr>
                 <w:rFonts w:cs="Calibri Light"/>
               </w:rPr>
-              <w:t>The following words:</w:t>
+              <w:t>The</w:t>
+            </w:r>
+            <w:r>
+              <w:rPr>
+                <w:rFonts w:cs="Calibri Light"/>
+              </w:rPr>
+              <w:t xml:space="preserve"> 5</w:t>
+            </w:r>
+            <w:r>
+              <w:rPr>
+                <w:rFonts w:cs="Calibri Light"/>
+              </w:rPr>
+              <w:t xml:space="preserve"> following words</w:t>
+            </w:r>
+            <w:r>
+              <w:rPr>
+                <w:rFonts w:cs="Calibri Light"/>
+              </w:rPr>
+              <w:t xml:space="preserve"> in one search</w:t>
+            </w:r>
+            <w:r>
+              <w:rPr>
+                <w:rFonts w:cs="Calibri Light"/>
+              </w:rPr>
+              <w:t>:</w:t>
             </w:r>
           </w:p>
           <w:p>
@@ -2486,13 +2462,7 @@
               <w:rPr>
                 <w:rFonts w:cs="Calibri Light"/>
               </w:rPr>
-              <w:t>regular expression</w:t>
-            </w:r>
-            <w:r>
-              <w:rPr>
-                <w:rFonts w:cs="Calibri Light"/>
-              </w:rPr>
-              <w:t>s</w:t>
+              <w:t>regular expressions</w:t>
             </w:r>
           </w:p>
           <w:p>
@@ -4026,8 +3996,6 @@
           <w:lang w:eastAsia="en-IE"/>
         </w:rPr>
       </w:pPr>
-      <w:bookmarkStart w:id="0" w:name="_GoBack"/>
-      <w:bookmarkEnd w:id="0"/>
     </w:p>
     <w:p>
       <w:pPr>
@@ -5528,6 +5496,244 @@
     </w:p>
     <w:p>
       <w:pPr>
+        <w:pStyle w:val="ListBullet"/>
+        <w:numPr>
+          <w:ilvl w:val="0"/>
+          <w:numId w:val="0"/>
+        </w:numPr>
+        <w:spacing w:line="360" w:lineRule="auto"/>
+        <w:ind w:left="360" w:hanging="360"/>
+        <w:rPr>
+          <w:rFonts w:cs="Calibri Light"/>
+        </w:rPr>
+      </w:pPr>
+      <w:r>
+        <w:rPr>
+          <w:rFonts w:cs="Calibri Light"/>
+        </w:rPr>
+        <w:lastRenderedPageBreak/>
+        <w:t xml:space="preserve">Predefined </w:t>
+      </w:r>
+      <w:r>
+        <w:rPr>
+          <w:rFonts w:cs="Calibri Light"/>
+        </w:rPr>
+        <w:t xml:space="preserve">sets of characters </w:t>
+      </w:r>
+    </w:p>
+    <w:tbl>
+      <w:tblPr>
+        <w:tblStyle w:val="TableGrid"/>
+        <w:tblW w:w="0" w:type="auto"/>
+        <w:tblInd w:w="360" w:type="dxa"/>
+        <w:tblLook w:val="04A0" w:firstRow="1" w:lastRow="0" w:firstColumn="1" w:lastColumn="0" w:noHBand="0" w:noVBand="1"/>
+      </w:tblPr>
+      <w:tblGrid>
+        <w:gridCol w:w="4301"/>
+        <w:gridCol w:w="4355"/>
+      </w:tblGrid>
+      <w:tr>
+        <w:tc>
+          <w:tcPr>
+            <w:tcW w:w="4508" w:type="dxa"/>
+          </w:tcPr>
+          <w:p>
+            <w:r>
+              <w:t>\d</w:t>
+            </w:r>
+          </w:p>
+          <w:p/>
+        </w:tc>
+        <w:tc>
+          <w:tcPr>
+            <w:tcW w:w="4508" w:type="dxa"/>
+          </w:tcPr>
+          <w:p>
+            <w:r>
+              <w:t>Matches any decimal digit; this is equivalent to the class [0-9].</w:t>
+            </w:r>
+          </w:p>
+          <w:p/>
+        </w:tc>
+      </w:tr>
+      <w:tr>
+        <w:tc>
+          <w:tcPr>
+            <w:tcW w:w="4508" w:type="dxa"/>
+          </w:tcPr>
+          <w:p>
+            <w:r>
+              <w:t>\D</w:t>
+            </w:r>
+          </w:p>
+        </w:tc>
+        <w:tc>
+          <w:tcPr>
+            <w:tcW w:w="4508" w:type="dxa"/>
+          </w:tcPr>
+          <w:p>
+            <w:r>
+              <w:t>Matches any non-digit character; this is equivalent to the class [^0-9].</w:t>
+            </w:r>
+          </w:p>
+          <w:p/>
+        </w:tc>
+      </w:tr>
+      <w:tr>
+        <w:tc>
+          <w:tcPr>
+            <w:tcW w:w="4508" w:type="dxa"/>
+          </w:tcPr>
+          <w:p>
+            <w:r>
+              <w:t>\s</w:t>
+            </w:r>
+          </w:p>
+          <w:p/>
+        </w:tc>
+        <w:tc>
+          <w:tcPr>
+            <w:tcW w:w="4508" w:type="dxa"/>
+          </w:tcPr>
+          <w:p>
+            <w:r>
+              <w:t>Matches any whitespace character; this is equivalent to the class [ \t\n\r\f\v].</w:t>
+            </w:r>
+          </w:p>
+          <w:p/>
+        </w:tc>
+      </w:tr>
+      <w:tr>
+        <w:tc>
+          <w:tcPr>
+            <w:tcW w:w="4508" w:type="dxa"/>
+          </w:tcPr>
+          <w:p>
+            <w:r>
+              <w:t>\S</w:t>
+            </w:r>
+          </w:p>
+          <w:p/>
+        </w:tc>
+        <w:tc>
+          <w:tcPr>
+            <w:tcW w:w="4508" w:type="dxa"/>
+          </w:tcPr>
+          <w:p>
+            <w:r>
+              <w:t>Matches any non-whitespace character; this is equivalent to the class [^ \t\n\r\f\v].</w:t>
+            </w:r>
+          </w:p>
+          <w:p/>
+        </w:tc>
+      </w:tr>
+      <w:tr>
+        <w:tc>
+          <w:tcPr>
+            <w:tcW w:w="4508" w:type="dxa"/>
+          </w:tcPr>
+          <w:p>
+            <w:r>
+              <w:t>\w</w:t>
+            </w:r>
+          </w:p>
+          <w:p/>
+        </w:tc>
+        <w:tc>
+          <w:tcPr>
+            <w:tcW w:w="4508" w:type="dxa"/>
+          </w:tcPr>
+          <w:p>
+            <w:r>
+              <w:t>Matches any alphanumeric character; this is equivalent to the class [a-zA-Z0-9_].</w:t>
+            </w:r>
+          </w:p>
+          <w:p/>
+        </w:tc>
+      </w:tr>
+      <w:tr>
+        <w:tc>
+          <w:tcPr>
+            <w:tcW w:w="4508" w:type="dxa"/>
+          </w:tcPr>
+          <w:p>
+            <w:r>
+              <w:t>\W</w:t>
+            </w:r>
+          </w:p>
+          <w:p/>
+        </w:tc>
+        <w:tc>
+          <w:tcPr>
+            <w:tcW w:w="4508" w:type="dxa"/>
+          </w:tcPr>
+          <w:p>
+            <w:r>
+              <w:t>Matches any non-alphanumeric character; this is equivalent to the class [^a-zA-Z0-9_].</w:t>
+            </w:r>
+          </w:p>
+          <w:p/>
+        </w:tc>
+      </w:tr>
+    </w:tbl>
+    <w:p>
+      <w:pPr>
+        <w:pStyle w:val="ListBullet"/>
+        <w:numPr>
+          <w:ilvl w:val="0"/>
+          <w:numId w:val="0"/>
+        </w:numPr>
+        <w:spacing w:line="360" w:lineRule="auto"/>
+        <w:ind w:left="360" w:hanging="360"/>
+        <w:rPr>
+          <w:rFonts w:cs="Calibri Light"/>
+        </w:rPr>
+      </w:pPr>
+    </w:p>
+    <w:p>
+      <w:pPr>
+        <w:pStyle w:val="ListBullet"/>
+        <w:numPr>
+          <w:ilvl w:val="0"/>
+          <w:numId w:val="0"/>
+        </w:numPr>
+        <w:spacing w:line="360" w:lineRule="auto"/>
+        <w:ind w:left="360" w:hanging="360"/>
+        <w:rPr>
+          <w:rFonts w:cs="Calibri Light"/>
+        </w:rPr>
+      </w:pPr>
+    </w:p>
+    <w:p>
+      <w:pPr>
+        <w:pStyle w:val="ListBullet"/>
+        <w:numPr>
+          <w:ilvl w:val="0"/>
+          <w:numId w:val="0"/>
+        </w:numPr>
+        <w:spacing w:line="360" w:lineRule="auto"/>
+        <w:ind w:left="360" w:hanging="360"/>
+        <w:rPr>
+          <w:rFonts w:cs="Calibri Light"/>
+        </w:rPr>
+      </w:pPr>
+    </w:p>
+    <w:p>
+      <w:pPr>
+        <w:pStyle w:val="ListBullet"/>
+        <w:numPr>
+          <w:ilvl w:val="0"/>
+          <w:numId w:val="0"/>
+        </w:numPr>
+        <w:spacing w:line="360" w:lineRule="auto"/>
+        <w:ind w:left="360" w:hanging="360"/>
+        <w:rPr>
+          <w:rFonts w:cs="Calibri Light"/>
+        </w:rPr>
+      </w:pPr>
+    </w:p>
+    <w:p>
+      <w:pPr>
         <w:pStyle w:val="Heading1"/>
         <w:rPr>
           <w:rFonts w:ascii="Abadi" w:hAnsi="Abadi" w:cs="Calibri Light"/>
@@ -5700,21 +5906,7 @@
             <w:rStyle w:val="Hyperlink"/>
             <w:rFonts w:cs="Calibri Light"/>
           </w:rPr>
-          <w:t>Pé</w:t>
-        </w:r>
-        <w:r>
-          <w:rPr>
-            <w:rStyle w:val="Hyperlink"/>
-            <w:rFonts w:cs="Calibri Light"/>
-          </w:rPr>
-          <w:t>t</w:t>
-        </w:r>
-        <w:r>
-          <w:rPr>
-            <w:rStyle w:val="Hyperlink"/>
-            <w:rFonts w:cs="Calibri Light"/>
-          </w:rPr>
-          <w:t>er</w:t>
+          <w:t>Péter</w:t>
         </w:r>
         <w:proofErr w:type="spellEnd"/>
       </w:hyperlink>
@@ -5735,8 +5927,14 @@
     <w:p>
       <w:pPr>
         <w:pStyle w:val="Heading1"/>
-      </w:pPr>
-      <w:r>
+        <w:rPr>
+          <w:rFonts w:ascii="Abadi" w:hAnsi="Abadi"/>
+        </w:rPr>
+      </w:pPr>
+      <w:r>
+        <w:rPr>
+          <w:rFonts w:ascii="Abadi" w:hAnsi="Abadi"/>
+        </w:rPr>
         <w:t>Finite Automata</w:t>
       </w:r>
     </w:p>
@@ -7691,6 +7889,12 @@
         <w:tblStyle w:val="TableGrid"/>
         <w:tblW w:w="0" w:type="auto"/>
         <w:jc w:val="center"/>
+        <w:tblBorders>
+          <w:top w:val="none" w:sz="0" w:space="0" w:color="auto"/>
+          <w:left w:val="none" w:sz="0" w:space="0" w:color="auto"/>
+          <w:bottom w:val="none" w:sz="0" w:space="0" w:color="auto"/>
+          <w:right w:val="none" w:sz="0" w:space="0" w:color="auto"/>
+        </w:tblBorders>
         <w:tblLook w:val="04A0" w:firstRow="1" w:lastRow="0" w:firstColumn="1" w:lastColumn="0" w:noHBand="0" w:noVBand="1"/>
       </w:tblPr>
       <w:tblGrid>
@@ -9107,6 +9311,27 @@
     </w:p>
     <w:p>
       <w:pPr>
+        <w:pStyle w:val="Heading2"/>
+        <w:jc w:val="center"/>
+      </w:pPr>
+    </w:p>
+    <w:p>
+      <w:pPr>
+        <w:pStyle w:val="Heading2"/>
+        <w:jc w:val="center"/>
+      </w:pPr>
+      <w:hyperlink r:id="rId22" w:history="1">
+        <w:r>
+          <w:rPr>
+            <w:rStyle w:val="Hyperlink"/>
+            <w:rFonts w:cs="Calibri Light"/>
+          </w:rPr>
+          <w:t>http://www.oxfordmathcenter.com/drupal7/node/628</w:t>
+        </w:r>
+      </w:hyperlink>
+    </w:p>
+    <w:p>
+      <w:pPr>
         <w:rPr>
           <w:rFonts w:cs="Calibri Light"/>
         </w:rPr>
@@ -9120,6 +9345,13 @@
     </w:p>
     <w:p>
       <w:pPr>
+        <w:rPr>
+          <w:rFonts w:cs="Calibri Light"/>
+        </w:rPr>
+      </w:pPr>
+    </w:p>
+    <w:p>
+      <w:pPr>
         <w:pStyle w:val="Heading1"/>
         <w:rPr>
           <w:rFonts w:ascii="Abadi" w:hAnsi="Abadi"/>
@@ -9129,11 +9361,25 @@
         <w:rPr>
           <w:rFonts w:ascii="Abadi" w:hAnsi="Abadi"/>
         </w:rPr>
-        <w:lastRenderedPageBreak/>
         <w:t xml:space="preserve">Regular Expression Matching </w:t>
       </w:r>
     </w:p>
     <w:p/>
+    <w:p>
+      <w:pPr>
+        <w:pStyle w:val="Heading2"/>
+        <w:jc w:val="center"/>
+      </w:pPr>
+      <w:hyperlink r:id="rId23" w:history="1">
+        <w:r>
+          <w:rPr>
+            <w:rStyle w:val="Hyperlink"/>
+            <w:rFonts w:cs="Calibri Light"/>
+          </w:rPr>
+          <w:t>https://swtch.com/~rsc/regexp/regexp1.html</w:t>
+        </w:r>
+      </w:hyperlink>
+    </w:p>
     <w:p>
       <w:pPr>
         <w:pStyle w:val="ListBullet"/>
@@ -9142,7 +9388,7 @@
           <w:numId w:val="0"/>
         </w:numPr>
         <w:spacing w:line="360" w:lineRule="auto"/>
-        <w:ind w:left="720"/>
+        <w:ind w:left="360" w:hanging="360"/>
         <w:rPr>
           <w:rFonts w:cs="Calibri Light"/>
         </w:rPr>
@@ -10158,6 +10404,24 @@
     <w:basedOn w:val="DefaultParagraphFont"/>
     <w:rsid w:val="00863D7D"/>
   </w:style>
+  <w:style w:type="character" w:styleId="HTMLCode">
+    <w:name w:val="HTML Code"/>
+    <w:basedOn w:val="DefaultParagraphFont"/>
+    <w:uiPriority w:val="99"/>
+    <w:semiHidden/>
+    <w:unhideWhenUsed/>
+    <w:rsid w:val="00B10442"/>
+    <w:rPr>
+      <w:rFonts w:ascii="Courier New" w:eastAsia="Times New Roman" w:hAnsi="Courier New" w:cs="Courier New"/>
+      <w:sz w:val="20"/>
+      <w:szCs w:val="20"/>
+    </w:rPr>
+  </w:style>
+  <w:style w:type="character" w:customStyle="1" w:styleId="pre">
+    <w:name w:val="pre"/>
+    <w:basedOn w:val="DefaultParagraphFont"/>
+    <w:rsid w:val="00B10442"/>
+  </w:style>
 </w:styles>
 </file>
 
@@ -10300,21 +10564,21 @@
     <w:charset w:val="00"/>
     <w:family w:val="roman"/>
     <w:pitch w:val="variable"/>
-    <w:sig w:usb0="E0002AFF" w:usb1="C0007841" w:usb2="00000009" w:usb3="00000000" w:csb0="000001FF" w:csb1="00000000"/>
+    <w:sig w:usb0="E0002EFF" w:usb1="C000785B" w:usb2="00000009" w:usb3="00000000" w:csb0="000001FF" w:csb1="00000000"/>
   </w:font>
   <w:font w:name="Calibri Light">
     <w:panose1 w:val="020F0302020204030204"/>
     <w:charset w:val="00"/>
     <w:family w:val="swiss"/>
     <w:pitch w:val="variable"/>
-    <w:sig w:usb0="A0002AEF" w:usb1="4000207B" w:usb2="00000000" w:usb3="00000000" w:csb0="000001FF" w:csb1="00000000"/>
+    <w:sig w:usb0="E0002AFF" w:usb1="C000247B" w:usb2="00000009" w:usb3="00000000" w:csb0="000001FF" w:csb1="00000000"/>
   </w:font>
   <w:font w:name="Calibri">
     <w:panose1 w:val="020F0502020204030204"/>
     <w:charset w:val="00"/>
     <w:family w:val="swiss"/>
     <w:pitch w:val="variable"/>
-    <w:sig w:usb0="E1002AFF" w:usb1="4000ACFF" w:usb2="00000009" w:usb3="00000000" w:csb0="000001FF" w:csb1="00000000"/>
+    <w:sig w:usb0="E0002AFF" w:usb1="C000247B" w:usb2="00000009" w:usb3="00000000" w:csb0="000001FF" w:csb1="00000000"/>
   </w:font>
   <w:font w:name="Segoe UI">
     <w:panose1 w:val="020B0502040204020203"/>
@@ -10331,6 +10595,7 @@
     <w:sig w:usb0="E0002EFF" w:usb1="C0007843" w:usb2="00000009" w:usb3="00000000" w:csb0="000001FF" w:csb1="00000000"/>
   </w:font>
   <w:font w:name="Abadi">
+    <w:altName w:val="Abadi"/>
     <w:charset w:val="00"/>
     <w:family w:val="swiss"/>
     <w:pitch w:val="variable"/>
@@ -10355,6 +10620,8 @@
   </w:compat>
   <w:rsids>
     <w:rsidRoot w:val="00ED13A4"/>
+    <w:rsid w:val="004B732E"/>
+    <w:rsid w:val="006C312A"/>
     <w:rsid w:val="00B45C46"/>
     <w:rsid w:val="00ED13A4"/>
   </w:rsids>

</xml_diff>

<commit_message>
functionality for implicit concatenation
</commit_message>
<xml_diff>
--- a/References.docx
+++ b/References.docx
@@ -1968,8 +1968,6 @@
           <w:rFonts w:cs="Calibri Light"/>
         </w:rPr>
       </w:pPr>
-      <w:bookmarkStart w:id="0" w:name="_GoBack"/>
-      <w:bookmarkEnd w:id="0"/>
       <w:r>
         <w:rPr>
           <w:rFonts w:cs="Calibri Light"/>
@@ -4485,7 +4483,15 @@
         <w:rPr>
           <w:rFonts w:cs="Calibri Light"/>
         </w:rPr>
-        <w:t>pq</w:t>
+        <w:t>p</w:t>
+      </w:r>
+      <w:bookmarkStart w:id="0" w:name="_GoBack"/>
+      <w:bookmarkEnd w:id="0"/>
+      <w:r>
+        <w:rPr>
+          <w:rFonts w:cs="Calibri Light"/>
+        </w:rPr>
+        <w:t>q</w:t>
       </w:r>
       <w:proofErr w:type="spellEnd"/>
       <w:r>
@@ -4493,38 +4499,6 @@
           <w:rFonts w:cs="Calibri Light"/>
         </w:rPr>
         <w:t xml:space="preserve"> will match AB.</w:t>
-      </w:r>
-    </w:p>
-    <w:p>
-      <w:pPr>
-        <w:pStyle w:val="ListBullet"/>
-        <w:numPr>
-          <w:ilvl w:val="0"/>
-          <w:numId w:val="0"/>
-        </w:numPr>
-        <w:spacing w:line="360" w:lineRule="auto"/>
-        <w:rPr>
-          <w:rFonts w:cs="Calibri Light"/>
-        </w:rPr>
-      </w:pPr>
-    </w:p>
-    <w:p>
-      <w:pPr>
-        <w:pStyle w:val="ListBullet"/>
-        <w:numPr>
-          <w:ilvl w:val="0"/>
-          <w:numId w:val="0"/>
-        </w:numPr>
-        <w:spacing w:line="360" w:lineRule="auto"/>
-        <w:rPr>
-          <w:rFonts w:cs="Calibri Light"/>
-        </w:rPr>
-      </w:pPr>
-      <w:r>
-        <w:rPr>
-          <w:rFonts w:cs="Calibri Light"/>
-        </w:rPr>
-        <w:t>This logic can be used in the project to build small NFA’s for the regular expression</w:t>
       </w:r>
     </w:p>
     <w:p>
@@ -5511,7 +5485,6 @@
         <w:rPr>
           <w:rFonts w:cs="Calibri Light"/>
         </w:rPr>
-        <w:lastRenderedPageBreak/>
         <w:t xml:space="preserve">Predefined </w:t>
       </w:r>
       <w:r>
@@ -5539,6 +5512,7 @@
           </w:tcPr>
           <w:p>
             <w:r>
+              <w:lastRenderedPageBreak/>
               <w:t>\d</w:t>
             </w:r>
           </w:p>
@@ -10620,7 +10594,7 @@
   </w:compat>
   <w:rsids>
     <w:rsidRoot w:val="00ED13A4"/>
-    <w:rsid w:val="004B732E"/>
+    <w:rsid w:val="001F4FE4"/>
     <w:rsid w:val="006C312A"/>
     <w:rsid w:val="00B45C46"/>
     <w:rsid w:val="00ED13A4"/>

</xml_diff>